<commit_message>
Modified Documentation and Specifications
</commit_message>
<xml_diff>
--- a/CachierDesCharges.docx
+++ b/CachierDesCharges.docx
@@ -2,18 +2,4040 @@
 <file path=word/document.xml><?xml version="1.0" encoding="utf-8"?>
 <w:document xmlns:wpc="http://schemas.microsoft.com/office/word/2010/wordprocessingCanvas" xmlns:cx="http://schemas.microsoft.com/office/drawing/2014/chartex" xmlns:cx1="http://schemas.microsoft.com/office/drawing/2015/9/8/chartex" xmlns:mc="http://schemas.openxmlformats.org/markup-compatibility/2006" xmlns:o="urn:schemas-microsoft-com:office:office" xmlns:r="http://schemas.openxmlformats.org/officeDocument/2006/relationships" xmlns:m="http://schemas.openxmlformats.org/officeDocument/2006/math" xmlns:v="urn:schemas-microsoft-com:vml" xmlns:wp14="http://schemas.microsoft.com/office/word/2010/wordprocessingDrawing" xmlns:wp="http://schemas.openxmlformats.org/drawingml/2006/wordprocessingDrawing" xmlns:w10="urn:schemas-microsoft-com:office:word" xmlns:w="http://schemas.openxmlformats.org/wordprocessingml/2006/main" xmlns:w14="http://schemas.microsoft.com/office/word/2010/wordml" xmlns:w15="http://schemas.microsoft.com/office/word/2012/wordml" xmlns:w16se="http://schemas.microsoft.com/office/word/2015/wordml/symex" xmlns:wpg="http://schemas.microsoft.com/office/word/2010/wordprocessingGroup" xmlns:wpi="http://schemas.microsoft.com/office/word/2010/wordprocessingInk" xmlns:wne="http://schemas.microsoft.com/office/word/2006/wordml" xmlns:wps="http://schemas.microsoft.com/office/word/2010/wordprocessingShape" mc:Ignorable="w14 w15 w16se wp14">
   <w:body>
+    <w:sdt>
+      <w:sdtPr>
+        <w:id w:val="-996881012"/>
+        <w:docPartObj>
+          <w:docPartGallery w:val="Cover Pages"/>
+          <w:docPartUnique/>
+        </w:docPartObj>
+      </w:sdtPr>
+      <w:sdtEndPr>
+        <w:rPr>
+          <w:color w:val="595959" w:themeColor="text1" w:themeTint="A6"/>
+          <w:sz w:val="20"/>
+          <w:szCs w:val="20"/>
+        </w:rPr>
+      </w:sdtEndPr>
+      <w:sdtContent>
+        <w:p>
+          <w:pPr>
+            <w:pStyle w:val="Sansinterligne"/>
+          </w:pPr>
+          <w:r>
+            <w:rPr>
+              <w:noProof/>
+            </w:rPr>
+            <mc:AlternateContent>
+              <mc:Choice Requires="wpg">
+                <w:drawing>
+                  <wp:anchor distT="0" distB="0" distL="114300" distR="114300" simplePos="0" relativeHeight="251659264" behindDoc="1" locked="0" layoutInCell="1" allowOverlap="1">
+                    <wp:simplePos x="0" y="0"/>
+                    <mc:AlternateContent>
+                      <mc:Choice Requires="wp14">
+                        <wp:positionH relativeFrom="page">
+                          <wp14:pctPosHOffset>4000</wp14:pctPosHOffset>
+                        </wp:positionH>
+                      </mc:Choice>
+                      <mc:Fallback>
+                        <wp:positionH relativeFrom="page">
+                          <wp:posOffset>302260</wp:posOffset>
+                        </wp:positionH>
+                      </mc:Fallback>
+                    </mc:AlternateContent>
+                    <wp:positionV relativeFrom="page">
+                      <wp:align>center</wp:align>
+                    </wp:positionV>
+                    <wp:extent cx="2194560" cy="9125712"/>
+                    <wp:effectExtent l="0" t="0" r="6985" b="7620"/>
+                    <wp:wrapNone/>
+                    <wp:docPr id="2" name="Groupe 2"/>
+                    <wp:cNvGraphicFramePr/>
+                    <a:graphic xmlns:a="http://schemas.openxmlformats.org/drawingml/2006/main">
+                      <a:graphicData uri="http://schemas.microsoft.com/office/word/2010/wordprocessingGroup">
+                        <wpg:wgp>
+                          <wpg:cNvGrpSpPr/>
+                          <wpg:grpSpPr>
+                            <a:xfrm>
+                              <a:off x="0" y="0"/>
+                              <a:ext cx="2194560" cy="9125712"/>
+                              <a:chOff x="0" y="0"/>
+                              <a:chExt cx="2194560" cy="9125712"/>
+                            </a:xfrm>
+                          </wpg:grpSpPr>
+                          <wps:wsp>
+                            <wps:cNvPr id="3" name="Rectangle 3"/>
+                            <wps:cNvSpPr/>
+                            <wps:spPr>
+                              <a:xfrm>
+                                <a:off x="0" y="0"/>
+                                <a:ext cx="194535" cy="9125712"/>
+                              </a:xfrm>
+                              <a:prstGeom prst="rect">
+                                <a:avLst/>
+                              </a:prstGeom>
+                              <a:solidFill>
+                                <a:schemeClr val="tx2"/>
+                              </a:solidFill>
+                              <a:ln>
+                                <a:noFill/>
+                              </a:ln>
+                            </wps:spPr>
+                            <wps:style>
+                              <a:lnRef idx="2">
+                                <a:schemeClr val="accent1">
+                                  <a:shade val="50000"/>
+                                </a:schemeClr>
+                              </a:lnRef>
+                              <a:fillRef idx="1">
+                                <a:schemeClr val="accent1"/>
+                              </a:fillRef>
+                              <a:effectRef idx="0">
+                                <a:schemeClr val="accent1"/>
+                              </a:effectRef>
+                              <a:fontRef idx="minor">
+                                <a:schemeClr val="lt1"/>
+                              </a:fontRef>
+                            </wps:style>
+                            <wps:bodyPr rot="0" spcFirstLastPara="0" vert="horz" wrap="square" lIns="91440" tIns="45720" rIns="91440" bIns="45720" numCol="1" spcCol="0" rtlCol="0" fromWordArt="0" anchor="ctr" anchorCtr="0" forceAA="0" compatLnSpc="1">
+                              <a:prstTxWarp prst="textNoShape">
+                                <a:avLst/>
+                              </a:prstTxWarp>
+                              <a:noAutofit/>
+                            </wps:bodyPr>
+                          </wps:wsp>
+                          <wps:wsp>
+                            <wps:cNvPr id="4" name="Pentagone 4"/>
+                            <wps:cNvSpPr/>
+                            <wps:spPr>
+                              <a:xfrm>
+                                <a:off x="0" y="1466850"/>
+                                <a:ext cx="2194560" cy="552055"/>
+                              </a:xfrm>
+                              <a:prstGeom prst="homePlate">
+                                <a:avLst/>
+                              </a:prstGeom>
+                              <a:ln>
+                                <a:noFill/>
+                              </a:ln>
+                            </wps:spPr>
+                            <wps:style>
+                              <a:lnRef idx="2">
+                                <a:schemeClr val="accent1">
+                                  <a:shade val="50000"/>
+                                </a:schemeClr>
+                              </a:lnRef>
+                              <a:fillRef idx="1">
+                                <a:schemeClr val="accent1"/>
+                              </a:fillRef>
+                              <a:effectRef idx="0">
+                                <a:schemeClr val="accent1"/>
+                              </a:effectRef>
+                              <a:fontRef idx="minor">
+                                <a:schemeClr val="lt1"/>
+                              </a:fontRef>
+                            </wps:style>
+                            <wps:txbx>
+                              <w:txbxContent>
+                                <w:sdt>
+                                  <w:sdtPr>
+                                    <w:rPr>
+                                      <w:color w:val="FFFFFF" w:themeColor="background1"/>
+                                      <w:sz w:val="28"/>
+                                      <w:szCs w:val="28"/>
+                                    </w:rPr>
+                                    <w:alias w:val="Date "/>
+                                    <w:tag w:val=""/>
+                                    <w:id w:val="-650599894"/>
+                                    <w:dataBinding w:prefixMappings="xmlns:ns0='http://schemas.microsoft.com/office/2006/coverPageProps' " w:xpath="/ns0:CoverPageProperties[1]/ns0:PublishDate[1]" w:storeItemID="{55AF091B-3C7A-41E3-B477-F2FDAA23CFDA}"/>
+                                    <w:date w:fullDate="2019-08-29T00:00:00Z">
+                                      <w:dateFormat w:val="dd/MM/yyyy"/>
+                                      <w:lid w:val="fr-FR"/>
+                                      <w:storeMappedDataAs w:val="dateTime"/>
+                                      <w:calendar w:val="gregorian"/>
+                                    </w:date>
+                                  </w:sdtPr>
+                                  <w:sdtContent>
+                                    <w:p>
+                                      <w:pPr>
+                                        <w:pStyle w:val="Sansinterligne"/>
+                                        <w:jc w:val="right"/>
+                                        <w:rPr>
+                                          <w:color w:val="FFFFFF" w:themeColor="background1"/>
+                                          <w:sz w:val="28"/>
+                                          <w:szCs w:val="28"/>
+                                        </w:rPr>
+                                      </w:pPr>
+                                      <w:r>
+                                        <w:rPr>
+                                          <w:color w:val="FFFFFF" w:themeColor="background1"/>
+                                          <w:sz w:val="28"/>
+                                          <w:szCs w:val="28"/>
+                                          <w:lang w:val="fr-FR"/>
+                                        </w:rPr>
+                                        <w:t>29/08/2019</w:t>
+                                      </w:r>
+                                    </w:p>
+                                  </w:sdtContent>
+                                </w:sdt>
+                              </w:txbxContent>
+                            </wps:txbx>
+                            <wps:bodyPr rot="0" spcFirstLastPara="0" vert="horz" wrap="square" lIns="91440" tIns="0" rIns="182880" bIns="0" numCol="1" spcCol="0" rtlCol="0" fromWordArt="0" anchor="ctr" anchorCtr="0" forceAA="0" compatLnSpc="1">
+                              <a:prstTxWarp prst="textNoShape">
+                                <a:avLst/>
+                              </a:prstTxWarp>
+                              <a:noAutofit/>
+                            </wps:bodyPr>
+                          </wps:wsp>
+                          <wpg:grpSp>
+                            <wpg:cNvPr id="5" name="Groupe 5"/>
+                            <wpg:cNvGrpSpPr/>
+                            <wpg:grpSpPr>
+                              <a:xfrm>
+                                <a:off x="76200" y="4210050"/>
+                                <a:ext cx="2057400" cy="4910328"/>
+                                <a:chOff x="80645" y="4211812"/>
+                                <a:chExt cx="1306273" cy="3121026"/>
+                              </a:xfrm>
+                            </wpg:grpSpPr>
+                            <wpg:grpSp>
+                              <wpg:cNvPr id="6" name="Groupe 6"/>
+                              <wpg:cNvGrpSpPr>
+                                <a:grpSpLocks noChangeAspect="1"/>
+                              </wpg:cNvGrpSpPr>
+                              <wpg:grpSpPr>
+                                <a:xfrm>
+                                  <a:off x="141062" y="4211812"/>
+                                  <a:ext cx="1047750" cy="3121026"/>
+                                  <a:chOff x="141062" y="4211812"/>
+                                  <a:chExt cx="1047750" cy="3121026"/>
+                                </a:xfrm>
+                              </wpg:grpSpPr>
+                              <wps:wsp>
+                                <wps:cNvPr id="20" name="Forme libre 20"/>
+                                <wps:cNvSpPr>
+                                  <a:spLocks/>
+                                </wps:cNvSpPr>
+                                <wps:spPr bwMode="auto">
+                                  <a:xfrm>
+                                    <a:off x="369662" y="6216825"/>
+                                    <a:ext cx="193675" cy="698500"/>
+                                  </a:xfrm>
+                                  <a:custGeom>
+                                    <a:avLst/>
+                                    <a:gdLst>
+                                      <a:gd name="T0" fmla="*/ 0 w 122"/>
+                                      <a:gd name="T1" fmla="*/ 0 h 440"/>
+                                      <a:gd name="T2" fmla="*/ 39 w 122"/>
+                                      <a:gd name="T3" fmla="*/ 152 h 440"/>
+                                      <a:gd name="T4" fmla="*/ 84 w 122"/>
+                                      <a:gd name="T5" fmla="*/ 304 h 440"/>
+                                      <a:gd name="T6" fmla="*/ 122 w 122"/>
+                                      <a:gd name="T7" fmla="*/ 417 h 440"/>
+                                      <a:gd name="T8" fmla="*/ 122 w 122"/>
+                                      <a:gd name="T9" fmla="*/ 440 h 440"/>
+                                      <a:gd name="T10" fmla="*/ 76 w 122"/>
+                                      <a:gd name="T11" fmla="*/ 306 h 440"/>
+                                      <a:gd name="T12" fmla="*/ 39 w 122"/>
+                                      <a:gd name="T13" fmla="*/ 180 h 440"/>
+                                      <a:gd name="T14" fmla="*/ 6 w 122"/>
+                                      <a:gd name="T15" fmla="*/ 53 h 440"/>
+                                      <a:gd name="T16" fmla="*/ 0 w 122"/>
+                                      <a:gd name="T17" fmla="*/ 0 h 440"/>
+                                    </a:gdLst>
+                                    <a:ahLst/>
+                                    <a:cxnLst>
+                                      <a:cxn ang="0">
+                                        <a:pos x="T0" y="T1"/>
+                                      </a:cxn>
+                                      <a:cxn ang="0">
+                                        <a:pos x="T2" y="T3"/>
+                                      </a:cxn>
+                                      <a:cxn ang="0">
+                                        <a:pos x="T4" y="T5"/>
+                                      </a:cxn>
+                                      <a:cxn ang="0">
+                                        <a:pos x="T6" y="T7"/>
+                                      </a:cxn>
+                                      <a:cxn ang="0">
+                                        <a:pos x="T8" y="T9"/>
+                                      </a:cxn>
+                                      <a:cxn ang="0">
+                                        <a:pos x="T10" y="T11"/>
+                                      </a:cxn>
+                                      <a:cxn ang="0">
+                                        <a:pos x="T12" y="T13"/>
+                                      </a:cxn>
+                                      <a:cxn ang="0">
+                                        <a:pos x="T14" y="T15"/>
+                                      </a:cxn>
+                                      <a:cxn ang="0">
+                                        <a:pos x="T16" y="T17"/>
+                                      </a:cxn>
+                                    </a:cxnLst>
+                                    <a:rect l="0" t="0" r="r" b="b"/>
+                                    <a:pathLst>
+                                      <a:path w="122" h="440">
+                                        <a:moveTo>
+                                          <a:pt x="0" y="0"/>
+                                        </a:moveTo>
+                                        <a:lnTo>
+                                          <a:pt x="39" y="152"/>
+                                        </a:lnTo>
+                                        <a:lnTo>
+                                          <a:pt x="84" y="304"/>
+                                        </a:lnTo>
+                                        <a:lnTo>
+                                          <a:pt x="122" y="417"/>
+                                        </a:lnTo>
+                                        <a:lnTo>
+                                          <a:pt x="122" y="440"/>
+                                        </a:lnTo>
+                                        <a:lnTo>
+                                          <a:pt x="76" y="306"/>
+                                        </a:lnTo>
+                                        <a:lnTo>
+                                          <a:pt x="39" y="180"/>
+                                        </a:lnTo>
+                                        <a:lnTo>
+                                          <a:pt x="6" y="53"/>
+                                        </a:lnTo>
+                                        <a:lnTo>
+                                          <a:pt x="0" y="0"/>
+                                        </a:lnTo>
+                                        <a:close/>
+                                      </a:path>
+                                    </a:pathLst>
+                                  </a:custGeom>
+                                  <a:solidFill>
+                                    <a:schemeClr val="tx2"/>
+                                  </a:solidFill>
+                                  <a:ln w="0">
+                                    <a:solidFill>
+                                      <a:schemeClr val="tx2"/>
+                                    </a:solidFill>
+                                    <a:prstDash val="solid"/>
+                                    <a:round/>
+                                    <a:headEnd/>
+                                    <a:tailEnd/>
+                                  </a:ln>
+                                </wps:spPr>
+                                <wps:bodyPr vert="horz" wrap="square" lIns="91440" tIns="45720" rIns="91440" bIns="45720" numCol="1" anchor="t" anchorCtr="0" compatLnSpc="1">
+                                  <a:prstTxWarp prst="textNoShape">
+                                    <a:avLst/>
+                                  </a:prstTxWarp>
+                                </wps:bodyPr>
+                              </wps:wsp>
+                              <wps:wsp>
+                                <wps:cNvPr id="21" name="Forme libre 21"/>
+                                <wps:cNvSpPr>
+                                  <a:spLocks/>
+                                </wps:cNvSpPr>
+                                <wps:spPr bwMode="auto">
+                                  <a:xfrm>
+                                    <a:off x="572862" y="6905800"/>
+                                    <a:ext cx="184150" cy="427038"/>
+                                  </a:xfrm>
+                                  <a:custGeom>
+                                    <a:avLst/>
+                                    <a:gdLst>
+                                      <a:gd name="T0" fmla="*/ 0 w 116"/>
+                                      <a:gd name="T1" fmla="*/ 0 h 269"/>
+                                      <a:gd name="T2" fmla="*/ 8 w 116"/>
+                                      <a:gd name="T3" fmla="*/ 19 h 269"/>
+                                      <a:gd name="T4" fmla="*/ 37 w 116"/>
+                                      <a:gd name="T5" fmla="*/ 93 h 269"/>
+                                      <a:gd name="T6" fmla="*/ 67 w 116"/>
+                                      <a:gd name="T7" fmla="*/ 167 h 269"/>
+                                      <a:gd name="T8" fmla="*/ 116 w 116"/>
+                                      <a:gd name="T9" fmla="*/ 269 h 269"/>
+                                      <a:gd name="T10" fmla="*/ 108 w 116"/>
+                                      <a:gd name="T11" fmla="*/ 269 h 269"/>
+                                      <a:gd name="T12" fmla="*/ 60 w 116"/>
+                                      <a:gd name="T13" fmla="*/ 169 h 269"/>
+                                      <a:gd name="T14" fmla="*/ 30 w 116"/>
+                                      <a:gd name="T15" fmla="*/ 98 h 269"/>
+                                      <a:gd name="T16" fmla="*/ 1 w 116"/>
+                                      <a:gd name="T17" fmla="*/ 25 h 269"/>
+                                      <a:gd name="T18" fmla="*/ 0 w 116"/>
+                                      <a:gd name="T19" fmla="*/ 0 h 269"/>
+                                    </a:gdLst>
+                                    <a:ahLst/>
+                                    <a:cxnLst>
+                                      <a:cxn ang="0">
+                                        <a:pos x="T0" y="T1"/>
+                                      </a:cxn>
+                                      <a:cxn ang="0">
+                                        <a:pos x="T2" y="T3"/>
+                                      </a:cxn>
+                                      <a:cxn ang="0">
+                                        <a:pos x="T4" y="T5"/>
+                                      </a:cxn>
+                                      <a:cxn ang="0">
+                                        <a:pos x="T6" y="T7"/>
+                                      </a:cxn>
+                                      <a:cxn ang="0">
+                                        <a:pos x="T8" y="T9"/>
+                                      </a:cxn>
+                                      <a:cxn ang="0">
+                                        <a:pos x="T10" y="T11"/>
+                                      </a:cxn>
+                                      <a:cxn ang="0">
+                                        <a:pos x="T12" y="T13"/>
+                                      </a:cxn>
+                                      <a:cxn ang="0">
+                                        <a:pos x="T14" y="T15"/>
+                                      </a:cxn>
+                                      <a:cxn ang="0">
+                                        <a:pos x="T16" y="T17"/>
+                                      </a:cxn>
+                                      <a:cxn ang="0">
+                                        <a:pos x="T18" y="T19"/>
+                                      </a:cxn>
+                                    </a:cxnLst>
+                                    <a:rect l="0" t="0" r="r" b="b"/>
+                                    <a:pathLst>
+                                      <a:path w="116" h="269">
+                                        <a:moveTo>
+                                          <a:pt x="0" y="0"/>
+                                        </a:moveTo>
+                                        <a:lnTo>
+                                          <a:pt x="8" y="19"/>
+                                        </a:lnTo>
+                                        <a:lnTo>
+                                          <a:pt x="37" y="93"/>
+                                        </a:lnTo>
+                                        <a:lnTo>
+                                          <a:pt x="67" y="167"/>
+                                        </a:lnTo>
+                                        <a:lnTo>
+                                          <a:pt x="116" y="269"/>
+                                        </a:lnTo>
+                                        <a:lnTo>
+                                          <a:pt x="108" y="269"/>
+                                        </a:lnTo>
+                                        <a:lnTo>
+                                          <a:pt x="60" y="169"/>
+                                        </a:lnTo>
+                                        <a:lnTo>
+                                          <a:pt x="30" y="98"/>
+                                        </a:lnTo>
+                                        <a:lnTo>
+                                          <a:pt x="1" y="25"/>
+                                        </a:lnTo>
+                                        <a:lnTo>
+                                          <a:pt x="0" y="0"/>
+                                        </a:lnTo>
+                                        <a:close/>
+                                      </a:path>
+                                    </a:pathLst>
+                                  </a:custGeom>
+                                  <a:solidFill>
+                                    <a:schemeClr val="tx2"/>
+                                  </a:solidFill>
+                                  <a:ln w="0">
+                                    <a:solidFill>
+                                      <a:schemeClr val="tx2"/>
+                                    </a:solidFill>
+                                    <a:prstDash val="solid"/>
+                                    <a:round/>
+                                    <a:headEnd/>
+                                    <a:tailEnd/>
+                                  </a:ln>
+                                </wps:spPr>
+                                <wps:bodyPr vert="horz" wrap="square" lIns="91440" tIns="45720" rIns="91440" bIns="45720" numCol="1" anchor="t" anchorCtr="0" compatLnSpc="1">
+                                  <a:prstTxWarp prst="textNoShape">
+                                    <a:avLst/>
+                                  </a:prstTxWarp>
+                                </wps:bodyPr>
+                              </wps:wsp>
+                              <wps:wsp>
+                                <wps:cNvPr id="22" name="Forme libre 22"/>
+                                <wps:cNvSpPr>
+                                  <a:spLocks/>
+                                </wps:cNvSpPr>
+                                <wps:spPr bwMode="auto">
+                                  <a:xfrm>
+                                    <a:off x="141062" y="4211812"/>
+                                    <a:ext cx="222250" cy="2019300"/>
+                                  </a:xfrm>
+                                  <a:custGeom>
+                                    <a:avLst/>
+                                    <a:gdLst>
+                                      <a:gd name="T0" fmla="*/ 0 w 140"/>
+                                      <a:gd name="T1" fmla="*/ 0 h 1272"/>
+                                      <a:gd name="T2" fmla="*/ 0 w 140"/>
+                                      <a:gd name="T3" fmla="*/ 0 h 1272"/>
+                                      <a:gd name="T4" fmla="*/ 1 w 140"/>
+                                      <a:gd name="T5" fmla="*/ 79 h 1272"/>
+                                      <a:gd name="T6" fmla="*/ 3 w 140"/>
+                                      <a:gd name="T7" fmla="*/ 159 h 1272"/>
+                                      <a:gd name="T8" fmla="*/ 12 w 140"/>
+                                      <a:gd name="T9" fmla="*/ 317 h 1272"/>
+                                      <a:gd name="T10" fmla="*/ 23 w 140"/>
+                                      <a:gd name="T11" fmla="*/ 476 h 1272"/>
+                                      <a:gd name="T12" fmla="*/ 39 w 140"/>
+                                      <a:gd name="T13" fmla="*/ 634 h 1272"/>
+                                      <a:gd name="T14" fmla="*/ 58 w 140"/>
+                                      <a:gd name="T15" fmla="*/ 792 h 1272"/>
+                                      <a:gd name="T16" fmla="*/ 83 w 140"/>
+                                      <a:gd name="T17" fmla="*/ 948 h 1272"/>
+                                      <a:gd name="T18" fmla="*/ 107 w 140"/>
+                                      <a:gd name="T19" fmla="*/ 1086 h 1272"/>
+                                      <a:gd name="T20" fmla="*/ 135 w 140"/>
+                                      <a:gd name="T21" fmla="*/ 1223 h 1272"/>
+                                      <a:gd name="T22" fmla="*/ 140 w 140"/>
+                                      <a:gd name="T23" fmla="*/ 1272 h 1272"/>
+                                      <a:gd name="T24" fmla="*/ 138 w 140"/>
+                                      <a:gd name="T25" fmla="*/ 1262 h 1272"/>
+                                      <a:gd name="T26" fmla="*/ 105 w 140"/>
+                                      <a:gd name="T27" fmla="*/ 1106 h 1272"/>
+                                      <a:gd name="T28" fmla="*/ 77 w 140"/>
+                                      <a:gd name="T29" fmla="*/ 949 h 1272"/>
+                                      <a:gd name="T30" fmla="*/ 53 w 140"/>
+                                      <a:gd name="T31" fmla="*/ 792 h 1272"/>
+                                      <a:gd name="T32" fmla="*/ 35 w 140"/>
+                                      <a:gd name="T33" fmla="*/ 634 h 1272"/>
+                                      <a:gd name="T34" fmla="*/ 20 w 140"/>
+                                      <a:gd name="T35" fmla="*/ 476 h 1272"/>
+                                      <a:gd name="T36" fmla="*/ 9 w 140"/>
+                                      <a:gd name="T37" fmla="*/ 317 h 1272"/>
+                                      <a:gd name="T38" fmla="*/ 2 w 140"/>
+                                      <a:gd name="T39" fmla="*/ 159 h 1272"/>
+                                      <a:gd name="T40" fmla="*/ 0 w 140"/>
+                                      <a:gd name="T41" fmla="*/ 79 h 1272"/>
+                                      <a:gd name="T42" fmla="*/ 0 w 140"/>
+                                      <a:gd name="T43" fmla="*/ 0 h 1272"/>
+                                    </a:gdLst>
+                                    <a:ahLst/>
+                                    <a:cxnLst>
+                                      <a:cxn ang="0">
+                                        <a:pos x="T0" y="T1"/>
+                                      </a:cxn>
+                                      <a:cxn ang="0">
+                                        <a:pos x="T2" y="T3"/>
+                                      </a:cxn>
+                                      <a:cxn ang="0">
+                                        <a:pos x="T4" y="T5"/>
+                                      </a:cxn>
+                                      <a:cxn ang="0">
+                                        <a:pos x="T6" y="T7"/>
+                                      </a:cxn>
+                                      <a:cxn ang="0">
+                                        <a:pos x="T8" y="T9"/>
+                                      </a:cxn>
+                                      <a:cxn ang="0">
+                                        <a:pos x="T10" y="T11"/>
+                                      </a:cxn>
+                                      <a:cxn ang="0">
+                                        <a:pos x="T12" y="T13"/>
+                                      </a:cxn>
+                                      <a:cxn ang="0">
+                                        <a:pos x="T14" y="T15"/>
+                                      </a:cxn>
+                                      <a:cxn ang="0">
+                                        <a:pos x="T16" y="T17"/>
+                                      </a:cxn>
+                                      <a:cxn ang="0">
+                                        <a:pos x="T18" y="T19"/>
+                                      </a:cxn>
+                                      <a:cxn ang="0">
+                                        <a:pos x="T20" y="T21"/>
+                                      </a:cxn>
+                                      <a:cxn ang="0">
+                                        <a:pos x="T22" y="T23"/>
+                                      </a:cxn>
+                                      <a:cxn ang="0">
+                                        <a:pos x="T24" y="T25"/>
+                                      </a:cxn>
+                                      <a:cxn ang="0">
+                                        <a:pos x="T26" y="T27"/>
+                                      </a:cxn>
+                                      <a:cxn ang="0">
+                                        <a:pos x="T28" y="T29"/>
+                                      </a:cxn>
+                                      <a:cxn ang="0">
+                                        <a:pos x="T30" y="T31"/>
+                                      </a:cxn>
+                                      <a:cxn ang="0">
+                                        <a:pos x="T32" y="T33"/>
+                                      </a:cxn>
+                                      <a:cxn ang="0">
+                                        <a:pos x="T34" y="T35"/>
+                                      </a:cxn>
+                                      <a:cxn ang="0">
+                                        <a:pos x="T36" y="T37"/>
+                                      </a:cxn>
+                                      <a:cxn ang="0">
+                                        <a:pos x="T38" y="T39"/>
+                                      </a:cxn>
+                                      <a:cxn ang="0">
+                                        <a:pos x="T40" y="T41"/>
+                                      </a:cxn>
+                                      <a:cxn ang="0">
+                                        <a:pos x="T42" y="T43"/>
+                                      </a:cxn>
+                                    </a:cxnLst>
+                                    <a:rect l="0" t="0" r="r" b="b"/>
+                                    <a:pathLst>
+                                      <a:path w="140" h="1272">
+                                        <a:moveTo>
+                                          <a:pt x="0" y="0"/>
+                                        </a:moveTo>
+                                        <a:lnTo>
+                                          <a:pt x="0" y="0"/>
+                                        </a:lnTo>
+                                        <a:lnTo>
+                                          <a:pt x="1" y="79"/>
+                                        </a:lnTo>
+                                        <a:lnTo>
+                                          <a:pt x="3" y="159"/>
+                                        </a:lnTo>
+                                        <a:lnTo>
+                                          <a:pt x="12" y="317"/>
+                                        </a:lnTo>
+                                        <a:lnTo>
+                                          <a:pt x="23" y="476"/>
+                                        </a:lnTo>
+                                        <a:lnTo>
+                                          <a:pt x="39" y="634"/>
+                                        </a:lnTo>
+                                        <a:lnTo>
+                                          <a:pt x="58" y="792"/>
+                                        </a:lnTo>
+                                        <a:lnTo>
+                                          <a:pt x="83" y="948"/>
+                                        </a:lnTo>
+                                        <a:lnTo>
+                                          <a:pt x="107" y="1086"/>
+                                        </a:lnTo>
+                                        <a:lnTo>
+                                          <a:pt x="135" y="1223"/>
+                                        </a:lnTo>
+                                        <a:lnTo>
+                                          <a:pt x="140" y="1272"/>
+                                        </a:lnTo>
+                                        <a:lnTo>
+                                          <a:pt x="138" y="1262"/>
+                                        </a:lnTo>
+                                        <a:lnTo>
+                                          <a:pt x="105" y="1106"/>
+                                        </a:lnTo>
+                                        <a:lnTo>
+                                          <a:pt x="77" y="949"/>
+                                        </a:lnTo>
+                                        <a:lnTo>
+                                          <a:pt x="53" y="792"/>
+                                        </a:lnTo>
+                                        <a:lnTo>
+                                          <a:pt x="35" y="634"/>
+                                        </a:lnTo>
+                                        <a:lnTo>
+                                          <a:pt x="20" y="476"/>
+                                        </a:lnTo>
+                                        <a:lnTo>
+                                          <a:pt x="9" y="317"/>
+                                        </a:lnTo>
+                                        <a:lnTo>
+                                          <a:pt x="2" y="159"/>
+                                        </a:lnTo>
+                                        <a:lnTo>
+                                          <a:pt x="0" y="79"/>
+                                        </a:lnTo>
+                                        <a:lnTo>
+                                          <a:pt x="0" y="0"/>
+                                        </a:lnTo>
+                                        <a:close/>
+                                      </a:path>
+                                    </a:pathLst>
+                                  </a:custGeom>
+                                  <a:solidFill>
+                                    <a:schemeClr val="tx2"/>
+                                  </a:solidFill>
+                                  <a:ln w="0">
+                                    <a:solidFill>
+                                      <a:schemeClr val="tx2"/>
+                                    </a:solidFill>
+                                    <a:prstDash val="solid"/>
+                                    <a:round/>
+                                    <a:headEnd/>
+                                    <a:tailEnd/>
+                                  </a:ln>
+                                </wps:spPr>
+                                <wps:bodyPr vert="horz" wrap="square" lIns="91440" tIns="45720" rIns="91440" bIns="45720" numCol="1" anchor="t" anchorCtr="0" compatLnSpc="1">
+                                  <a:prstTxWarp prst="textNoShape">
+                                    <a:avLst/>
+                                  </a:prstTxWarp>
+                                </wps:bodyPr>
+                              </wps:wsp>
+                              <wps:wsp>
+                                <wps:cNvPr id="23" name="Forme libre 23"/>
+                                <wps:cNvSpPr>
+                                  <a:spLocks/>
+                                </wps:cNvSpPr>
+                                <wps:spPr bwMode="auto">
+                                  <a:xfrm>
+                                    <a:off x="341087" y="4861100"/>
+                                    <a:ext cx="71438" cy="1355725"/>
+                                  </a:xfrm>
+                                  <a:custGeom>
+                                    <a:avLst/>
+                                    <a:gdLst>
+                                      <a:gd name="T0" fmla="*/ 45 w 45"/>
+                                      <a:gd name="T1" fmla="*/ 0 h 854"/>
+                                      <a:gd name="T2" fmla="*/ 45 w 45"/>
+                                      <a:gd name="T3" fmla="*/ 0 h 854"/>
+                                      <a:gd name="T4" fmla="*/ 35 w 45"/>
+                                      <a:gd name="T5" fmla="*/ 66 h 854"/>
+                                      <a:gd name="T6" fmla="*/ 26 w 45"/>
+                                      <a:gd name="T7" fmla="*/ 133 h 854"/>
+                                      <a:gd name="T8" fmla="*/ 14 w 45"/>
+                                      <a:gd name="T9" fmla="*/ 267 h 854"/>
+                                      <a:gd name="T10" fmla="*/ 6 w 45"/>
+                                      <a:gd name="T11" fmla="*/ 401 h 854"/>
+                                      <a:gd name="T12" fmla="*/ 3 w 45"/>
+                                      <a:gd name="T13" fmla="*/ 534 h 854"/>
+                                      <a:gd name="T14" fmla="*/ 6 w 45"/>
+                                      <a:gd name="T15" fmla="*/ 669 h 854"/>
+                                      <a:gd name="T16" fmla="*/ 14 w 45"/>
+                                      <a:gd name="T17" fmla="*/ 803 h 854"/>
+                                      <a:gd name="T18" fmla="*/ 18 w 45"/>
+                                      <a:gd name="T19" fmla="*/ 854 h 854"/>
+                                      <a:gd name="T20" fmla="*/ 18 w 45"/>
+                                      <a:gd name="T21" fmla="*/ 851 h 854"/>
+                                      <a:gd name="T22" fmla="*/ 9 w 45"/>
+                                      <a:gd name="T23" fmla="*/ 814 h 854"/>
+                                      <a:gd name="T24" fmla="*/ 8 w 45"/>
+                                      <a:gd name="T25" fmla="*/ 803 h 854"/>
+                                      <a:gd name="T26" fmla="*/ 1 w 45"/>
+                                      <a:gd name="T27" fmla="*/ 669 h 854"/>
+                                      <a:gd name="T28" fmla="*/ 0 w 45"/>
+                                      <a:gd name="T29" fmla="*/ 534 h 854"/>
+                                      <a:gd name="T30" fmla="*/ 3 w 45"/>
+                                      <a:gd name="T31" fmla="*/ 401 h 854"/>
+                                      <a:gd name="T32" fmla="*/ 12 w 45"/>
+                                      <a:gd name="T33" fmla="*/ 267 h 854"/>
+                                      <a:gd name="T34" fmla="*/ 25 w 45"/>
+                                      <a:gd name="T35" fmla="*/ 132 h 854"/>
+                                      <a:gd name="T36" fmla="*/ 34 w 45"/>
+                                      <a:gd name="T37" fmla="*/ 66 h 854"/>
+                                      <a:gd name="T38" fmla="*/ 45 w 45"/>
+                                      <a:gd name="T39" fmla="*/ 0 h 854"/>
+                                    </a:gdLst>
+                                    <a:ahLst/>
+                                    <a:cxnLst>
+                                      <a:cxn ang="0">
+                                        <a:pos x="T0" y="T1"/>
+                                      </a:cxn>
+                                      <a:cxn ang="0">
+                                        <a:pos x="T2" y="T3"/>
+                                      </a:cxn>
+                                      <a:cxn ang="0">
+                                        <a:pos x="T4" y="T5"/>
+                                      </a:cxn>
+                                      <a:cxn ang="0">
+                                        <a:pos x="T6" y="T7"/>
+                                      </a:cxn>
+                                      <a:cxn ang="0">
+                                        <a:pos x="T8" y="T9"/>
+                                      </a:cxn>
+                                      <a:cxn ang="0">
+                                        <a:pos x="T10" y="T11"/>
+                                      </a:cxn>
+                                      <a:cxn ang="0">
+                                        <a:pos x="T12" y="T13"/>
+                                      </a:cxn>
+                                      <a:cxn ang="0">
+                                        <a:pos x="T14" y="T15"/>
+                                      </a:cxn>
+                                      <a:cxn ang="0">
+                                        <a:pos x="T16" y="T17"/>
+                                      </a:cxn>
+                                      <a:cxn ang="0">
+                                        <a:pos x="T18" y="T19"/>
+                                      </a:cxn>
+                                      <a:cxn ang="0">
+                                        <a:pos x="T20" y="T21"/>
+                                      </a:cxn>
+                                      <a:cxn ang="0">
+                                        <a:pos x="T22" y="T23"/>
+                                      </a:cxn>
+                                      <a:cxn ang="0">
+                                        <a:pos x="T24" y="T25"/>
+                                      </a:cxn>
+                                      <a:cxn ang="0">
+                                        <a:pos x="T26" y="T27"/>
+                                      </a:cxn>
+                                      <a:cxn ang="0">
+                                        <a:pos x="T28" y="T29"/>
+                                      </a:cxn>
+                                      <a:cxn ang="0">
+                                        <a:pos x="T30" y="T31"/>
+                                      </a:cxn>
+                                      <a:cxn ang="0">
+                                        <a:pos x="T32" y="T33"/>
+                                      </a:cxn>
+                                      <a:cxn ang="0">
+                                        <a:pos x="T34" y="T35"/>
+                                      </a:cxn>
+                                      <a:cxn ang="0">
+                                        <a:pos x="T36" y="T37"/>
+                                      </a:cxn>
+                                      <a:cxn ang="0">
+                                        <a:pos x="T38" y="T39"/>
+                                      </a:cxn>
+                                    </a:cxnLst>
+                                    <a:rect l="0" t="0" r="r" b="b"/>
+                                    <a:pathLst>
+                                      <a:path w="45" h="854">
+                                        <a:moveTo>
+                                          <a:pt x="45" y="0"/>
+                                        </a:moveTo>
+                                        <a:lnTo>
+                                          <a:pt x="45" y="0"/>
+                                        </a:lnTo>
+                                        <a:lnTo>
+                                          <a:pt x="35" y="66"/>
+                                        </a:lnTo>
+                                        <a:lnTo>
+                                          <a:pt x="26" y="133"/>
+                                        </a:lnTo>
+                                        <a:lnTo>
+                                          <a:pt x="14" y="267"/>
+                                        </a:lnTo>
+                                        <a:lnTo>
+                                          <a:pt x="6" y="401"/>
+                                        </a:lnTo>
+                                        <a:lnTo>
+                                          <a:pt x="3" y="534"/>
+                                        </a:lnTo>
+                                        <a:lnTo>
+                                          <a:pt x="6" y="669"/>
+                                        </a:lnTo>
+                                        <a:lnTo>
+                                          <a:pt x="14" y="803"/>
+                                        </a:lnTo>
+                                        <a:lnTo>
+                                          <a:pt x="18" y="854"/>
+                                        </a:lnTo>
+                                        <a:lnTo>
+                                          <a:pt x="18" y="851"/>
+                                        </a:lnTo>
+                                        <a:lnTo>
+                                          <a:pt x="9" y="814"/>
+                                        </a:lnTo>
+                                        <a:lnTo>
+                                          <a:pt x="8" y="803"/>
+                                        </a:lnTo>
+                                        <a:lnTo>
+                                          <a:pt x="1" y="669"/>
+                                        </a:lnTo>
+                                        <a:lnTo>
+                                          <a:pt x="0" y="534"/>
+                                        </a:lnTo>
+                                        <a:lnTo>
+                                          <a:pt x="3" y="401"/>
+                                        </a:lnTo>
+                                        <a:lnTo>
+                                          <a:pt x="12" y="267"/>
+                                        </a:lnTo>
+                                        <a:lnTo>
+                                          <a:pt x="25" y="132"/>
+                                        </a:lnTo>
+                                        <a:lnTo>
+                                          <a:pt x="34" y="66"/>
+                                        </a:lnTo>
+                                        <a:lnTo>
+                                          <a:pt x="45" y="0"/>
+                                        </a:lnTo>
+                                        <a:close/>
+                                      </a:path>
+                                    </a:pathLst>
+                                  </a:custGeom>
+                                  <a:solidFill>
+                                    <a:schemeClr val="tx2"/>
+                                  </a:solidFill>
+                                  <a:ln w="0">
+                                    <a:solidFill>
+                                      <a:schemeClr val="tx2"/>
+                                    </a:solidFill>
+                                    <a:prstDash val="solid"/>
+                                    <a:round/>
+                                    <a:headEnd/>
+                                    <a:tailEnd/>
+                                  </a:ln>
+                                </wps:spPr>
+                                <wps:bodyPr vert="horz" wrap="square" lIns="91440" tIns="45720" rIns="91440" bIns="45720" numCol="1" anchor="t" anchorCtr="0" compatLnSpc="1">
+                                  <a:prstTxWarp prst="textNoShape">
+                                    <a:avLst/>
+                                  </a:prstTxWarp>
+                                </wps:bodyPr>
+                              </wps:wsp>
+                              <wps:wsp>
+                                <wps:cNvPr id="24" name="Forme libre 24"/>
+                                <wps:cNvSpPr>
+                                  <a:spLocks/>
+                                </wps:cNvSpPr>
+                                <wps:spPr bwMode="auto">
+                                  <a:xfrm>
+                                    <a:off x="363312" y="6231112"/>
+                                    <a:ext cx="244475" cy="998538"/>
+                                  </a:xfrm>
+                                  <a:custGeom>
+                                    <a:avLst/>
+                                    <a:gdLst>
+                                      <a:gd name="T0" fmla="*/ 0 w 154"/>
+                                      <a:gd name="T1" fmla="*/ 0 h 629"/>
+                                      <a:gd name="T2" fmla="*/ 10 w 154"/>
+                                      <a:gd name="T3" fmla="*/ 44 h 629"/>
+                                      <a:gd name="T4" fmla="*/ 21 w 154"/>
+                                      <a:gd name="T5" fmla="*/ 126 h 629"/>
+                                      <a:gd name="T6" fmla="*/ 34 w 154"/>
+                                      <a:gd name="T7" fmla="*/ 207 h 629"/>
+                                      <a:gd name="T8" fmla="*/ 53 w 154"/>
+                                      <a:gd name="T9" fmla="*/ 293 h 629"/>
+                                      <a:gd name="T10" fmla="*/ 75 w 154"/>
+                                      <a:gd name="T11" fmla="*/ 380 h 629"/>
+                                      <a:gd name="T12" fmla="*/ 100 w 154"/>
+                                      <a:gd name="T13" fmla="*/ 466 h 629"/>
+                                      <a:gd name="T14" fmla="*/ 120 w 154"/>
+                                      <a:gd name="T15" fmla="*/ 521 h 629"/>
+                                      <a:gd name="T16" fmla="*/ 141 w 154"/>
+                                      <a:gd name="T17" fmla="*/ 576 h 629"/>
+                                      <a:gd name="T18" fmla="*/ 152 w 154"/>
+                                      <a:gd name="T19" fmla="*/ 618 h 629"/>
+                                      <a:gd name="T20" fmla="*/ 154 w 154"/>
+                                      <a:gd name="T21" fmla="*/ 629 h 629"/>
+                                      <a:gd name="T22" fmla="*/ 140 w 154"/>
+                                      <a:gd name="T23" fmla="*/ 595 h 629"/>
+                                      <a:gd name="T24" fmla="*/ 115 w 154"/>
+                                      <a:gd name="T25" fmla="*/ 532 h 629"/>
+                                      <a:gd name="T26" fmla="*/ 93 w 154"/>
+                                      <a:gd name="T27" fmla="*/ 468 h 629"/>
+                                      <a:gd name="T28" fmla="*/ 67 w 154"/>
+                                      <a:gd name="T29" fmla="*/ 383 h 629"/>
+                                      <a:gd name="T30" fmla="*/ 47 w 154"/>
+                                      <a:gd name="T31" fmla="*/ 295 h 629"/>
+                                      <a:gd name="T32" fmla="*/ 28 w 154"/>
+                                      <a:gd name="T33" fmla="*/ 207 h 629"/>
+                                      <a:gd name="T34" fmla="*/ 12 w 154"/>
+                                      <a:gd name="T35" fmla="*/ 104 h 629"/>
+                                      <a:gd name="T36" fmla="*/ 0 w 154"/>
+                                      <a:gd name="T37" fmla="*/ 0 h 629"/>
+                                    </a:gdLst>
+                                    <a:ahLst/>
+                                    <a:cxnLst>
+                                      <a:cxn ang="0">
+                                        <a:pos x="T0" y="T1"/>
+                                      </a:cxn>
+                                      <a:cxn ang="0">
+                                        <a:pos x="T2" y="T3"/>
+                                      </a:cxn>
+                                      <a:cxn ang="0">
+                                        <a:pos x="T4" y="T5"/>
+                                      </a:cxn>
+                                      <a:cxn ang="0">
+                                        <a:pos x="T6" y="T7"/>
+                                      </a:cxn>
+                                      <a:cxn ang="0">
+                                        <a:pos x="T8" y="T9"/>
+                                      </a:cxn>
+                                      <a:cxn ang="0">
+                                        <a:pos x="T10" y="T11"/>
+                                      </a:cxn>
+                                      <a:cxn ang="0">
+                                        <a:pos x="T12" y="T13"/>
+                                      </a:cxn>
+                                      <a:cxn ang="0">
+                                        <a:pos x="T14" y="T15"/>
+                                      </a:cxn>
+                                      <a:cxn ang="0">
+                                        <a:pos x="T16" y="T17"/>
+                                      </a:cxn>
+                                      <a:cxn ang="0">
+                                        <a:pos x="T18" y="T19"/>
+                                      </a:cxn>
+                                      <a:cxn ang="0">
+                                        <a:pos x="T20" y="T21"/>
+                                      </a:cxn>
+                                      <a:cxn ang="0">
+                                        <a:pos x="T22" y="T23"/>
+                                      </a:cxn>
+                                      <a:cxn ang="0">
+                                        <a:pos x="T24" y="T25"/>
+                                      </a:cxn>
+                                      <a:cxn ang="0">
+                                        <a:pos x="T26" y="T27"/>
+                                      </a:cxn>
+                                      <a:cxn ang="0">
+                                        <a:pos x="T28" y="T29"/>
+                                      </a:cxn>
+                                      <a:cxn ang="0">
+                                        <a:pos x="T30" y="T31"/>
+                                      </a:cxn>
+                                      <a:cxn ang="0">
+                                        <a:pos x="T32" y="T33"/>
+                                      </a:cxn>
+                                      <a:cxn ang="0">
+                                        <a:pos x="T34" y="T35"/>
+                                      </a:cxn>
+                                      <a:cxn ang="0">
+                                        <a:pos x="T36" y="T37"/>
+                                      </a:cxn>
+                                    </a:cxnLst>
+                                    <a:rect l="0" t="0" r="r" b="b"/>
+                                    <a:pathLst>
+                                      <a:path w="154" h="629">
+                                        <a:moveTo>
+                                          <a:pt x="0" y="0"/>
+                                        </a:moveTo>
+                                        <a:lnTo>
+                                          <a:pt x="10" y="44"/>
+                                        </a:lnTo>
+                                        <a:lnTo>
+                                          <a:pt x="21" y="126"/>
+                                        </a:lnTo>
+                                        <a:lnTo>
+                                          <a:pt x="34" y="207"/>
+                                        </a:lnTo>
+                                        <a:lnTo>
+                                          <a:pt x="53" y="293"/>
+                                        </a:lnTo>
+                                        <a:lnTo>
+                                          <a:pt x="75" y="380"/>
+                                        </a:lnTo>
+                                        <a:lnTo>
+                                          <a:pt x="100" y="466"/>
+                                        </a:lnTo>
+                                        <a:lnTo>
+                                          <a:pt x="120" y="521"/>
+                                        </a:lnTo>
+                                        <a:lnTo>
+                                          <a:pt x="141" y="576"/>
+                                        </a:lnTo>
+                                        <a:lnTo>
+                                          <a:pt x="152" y="618"/>
+                                        </a:lnTo>
+                                        <a:lnTo>
+                                          <a:pt x="154" y="629"/>
+                                        </a:lnTo>
+                                        <a:lnTo>
+                                          <a:pt x="140" y="595"/>
+                                        </a:lnTo>
+                                        <a:lnTo>
+                                          <a:pt x="115" y="532"/>
+                                        </a:lnTo>
+                                        <a:lnTo>
+                                          <a:pt x="93" y="468"/>
+                                        </a:lnTo>
+                                        <a:lnTo>
+                                          <a:pt x="67" y="383"/>
+                                        </a:lnTo>
+                                        <a:lnTo>
+                                          <a:pt x="47" y="295"/>
+                                        </a:lnTo>
+                                        <a:lnTo>
+                                          <a:pt x="28" y="207"/>
+                                        </a:lnTo>
+                                        <a:lnTo>
+                                          <a:pt x="12" y="104"/>
+                                        </a:lnTo>
+                                        <a:lnTo>
+                                          <a:pt x="0" y="0"/>
+                                        </a:lnTo>
+                                        <a:close/>
+                                      </a:path>
+                                    </a:pathLst>
+                                  </a:custGeom>
+                                  <a:solidFill>
+                                    <a:schemeClr val="tx2"/>
+                                  </a:solidFill>
+                                  <a:ln w="0">
+                                    <a:solidFill>
+                                      <a:schemeClr val="tx2"/>
+                                    </a:solidFill>
+                                    <a:prstDash val="solid"/>
+                                    <a:round/>
+                                    <a:headEnd/>
+                                    <a:tailEnd/>
+                                  </a:ln>
+                                </wps:spPr>
+                                <wps:bodyPr vert="horz" wrap="square" lIns="91440" tIns="45720" rIns="91440" bIns="45720" numCol="1" anchor="t" anchorCtr="0" compatLnSpc="1">
+                                  <a:prstTxWarp prst="textNoShape">
+                                    <a:avLst/>
+                                  </a:prstTxWarp>
+                                </wps:bodyPr>
+                              </wps:wsp>
+                              <wps:wsp>
+                                <wps:cNvPr id="25" name="Forme libre 25"/>
+                                <wps:cNvSpPr>
+                                  <a:spLocks/>
+                                </wps:cNvSpPr>
+                                <wps:spPr bwMode="auto">
+                                  <a:xfrm>
+                                    <a:off x="620487" y="7223300"/>
+                                    <a:ext cx="52388" cy="109538"/>
+                                  </a:xfrm>
+                                  <a:custGeom>
+                                    <a:avLst/>
+                                    <a:gdLst>
+                                      <a:gd name="T0" fmla="*/ 0 w 33"/>
+                                      <a:gd name="T1" fmla="*/ 0 h 69"/>
+                                      <a:gd name="T2" fmla="*/ 33 w 33"/>
+                                      <a:gd name="T3" fmla="*/ 69 h 69"/>
+                                      <a:gd name="T4" fmla="*/ 24 w 33"/>
+                                      <a:gd name="T5" fmla="*/ 69 h 69"/>
+                                      <a:gd name="T6" fmla="*/ 12 w 33"/>
+                                      <a:gd name="T7" fmla="*/ 35 h 69"/>
+                                      <a:gd name="T8" fmla="*/ 0 w 33"/>
+                                      <a:gd name="T9" fmla="*/ 0 h 69"/>
+                                    </a:gdLst>
+                                    <a:ahLst/>
+                                    <a:cxnLst>
+                                      <a:cxn ang="0">
+                                        <a:pos x="T0" y="T1"/>
+                                      </a:cxn>
+                                      <a:cxn ang="0">
+                                        <a:pos x="T2" y="T3"/>
+                                      </a:cxn>
+                                      <a:cxn ang="0">
+                                        <a:pos x="T4" y="T5"/>
+                                      </a:cxn>
+                                      <a:cxn ang="0">
+                                        <a:pos x="T6" y="T7"/>
+                                      </a:cxn>
+                                      <a:cxn ang="0">
+                                        <a:pos x="T8" y="T9"/>
+                                      </a:cxn>
+                                    </a:cxnLst>
+                                    <a:rect l="0" t="0" r="r" b="b"/>
+                                    <a:pathLst>
+                                      <a:path w="33" h="69">
+                                        <a:moveTo>
+                                          <a:pt x="0" y="0"/>
+                                        </a:moveTo>
+                                        <a:lnTo>
+                                          <a:pt x="33" y="69"/>
+                                        </a:lnTo>
+                                        <a:lnTo>
+                                          <a:pt x="24" y="69"/>
+                                        </a:lnTo>
+                                        <a:lnTo>
+                                          <a:pt x="12" y="35"/>
+                                        </a:lnTo>
+                                        <a:lnTo>
+                                          <a:pt x="0" y="0"/>
+                                        </a:lnTo>
+                                        <a:close/>
+                                      </a:path>
+                                    </a:pathLst>
+                                  </a:custGeom>
+                                  <a:solidFill>
+                                    <a:schemeClr val="tx2"/>
+                                  </a:solidFill>
+                                  <a:ln w="0">
+                                    <a:solidFill>
+                                      <a:schemeClr val="tx2"/>
+                                    </a:solidFill>
+                                    <a:prstDash val="solid"/>
+                                    <a:round/>
+                                    <a:headEnd/>
+                                    <a:tailEnd/>
+                                  </a:ln>
+                                </wps:spPr>
+                                <wps:bodyPr vert="horz" wrap="square" lIns="91440" tIns="45720" rIns="91440" bIns="45720" numCol="1" anchor="t" anchorCtr="0" compatLnSpc="1">
+                                  <a:prstTxWarp prst="textNoShape">
+                                    <a:avLst/>
+                                  </a:prstTxWarp>
+                                </wps:bodyPr>
+                              </wps:wsp>
+                              <wps:wsp>
+                                <wps:cNvPr id="26" name="Forme libre 26"/>
+                                <wps:cNvSpPr>
+                                  <a:spLocks/>
+                                </wps:cNvSpPr>
+                                <wps:spPr bwMode="auto">
+                                  <a:xfrm>
+                                    <a:off x="355374" y="6153325"/>
+                                    <a:ext cx="23813" cy="147638"/>
+                                  </a:xfrm>
+                                  <a:custGeom>
+                                    <a:avLst/>
+                                    <a:gdLst>
+                                      <a:gd name="T0" fmla="*/ 0 w 15"/>
+                                      <a:gd name="T1" fmla="*/ 0 h 93"/>
+                                      <a:gd name="T2" fmla="*/ 9 w 15"/>
+                                      <a:gd name="T3" fmla="*/ 37 h 93"/>
+                                      <a:gd name="T4" fmla="*/ 9 w 15"/>
+                                      <a:gd name="T5" fmla="*/ 40 h 93"/>
+                                      <a:gd name="T6" fmla="*/ 15 w 15"/>
+                                      <a:gd name="T7" fmla="*/ 93 h 93"/>
+                                      <a:gd name="T8" fmla="*/ 5 w 15"/>
+                                      <a:gd name="T9" fmla="*/ 49 h 93"/>
+                                      <a:gd name="T10" fmla="*/ 0 w 15"/>
+                                      <a:gd name="T11" fmla="*/ 0 h 93"/>
+                                    </a:gdLst>
+                                    <a:ahLst/>
+                                    <a:cxnLst>
+                                      <a:cxn ang="0">
+                                        <a:pos x="T0" y="T1"/>
+                                      </a:cxn>
+                                      <a:cxn ang="0">
+                                        <a:pos x="T2" y="T3"/>
+                                      </a:cxn>
+                                      <a:cxn ang="0">
+                                        <a:pos x="T4" y="T5"/>
+                                      </a:cxn>
+                                      <a:cxn ang="0">
+                                        <a:pos x="T6" y="T7"/>
+                                      </a:cxn>
+                                      <a:cxn ang="0">
+                                        <a:pos x="T8" y="T9"/>
+                                      </a:cxn>
+                                      <a:cxn ang="0">
+                                        <a:pos x="T10" y="T11"/>
+                                      </a:cxn>
+                                    </a:cxnLst>
+                                    <a:rect l="0" t="0" r="r" b="b"/>
+                                    <a:pathLst>
+                                      <a:path w="15" h="93">
+                                        <a:moveTo>
+                                          <a:pt x="0" y="0"/>
+                                        </a:moveTo>
+                                        <a:lnTo>
+                                          <a:pt x="9" y="37"/>
+                                        </a:lnTo>
+                                        <a:lnTo>
+                                          <a:pt x="9" y="40"/>
+                                        </a:lnTo>
+                                        <a:lnTo>
+                                          <a:pt x="15" y="93"/>
+                                        </a:lnTo>
+                                        <a:lnTo>
+                                          <a:pt x="5" y="49"/>
+                                        </a:lnTo>
+                                        <a:lnTo>
+                                          <a:pt x="0" y="0"/>
+                                        </a:lnTo>
+                                        <a:close/>
+                                      </a:path>
+                                    </a:pathLst>
+                                  </a:custGeom>
+                                  <a:solidFill>
+                                    <a:schemeClr val="tx2"/>
+                                  </a:solidFill>
+                                  <a:ln w="0">
+                                    <a:solidFill>
+                                      <a:schemeClr val="tx2"/>
+                                    </a:solidFill>
+                                    <a:prstDash val="solid"/>
+                                    <a:round/>
+                                    <a:headEnd/>
+                                    <a:tailEnd/>
+                                  </a:ln>
+                                </wps:spPr>
+                                <wps:bodyPr vert="horz" wrap="square" lIns="91440" tIns="45720" rIns="91440" bIns="45720" numCol="1" anchor="t" anchorCtr="0" compatLnSpc="1">
+                                  <a:prstTxWarp prst="textNoShape">
+                                    <a:avLst/>
+                                  </a:prstTxWarp>
+                                </wps:bodyPr>
+                              </wps:wsp>
+                              <wps:wsp>
+                                <wps:cNvPr id="27" name="Forme libre 27"/>
+                                <wps:cNvSpPr>
+                                  <a:spLocks/>
+                                </wps:cNvSpPr>
+                                <wps:spPr bwMode="auto">
+                                  <a:xfrm>
+                                    <a:off x="563337" y="5689775"/>
+                                    <a:ext cx="625475" cy="1216025"/>
+                                  </a:xfrm>
+                                  <a:custGeom>
+                                    <a:avLst/>
+                                    <a:gdLst>
+                                      <a:gd name="T0" fmla="*/ 394 w 394"/>
+                                      <a:gd name="T1" fmla="*/ 0 h 766"/>
+                                      <a:gd name="T2" fmla="*/ 394 w 394"/>
+                                      <a:gd name="T3" fmla="*/ 0 h 766"/>
+                                      <a:gd name="T4" fmla="*/ 356 w 394"/>
+                                      <a:gd name="T5" fmla="*/ 38 h 766"/>
+                                      <a:gd name="T6" fmla="*/ 319 w 394"/>
+                                      <a:gd name="T7" fmla="*/ 77 h 766"/>
+                                      <a:gd name="T8" fmla="*/ 284 w 394"/>
+                                      <a:gd name="T9" fmla="*/ 117 h 766"/>
+                                      <a:gd name="T10" fmla="*/ 249 w 394"/>
+                                      <a:gd name="T11" fmla="*/ 160 h 766"/>
+                                      <a:gd name="T12" fmla="*/ 207 w 394"/>
+                                      <a:gd name="T13" fmla="*/ 218 h 766"/>
+                                      <a:gd name="T14" fmla="*/ 168 w 394"/>
+                                      <a:gd name="T15" fmla="*/ 276 h 766"/>
+                                      <a:gd name="T16" fmla="*/ 131 w 394"/>
+                                      <a:gd name="T17" fmla="*/ 339 h 766"/>
+                                      <a:gd name="T18" fmla="*/ 98 w 394"/>
+                                      <a:gd name="T19" fmla="*/ 402 h 766"/>
+                                      <a:gd name="T20" fmla="*/ 69 w 394"/>
+                                      <a:gd name="T21" fmla="*/ 467 h 766"/>
+                                      <a:gd name="T22" fmla="*/ 45 w 394"/>
+                                      <a:gd name="T23" fmla="*/ 535 h 766"/>
+                                      <a:gd name="T24" fmla="*/ 26 w 394"/>
+                                      <a:gd name="T25" fmla="*/ 604 h 766"/>
+                                      <a:gd name="T26" fmla="*/ 14 w 394"/>
+                                      <a:gd name="T27" fmla="*/ 673 h 766"/>
+                                      <a:gd name="T28" fmla="*/ 7 w 394"/>
+                                      <a:gd name="T29" fmla="*/ 746 h 766"/>
+                                      <a:gd name="T30" fmla="*/ 6 w 394"/>
+                                      <a:gd name="T31" fmla="*/ 766 h 766"/>
+                                      <a:gd name="T32" fmla="*/ 0 w 394"/>
+                                      <a:gd name="T33" fmla="*/ 749 h 766"/>
+                                      <a:gd name="T34" fmla="*/ 1 w 394"/>
+                                      <a:gd name="T35" fmla="*/ 744 h 766"/>
+                                      <a:gd name="T36" fmla="*/ 7 w 394"/>
+                                      <a:gd name="T37" fmla="*/ 673 h 766"/>
+                                      <a:gd name="T38" fmla="*/ 21 w 394"/>
+                                      <a:gd name="T39" fmla="*/ 603 h 766"/>
+                                      <a:gd name="T40" fmla="*/ 40 w 394"/>
+                                      <a:gd name="T41" fmla="*/ 533 h 766"/>
+                                      <a:gd name="T42" fmla="*/ 65 w 394"/>
+                                      <a:gd name="T43" fmla="*/ 466 h 766"/>
+                                      <a:gd name="T44" fmla="*/ 94 w 394"/>
+                                      <a:gd name="T45" fmla="*/ 400 h 766"/>
+                                      <a:gd name="T46" fmla="*/ 127 w 394"/>
+                                      <a:gd name="T47" fmla="*/ 336 h 766"/>
+                                      <a:gd name="T48" fmla="*/ 164 w 394"/>
+                                      <a:gd name="T49" fmla="*/ 275 h 766"/>
+                                      <a:gd name="T50" fmla="*/ 204 w 394"/>
+                                      <a:gd name="T51" fmla="*/ 215 h 766"/>
+                                      <a:gd name="T52" fmla="*/ 248 w 394"/>
+                                      <a:gd name="T53" fmla="*/ 158 h 766"/>
+                                      <a:gd name="T54" fmla="*/ 282 w 394"/>
+                                      <a:gd name="T55" fmla="*/ 116 h 766"/>
+                                      <a:gd name="T56" fmla="*/ 318 w 394"/>
+                                      <a:gd name="T57" fmla="*/ 76 h 766"/>
+                                      <a:gd name="T58" fmla="*/ 354 w 394"/>
+                                      <a:gd name="T59" fmla="*/ 37 h 766"/>
+                                      <a:gd name="T60" fmla="*/ 394 w 394"/>
+                                      <a:gd name="T61" fmla="*/ 0 h 766"/>
+                                    </a:gdLst>
+                                    <a:ahLst/>
+                                    <a:cxnLst>
+                                      <a:cxn ang="0">
+                                        <a:pos x="T0" y="T1"/>
+                                      </a:cxn>
+                                      <a:cxn ang="0">
+                                        <a:pos x="T2" y="T3"/>
+                                      </a:cxn>
+                                      <a:cxn ang="0">
+                                        <a:pos x="T4" y="T5"/>
+                                      </a:cxn>
+                                      <a:cxn ang="0">
+                                        <a:pos x="T6" y="T7"/>
+                                      </a:cxn>
+                                      <a:cxn ang="0">
+                                        <a:pos x="T8" y="T9"/>
+                                      </a:cxn>
+                                      <a:cxn ang="0">
+                                        <a:pos x="T10" y="T11"/>
+                                      </a:cxn>
+                                      <a:cxn ang="0">
+                                        <a:pos x="T12" y="T13"/>
+                                      </a:cxn>
+                                      <a:cxn ang="0">
+                                        <a:pos x="T14" y="T15"/>
+                                      </a:cxn>
+                                      <a:cxn ang="0">
+                                        <a:pos x="T16" y="T17"/>
+                                      </a:cxn>
+                                      <a:cxn ang="0">
+                                        <a:pos x="T18" y="T19"/>
+                                      </a:cxn>
+                                      <a:cxn ang="0">
+                                        <a:pos x="T20" y="T21"/>
+                                      </a:cxn>
+                                      <a:cxn ang="0">
+                                        <a:pos x="T22" y="T23"/>
+                                      </a:cxn>
+                                      <a:cxn ang="0">
+                                        <a:pos x="T24" y="T25"/>
+                                      </a:cxn>
+                                      <a:cxn ang="0">
+                                        <a:pos x="T26" y="T27"/>
+                                      </a:cxn>
+                                      <a:cxn ang="0">
+                                        <a:pos x="T28" y="T29"/>
+                                      </a:cxn>
+                                      <a:cxn ang="0">
+                                        <a:pos x="T30" y="T31"/>
+                                      </a:cxn>
+                                      <a:cxn ang="0">
+                                        <a:pos x="T32" y="T33"/>
+                                      </a:cxn>
+                                      <a:cxn ang="0">
+                                        <a:pos x="T34" y="T35"/>
+                                      </a:cxn>
+                                      <a:cxn ang="0">
+                                        <a:pos x="T36" y="T37"/>
+                                      </a:cxn>
+                                      <a:cxn ang="0">
+                                        <a:pos x="T38" y="T39"/>
+                                      </a:cxn>
+                                      <a:cxn ang="0">
+                                        <a:pos x="T40" y="T41"/>
+                                      </a:cxn>
+                                      <a:cxn ang="0">
+                                        <a:pos x="T42" y="T43"/>
+                                      </a:cxn>
+                                      <a:cxn ang="0">
+                                        <a:pos x="T44" y="T45"/>
+                                      </a:cxn>
+                                      <a:cxn ang="0">
+                                        <a:pos x="T46" y="T47"/>
+                                      </a:cxn>
+                                      <a:cxn ang="0">
+                                        <a:pos x="T48" y="T49"/>
+                                      </a:cxn>
+                                      <a:cxn ang="0">
+                                        <a:pos x="T50" y="T51"/>
+                                      </a:cxn>
+                                      <a:cxn ang="0">
+                                        <a:pos x="T52" y="T53"/>
+                                      </a:cxn>
+                                      <a:cxn ang="0">
+                                        <a:pos x="T54" y="T55"/>
+                                      </a:cxn>
+                                      <a:cxn ang="0">
+                                        <a:pos x="T56" y="T57"/>
+                                      </a:cxn>
+                                      <a:cxn ang="0">
+                                        <a:pos x="T58" y="T59"/>
+                                      </a:cxn>
+                                      <a:cxn ang="0">
+                                        <a:pos x="T60" y="T61"/>
+                                      </a:cxn>
+                                    </a:cxnLst>
+                                    <a:rect l="0" t="0" r="r" b="b"/>
+                                    <a:pathLst>
+                                      <a:path w="394" h="766">
+                                        <a:moveTo>
+                                          <a:pt x="394" y="0"/>
+                                        </a:moveTo>
+                                        <a:lnTo>
+                                          <a:pt x="394" y="0"/>
+                                        </a:lnTo>
+                                        <a:lnTo>
+                                          <a:pt x="356" y="38"/>
+                                        </a:lnTo>
+                                        <a:lnTo>
+                                          <a:pt x="319" y="77"/>
+                                        </a:lnTo>
+                                        <a:lnTo>
+                                          <a:pt x="284" y="117"/>
+                                        </a:lnTo>
+                                        <a:lnTo>
+                                          <a:pt x="249" y="160"/>
+                                        </a:lnTo>
+                                        <a:lnTo>
+                                          <a:pt x="207" y="218"/>
+                                        </a:lnTo>
+                                        <a:lnTo>
+                                          <a:pt x="168" y="276"/>
+                                        </a:lnTo>
+                                        <a:lnTo>
+                                          <a:pt x="131" y="339"/>
+                                        </a:lnTo>
+                                        <a:lnTo>
+                                          <a:pt x="98" y="402"/>
+                                        </a:lnTo>
+                                        <a:lnTo>
+                                          <a:pt x="69" y="467"/>
+                                        </a:lnTo>
+                                        <a:lnTo>
+                                          <a:pt x="45" y="535"/>
+                                        </a:lnTo>
+                                        <a:lnTo>
+                                          <a:pt x="26" y="604"/>
+                                        </a:lnTo>
+                                        <a:lnTo>
+                                          <a:pt x="14" y="673"/>
+                                        </a:lnTo>
+                                        <a:lnTo>
+                                          <a:pt x="7" y="746"/>
+                                        </a:lnTo>
+                                        <a:lnTo>
+                                          <a:pt x="6" y="766"/>
+                                        </a:lnTo>
+                                        <a:lnTo>
+                                          <a:pt x="0" y="749"/>
+                                        </a:lnTo>
+                                        <a:lnTo>
+                                          <a:pt x="1" y="744"/>
+                                        </a:lnTo>
+                                        <a:lnTo>
+                                          <a:pt x="7" y="673"/>
+                                        </a:lnTo>
+                                        <a:lnTo>
+                                          <a:pt x="21" y="603"/>
+                                        </a:lnTo>
+                                        <a:lnTo>
+                                          <a:pt x="40" y="533"/>
+                                        </a:lnTo>
+                                        <a:lnTo>
+                                          <a:pt x="65" y="466"/>
+                                        </a:lnTo>
+                                        <a:lnTo>
+                                          <a:pt x="94" y="400"/>
+                                        </a:lnTo>
+                                        <a:lnTo>
+                                          <a:pt x="127" y="336"/>
+                                        </a:lnTo>
+                                        <a:lnTo>
+                                          <a:pt x="164" y="275"/>
+                                        </a:lnTo>
+                                        <a:lnTo>
+                                          <a:pt x="204" y="215"/>
+                                        </a:lnTo>
+                                        <a:lnTo>
+                                          <a:pt x="248" y="158"/>
+                                        </a:lnTo>
+                                        <a:lnTo>
+                                          <a:pt x="282" y="116"/>
+                                        </a:lnTo>
+                                        <a:lnTo>
+                                          <a:pt x="318" y="76"/>
+                                        </a:lnTo>
+                                        <a:lnTo>
+                                          <a:pt x="354" y="37"/>
+                                        </a:lnTo>
+                                        <a:lnTo>
+                                          <a:pt x="394" y="0"/>
+                                        </a:lnTo>
+                                        <a:close/>
+                                      </a:path>
+                                    </a:pathLst>
+                                  </a:custGeom>
+                                  <a:solidFill>
+                                    <a:schemeClr val="tx2"/>
+                                  </a:solidFill>
+                                  <a:ln w="0">
+                                    <a:solidFill>
+                                      <a:schemeClr val="tx2"/>
+                                    </a:solidFill>
+                                    <a:prstDash val="solid"/>
+                                    <a:round/>
+                                    <a:headEnd/>
+                                    <a:tailEnd/>
+                                  </a:ln>
+                                </wps:spPr>
+                                <wps:bodyPr vert="horz" wrap="square" lIns="91440" tIns="45720" rIns="91440" bIns="45720" numCol="1" anchor="t" anchorCtr="0" compatLnSpc="1">
+                                  <a:prstTxWarp prst="textNoShape">
+                                    <a:avLst/>
+                                  </a:prstTxWarp>
+                                </wps:bodyPr>
+                              </wps:wsp>
+                              <wps:wsp>
+                                <wps:cNvPr id="28" name="Forme libre 28"/>
+                                <wps:cNvSpPr>
+                                  <a:spLocks/>
+                                </wps:cNvSpPr>
+                                <wps:spPr bwMode="auto">
+                                  <a:xfrm>
+                                    <a:off x="563337" y="6915325"/>
+                                    <a:ext cx="57150" cy="307975"/>
+                                  </a:xfrm>
+                                  <a:custGeom>
+                                    <a:avLst/>
+                                    <a:gdLst>
+                                      <a:gd name="T0" fmla="*/ 0 w 36"/>
+                                      <a:gd name="T1" fmla="*/ 0 h 194"/>
+                                      <a:gd name="T2" fmla="*/ 6 w 36"/>
+                                      <a:gd name="T3" fmla="*/ 16 h 194"/>
+                                      <a:gd name="T4" fmla="*/ 7 w 36"/>
+                                      <a:gd name="T5" fmla="*/ 19 h 194"/>
+                                      <a:gd name="T6" fmla="*/ 11 w 36"/>
+                                      <a:gd name="T7" fmla="*/ 80 h 194"/>
+                                      <a:gd name="T8" fmla="*/ 20 w 36"/>
+                                      <a:gd name="T9" fmla="*/ 132 h 194"/>
+                                      <a:gd name="T10" fmla="*/ 33 w 36"/>
+                                      <a:gd name="T11" fmla="*/ 185 h 194"/>
+                                      <a:gd name="T12" fmla="*/ 36 w 36"/>
+                                      <a:gd name="T13" fmla="*/ 194 h 194"/>
+                                      <a:gd name="T14" fmla="*/ 21 w 36"/>
+                                      <a:gd name="T15" fmla="*/ 161 h 194"/>
+                                      <a:gd name="T16" fmla="*/ 15 w 36"/>
+                                      <a:gd name="T17" fmla="*/ 145 h 194"/>
+                                      <a:gd name="T18" fmla="*/ 5 w 36"/>
+                                      <a:gd name="T19" fmla="*/ 81 h 194"/>
+                                      <a:gd name="T20" fmla="*/ 1 w 36"/>
+                                      <a:gd name="T21" fmla="*/ 41 h 194"/>
+                                      <a:gd name="T22" fmla="*/ 0 w 36"/>
+                                      <a:gd name="T23" fmla="*/ 0 h 194"/>
+                                    </a:gdLst>
+                                    <a:ahLst/>
+                                    <a:cxnLst>
+                                      <a:cxn ang="0">
+                                        <a:pos x="T0" y="T1"/>
+                                      </a:cxn>
+                                      <a:cxn ang="0">
+                                        <a:pos x="T2" y="T3"/>
+                                      </a:cxn>
+                                      <a:cxn ang="0">
+                                        <a:pos x="T4" y="T5"/>
+                                      </a:cxn>
+                                      <a:cxn ang="0">
+                                        <a:pos x="T6" y="T7"/>
+                                      </a:cxn>
+                                      <a:cxn ang="0">
+                                        <a:pos x="T8" y="T9"/>
+                                      </a:cxn>
+                                      <a:cxn ang="0">
+                                        <a:pos x="T10" y="T11"/>
+                                      </a:cxn>
+                                      <a:cxn ang="0">
+                                        <a:pos x="T12" y="T13"/>
+                                      </a:cxn>
+                                      <a:cxn ang="0">
+                                        <a:pos x="T14" y="T15"/>
+                                      </a:cxn>
+                                      <a:cxn ang="0">
+                                        <a:pos x="T16" y="T17"/>
+                                      </a:cxn>
+                                      <a:cxn ang="0">
+                                        <a:pos x="T18" y="T19"/>
+                                      </a:cxn>
+                                      <a:cxn ang="0">
+                                        <a:pos x="T20" y="T21"/>
+                                      </a:cxn>
+                                      <a:cxn ang="0">
+                                        <a:pos x="T22" y="T23"/>
+                                      </a:cxn>
+                                    </a:cxnLst>
+                                    <a:rect l="0" t="0" r="r" b="b"/>
+                                    <a:pathLst>
+                                      <a:path w="36" h="194">
+                                        <a:moveTo>
+                                          <a:pt x="0" y="0"/>
+                                        </a:moveTo>
+                                        <a:lnTo>
+                                          <a:pt x="6" y="16"/>
+                                        </a:lnTo>
+                                        <a:lnTo>
+                                          <a:pt x="7" y="19"/>
+                                        </a:lnTo>
+                                        <a:lnTo>
+                                          <a:pt x="11" y="80"/>
+                                        </a:lnTo>
+                                        <a:lnTo>
+                                          <a:pt x="20" y="132"/>
+                                        </a:lnTo>
+                                        <a:lnTo>
+                                          <a:pt x="33" y="185"/>
+                                        </a:lnTo>
+                                        <a:lnTo>
+                                          <a:pt x="36" y="194"/>
+                                        </a:lnTo>
+                                        <a:lnTo>
+                                          <a:pt x="21" y="161"/>
+                                        </a:lnTo>
+                                        <a:lnTo>
+                                          <a:pt x="15" y="145"/>
+                                        </a:lnTo>
+                                        <a:lnTo>
+                                          <a:pt x="5" y="81"/>
+                                        </a:lnTo>
+                                        <a:lnTo>
+                                          <a:pt x="1" y="41"/>
+                                        </a:lnTo>
+                                        <a:lnTo>
+                                          <a:pt x="0" y="0"/>
+                                        </a:lnTo>
+                                        <a:close/>
+                                      </a:path>
+                                    </a:pathLst>
+                                  </a:custGeom>
+                                  <a:solidFill>
+                                    <a:schemeClr val="tx2"/>
+                                  </a:solidFill>
+                                  <a:ln w="0">
+                                    <a:solidFill>
+                                      <a:schemeClr val="tx2"/>
+                                    </a:solidFill>
+                                    <a:prstDash val="solid"/>
+                                    <a:round/>
+                                    <a:headEnd/>
+                                    <a:tailEnd/>
+                                  </a:ln>
+                                </wps:spPr>
+                                <wps:bodyPr vert="horz" wrap="square" lIns="91440" tIns="45720" rIns="91440" bIns="45720" numCol="1" anchor="t" anchorCtr="0" compatLnSpc="1">
+                                  <a:prstTxWarp prst="textNoShape">
+                                    <a:avLst/>
+                                  </a:prstTxWarp>
+                                </wps:bodyPr>
+                              </wps:wsp>
+                              <wps:wsp>
+                                <wps:cNvPr id="29" name="Forme libre 29"/>
+                                <wps:cNvSpPr>
+                                  <a:spLocks/>
+                                </wps:cNvSpPr>
+                                <wps:spPr bwMode="auto">
+                                  <a:xfrm>
+                                    <a:off x="607787" y="7229650"/>
+                                    <a:ext cx="49213" cy="103188"/>
+                                  </a:xfrm>
+                                  <a:custGeom>
+                                    <a:avLst/>
+                                    <a:gdLst>
+                                      <a:gd name="T0" fmla="*/ 0 w 31"/>
+                                      <a:gd name="T1" fmla="*/ 0 h 65"/>
+                                      <a:gd name="T2" fmla="*/ 31 w 31"/>
+                                      <a:gd name="T3" fmla="*/ 65 h 65"/>
+                                      <a:gd name="T4" fmla="*/ 23 w 31"/>
+                                      <a:gd name="T5" fmla="*/ 65 h 65"/>
+                                      <a:gd name="T6" fmla="*/ 0 w 31"/>
+                                      <a:gd name="T7" fmla="*/ 0 h 65"/>
+                                    </a:gdLst>
+                                    <a:ahLst/>
+                                    <a:cxnLst>
+                                      <a:cxn ang="0">
+                                        <a:pos x="T0" y="T1"/>
+                                      </a:cxn>
+                                      <a:cxn ang="0">
+                                        <a:pos x="T2" y="T3"/>
+                                      </a:cxn>
+                                      <a:cxn ang="0">
+                                        <a:pos x="T4" y="T5"/>
+                                      </a:cxn>
+                                      <a:cxn ang="0">
+                                        <a:pos x="T6" y="T7"/>
+                                      </a:cxn>
+                                    </a:cxnLst>
+                                    <a:rect l="0" t="0" r="r" b="b"/>
+                                    <a:pathLst>
+                                      <a:path w="31" h="65">
+                                        <a:moveTo>
+                                          <a:pt x="0" y="0"/>
+                                        </a:moveTo>
+                                        <a:lnTo>
+                                          <a:pt x="31" y="65"/>
+                                        </a:lnTo>
+                                        <a:lnTo>
+                                          <a:pt x="23" y="65"/>
+                                        </a:lnTo>
+                                        <a:lnTo>
+                                          <a:pt x="0" y="0"/>
+                                        </a:lnTo>
+                                        <a:close/>
+                                      </a:path>
+                                    </a:pathLst>
+                                  </a:custGeom>
+                                  <a:solidFill>
+                                    <a:schemeClr val="tx2"/>
+                                  </a:solidFill>
+                                  <a:ln w="0">
+                                    <a:solidFill>
+                                      <a:schemeClr val="tx2"/>
+                                    </a:solidFill>
+                                    <a:prstDash val="solid"/>
+                                    <a:round/>
+                                    <a:headEnd/>
+                                    <a:tailEnd/>
+                                  </a:ln>
+                                </wps:spPr>
+                                <wps:bodyPr vert="horz" wrap="square" lIns="91440" tIns="45720" rIns="91440" bIns="45720" numCol="1" anchor="t" anchorCtr="0" compatLnSpc="1">
+                                  <a:prstTxWarp prst="textNoShape">
+                                    <a:avLst/>
+                                  </a:prstTxWarp>
+                                </wps:bodyPr>
+                              </wps:wsp>
+                              <wps:wsp>
+                                <wps:cNvPr id="30" name="Forme libre 30"/>
+                                <wps:cNvSpPr>
+                                  <a:spLocks/>
+                                </wps:cNvSpPr>
+                                <wps:spPr bwMode="auto">
+                                  <a:xfrm>
+                                    <a:off x="563337" y="6878812"/>
+                                    <a:ext cx="11113" cy="66675"/>
+                                  </a:xfrm>
+                                  <a:custGeom>
+                                    <a:avLst/>
+                                    <a:gdLst>
+                                      <a:gd name="T0" fmla="*/ 0 w 7"/>
+                                      <a:gd name="T1" fmla="*/ 0 h 42"/>
+                                      <a:gd name="T2" fmla="*/ 6 w 7"/>
+                                      <a:gd name="T3" fmla="*/ 17 h 42"/>
+                                      <a:gd name="T4" fmla="*/ 7 w 7"/>
+                                      <a:gd name="T5" fmla="*/ 42 h 42"/>
+                                      <a:gd name="T6" fmla="*/ 6 w 7"/>
+                                      <a:gd name="T7" fmla="*/ 39 h 42"/>
+                                      <a:gd name="T8" fmla="*/ 0 w 7"/>
+                                      <a:gd name="T9" fmla="*/ 23 h 42"/>
+                                      <a:gd name="T10" fmla="*/ 0 w 7"/>
+                                      <a:gd name="T11" fmla="*/ 0 h 42"/>
+                                    </a:gdLst>
+                                    <a:ahLst/>
+                                    <a:cxnLst>
+                                      <a:cxn ang="0">
+                                        <a:pos x="T0" y="T1"/>
+                                      </a:cxn>
+                                      <a:cxn ang="0">
+                                        <a:pos x="T2" y="T3"/>
+                                      </a:cxn>
+                                      <a:cxn ang="0">
+                                        <a:pos x="T4" y="T5"/>
+                                      </a:cxn>
+                                      <a:cxn ang="0">
+                                        <a:pos x="T6" y="T7"/>
+                                      </a:cxn>
+                                      <a:cxn ang="0">
+                                        <a:pos x="T8" y="T9"/>
+                                      </a:cxn>
+                                      <a:cxn ang="0">
+                                        <a:pos x="T10" y="T11"/>
+                                      </a:cxn>
+                                    </a:cxnLst>
+                                    <a:rect l="0" t="0" r="r" b="b"/>
+                                    <a:pathLst>
+                                      <a:path w="7" h="42">
+                                        <a:moveTo>
+                                          <a:pt x="0" y="0"/>
+                                        </a:moveTo>
+                                        <a:lnTo>
+                                          <a:pt x="6" y="17"/>
+                                        </a:lnTo>
+                                        <a:lnTo>
+                                          <a:pt x="7" y="42"/>
+                                        </a:lnTo>
+                                        <a:lnTo>
+                                          <a:pt x="6" y="39"/>
+                                        </a:lnTo>
+                                        <a:lnTo>
+                                          <a:pt x="0" y="23"/>
+                                        </a:lnTo>
+                                        <a:lnTo>
+                                          <a:pt x="0" y="0"/>
+                                        </a:lnTo>
+                                        <a:close/>
+                                      </a:path>
+                                    </a:pathLst>
+                                  </a:custGeom>
+                                  <a:solidFill>
+                                    <a:schemeClr val="tx2"/>
+                                  </a:solidFill>
+                                  <a:ln w="0">
+                                    <a:solidFill>
+                                      <a:schemeClr val="tx2"/>
+                                    </a:solidFill>
+                                    <a:prstDash val="solid"/>
+                                    <a:round/>
+                                    <a:headEnd/>
+                                    <a:tailEnd/>
+                                  </a:ln>
+                                </wps:spPr>
+                                <wps:bodyPr vert="horz" wrap="square" lIns="91440" tIns="45720" rIns="91440" bIns="45720" numCol="1" anchor="t" anchorCtr="0" compatLnSpc="1">
+                                  <a:prstTxWarp prst="textNoShape">
+                                    <a:avLst/>
+                                  </a:prstTxWarp>
+                                </wps:bodyPr>
+                              </wps:wsp>
+                              <wps:wsp>
+                                <wps:cNvPr id="31" name="Forme libre 31"/>
+                                <wps:cNvSpPr>
+                                  <a:spLocks/>
+                                </wps:cNvSpPr>
+                                <wps:spPr bwMode="auto">
+                                  <a:xfrm>
+                                    <a:off x="587149" y="7145512"/>
+                                    <a:ext cx="71438" cy="187325"/>
+                                  </a:xfrm>
+                                  <a:custGeom>
+                                    <a:avLst/>
+                                    <a:gdLst>
+                                      <a:gd name="T0" fmla="*/ 0 w 45"/>
+                                      <a:gd name="T1" fmla="*/ 0 h 118"/>
+                                      <a:gd name="T2" fmla="*/ 6 w 45"/>
+                                      <a:gd name="T3" fmla="*/ 16 h 118"/>
+                                      <a:gd name="T4" fmla="*/ 21 w 45"/>
+                                      <a:gd name="T5" fmla="*/ 49 h 118"/>
+                                      <a:gd name="T6" fmla="*/ 33 w 45"/>
+                                      <a:gd name="T7" fmla="*/ 84 h 118"/>
+                                      <a:gd name="T8" fmla="*/ 45 w 45"/>
+                                      <a:gd name="T9" fmla="*/ 118 h 118"/>
+                                      <a:gd name="T10" fmla="*/ 44 w 45"/>
+                                      <a:gd name="T11" fmla="*/ 118 h 118"/>
+                                      <a:gd name="T12" fmla="*/ 13 w 45"/>
+                                      <a:gd name="T13" fmla="*/ 53 h 118"/>
+                                      <a:gd name="T14" fmla="*/ 11 w 45"/>
+                                      <a:gd name="T15" fmla="*/ 42 h 118"/>
+                                      <a:gd name="T16" fmla="*/ 0 w 45"/>
+                                      <a:gd name="T17" fmla="*/ 0 h 118"/>
+                                    </a:gdLst>
+                                    <a:ahLst/>
+                                    <a:cxnLst>
+                                      <a:cxn ang="0">
+                                        <a:pos x="T0" y="T1"/>
+                                      </a:cxn>
+                                      <a:cxn ang="0">
+                                        <a:pos x="T2" y="T3"/>
+                                      </a:cxn>
+                                      <a:cxn ang="0">
+                                        <a:pos x="T4" y="T5"/>
+                                      </a:cxn>
+                                      <a:cxn ang="0">
+                                        <a:pos x="T6" y="T7"/>
+                                      </a:cxn>
+                                      <a:cxn ang="0">
+                                        <a:pos x="T8" y="T9"/>
+                                      </a:cxn>
+                                      <a:cxn ang="0">
+                                        <a:pos x="T10" y="T11"/>
+                                      </a:cxn>
+                                      <a:cxn ang="0">
+                                        <a:pos x="T12" y="T13"/>
+                                      </a:cxn>
+                                      <a:cxn ang="0">
+                                        <a:pos x="T14" y="T15"/>
+                                      </a:cxn>
+                                      <a:cxn ang="0">
+                                        <a:pos x="T16" y="T17"/>
+                                      </a:cxn>
+                                    </a:cxnLst>
+                                    <a:rect l="0" t="0" r="r" b="b"/>
+                                    <a:pathLst>
+                                      <a:path w="45" h="118">
+                                        <a:moveTo>
+                                          <a:pt x="0" y="0"/>
+                                        </a:moveTo>
+                                        <a:lnTo>
+                                          <a:pt x="6" y="16"/>
+                                        </a:lnTo>
+                                        <a:lnTo>
+                                          <a:pt x="21" y="49"/>
+                                        </a:lnTo>
+                                        <a:lnTo>
+                                          <a:pt x="33" y="84"/>
+                                        </a:lnTo>
+                                        <a:lnTo>
+                                          <a:pt x="45" y="118"/>
+                                        </a:lnTo>
+                                        <a:lnTo>
+                                          <a:pt x="44" y="118"/>
+                                        </a:lnTo>
+                                        <a:lnTo>
+                                          <a:pt x="13" y="53"/>
+                                        </a:lnTo>
+                                        <a:lnTo>
+                                          <a:pt x="11" y="42"/>
+                                        </a:lnTo>
+                                        <a:lnTo>
+                                          <a:pt x="0" y="0"/>
+                                        </a:lnTo>
+                                        <a:close/>
+                                      </a:path>
+                                    </a:pathLst>
+                                  </a:custGeom>
+                                  <a:solidFill>
+                                    <a:schemeClr val="tx2"/>
+                                  </a:solidFill>
+                                  <a:ln w="0">
+                                    <a:solidFill>
+                                      <a:schemeClr val="tx2"/>
+                                    </a:solidFill>
+                                    <a:prstDash val="solid"/>
+                                    <a:round/>
+                                    <a:headEnd/>
+                                    <a:tailEnd/>
+                                  </a:ln>
+                                </wps:spPr>
+                                <wps:bodyPr vert="horz" wrap="square" lIns="91440" tIns="45720" rIns="91440" bIns="45720" numCol="1" anchor="t" anchorCtr="0" compatLnSpc="1">
+                                  <a:prstTxWarp prst="textNoShape">
+                                    <a:avLst/>
+                                  </a:prstTxWarp>
+                                </wps:bodyPr>
+                              </wps:wsp>
+                            </wpg:grpSp>
+                            <wpg:grpSp>
+                              <wpg:cNvPr id="7" name="Groupe 7"/>
+                              <wpg:cNvGrpSpPr>
+                                <a:grpSpLocks noChangeAspect="1"/>
+                              </wpg:cNvGrpSpPr>
+                              <wpg:grpSpPr>
+                                <a:xfrm>
+                                  <a:off x="80645" y="4826972"/>
+                                  <a:ext cx="1306273" cy="2505863"/>
+                                  <a:chOff x="80645" y="4649964"/>
+                                  <a:chExt cx="874712" cy="1677988"/>
+                                </a:xfrm>
+                              </wpg:grpSpPr>
+                              <wps:wsp>
+                                <wps:cNvPr id="8" name="Forme libre 8"/>
+                                <wps:cNvSpPr>
+                                  <a:spLocks/>
+                                </wps:cNvSpPr>
+                                <wps:spPr bwMode="auto">
+                                  <a:xfrm>
+                                    <a:off x="118745" y="5189714"/>
+                                    <a:ext cx="198438" cy="714375"/>
+                                  </a:xfrm>
+                                  <a:custGeom>
+                                    <a:avLst/>
+                                    <a:gdLst>
+                                      <a:gd name="T0" fmla="*/ 0 w 125"/>
+                                      <a:gd name="T1" fmla="*/ 0 h 450"/>
+                                      <a:gd name="T2" fmla="*/ 41 w 125"/>
+                                      <a:gd name="T3" fmla="*/ 155 h 450"/>
+                                      <a:gd name="T4" fmla="*/ 86 w 125"/>
+                                      <a:gd name="T5" fmla="*/ 309 h 450"/>
+                                      <a:gd name="T6" fmla="*/ 125 w 125"/>
+                                      <a:gd name="T7" fmla="*/ 425 h 450"/>
+                                      <a:gd name="T8" fmla="*/ 125 w 125"/>
+                                      <a:gd name="T9" fmla="*/ 450 h 450"/>
+                                      <a:gd name="T10" fmla="*/ 79 w 125"/>
+                                      <a:gd name="T11" fmla="*/ 311 h 450"/>
+                                      <a:gd name="T12" fmla="*/ 41 w 125"/>
+                                      <a:gd name="T13" fmla="*/ 183 h 450"/>
+                                      <a:gd name="T14" fmla="*/ 7 w 125"/>
+                                      <a:gd name="T15" fmla="*/ 54 h 450"/>
+                                      <a:gd name="T16" fmla="*/ 0 w 125"/>
+                                      <a:gd name="T17" fmla="*/ 0 h 450"/>
+                                    </a:gdLst>
+                                    <a:ahLst/>
+                                    <a:cxnLst>
+                                      <a:cxn ang="0">
+                                        <a:pos x="T0" y="T1"/>
+                                      </a:cxn>
+                                      <a:cxn ang="0">
+                                        <a:pos x="T2" y="T3"/>
+                                      </a:cxn>
+                                      <a:cxn ang="0">
+                                        <a:pos x="T4" y="T5"/>
+                                      </a:cxn>
+                                      <a:cxn ang="0">
+                                        <a:pos x="T6" y="T7"/>
+                                      </a:cxn>
+                                      <a:cxn ang="0">
+                                        <a:pos x="T8" y="T9"/>
+                                      </a:cxn>
+                                      <a:cxn ang="0">
+                                        <a:pos x="T10" y="T11"/>
+                                      </a:cxn>
+                                      <a:cxn ang="0">
+                                        <a:pos x="T12" y="T13"/>
+                                      </a:cxn>
+                                      <a:cxn ang="0">
+                                        <a:pos x="T14" y="T15"/>
+                                      </a:cxn>
+                                      <a:cxn ang="0">
+                                        <a:pos x="T16" y="T17"/>
+                                      </a:cxn>
+                                    </a:cxnLst>
+                                    <a:rect l="0" t="0" r="r" b="b"/>
+                                    <a:pathLst>
+                                      <a:path w="125" h="450">
+                                        <a:moveTo>
+                                          <a:pt x="0" y="0"/>
+                                        </a:moveTo>
+                                        <a:lnTo>
+                                          <a:pt x="41" y="155"/>
+                                        </a:lnTo>
+                                        <a:lnTo>
+                                          <a:pt x="86" y="309"/>
+                                        </a:lnTo>
+                                        <a:lnTo>
+                                          <a:pt x="125" y="425"/>
+                                        </a:lnTo>
+                                        <a:lnTo>
+                                          <a:pt x="125" y="450"/>
+                                        </a:lnTo>
+                                        <a:lnTo>
+                                          <a:pt x="79" y="311"/>
+                                        </a:lnTo>
+                                        <a:lnTo>
+                                          <a:pt x="41" y="183"/>
+                                        </a:lnTo>
+                                        <a:lnTo>
+                                          <a:pt x="7" y="54"/>
+                                        </a:lnTo>
+                                        <a:lnTo>
+                                          <a:pt x="0" y="0"/>
+                                        </a:lnTo>
+                                        <a:close/>
+                                      </a:path>
+                                    </a:pathLst>
+                                  </a:custGeom>
+                                  <a:solidFill>
+                                    <a:schemeClr val="tx2">
+                                      <a:alpha val="20000"/>
+                                    </a:schemeClr>
+                                  </a:solidFill>
+                                  <a:ln w="0">
+                                    <a:solidFill>
+                                      <a:schemeClr val="tx2">
+                                        <a:alpha val="20000"/>
+                                      </a:schemeClr>
+                                    </a:solidFill>
+                                    <a:prstDash val="solid"/>
+                                    <a:round/>
+                                    <a:headEnd/>
+                                    <a:tailEnd/>
+                                  </a:ln>
+                                </wps:spPr>
+                                <wps:bodyPr vert="horz" wrap="square" lIns="91440" tIns="45720" rIns="91440" bIns="45720" numCol="1" anchor="t" anchorCtr="0" compatLnSpc="1">
+                                  <a:prstTxWarp prst="textNoShape">
+                                    <a:avLst/>
+                                  </a:prstTxWarp>
+                                </wps:bodyPr>
+                              </wps:wsp>
+                              <wps:wsp>
+                                <wps:cNvPr id="9" name="Forme libre 9"/>
+                                <wps:cNvSpPr>
+                                  <a:spLocks/>
+                                </wps:cNvSpPr>
+                                <wps:spPr bwMode="auto">
+                                  <a:xfrm>
+                                    <a:off x="328295" y="5891389"/>
+                                    <a:ext cx="187325" cy="436563"/>
+                                  </a:xfrm>
+                                  <a:custGeom>
+                                    <a:avLst/>
+                                    <a:gdLst>
+                                      <a:gd name="T0" fmla="*/ 0 w 118"/>
+                                      <a:gd name="T1" fmla="*/ 0 h 275"/>
+                                      <a:gd name="T2" fmla="*/ 8 w 118"/>
+                                      <a:gd name="T3" fmla="*/ 20 h 275"/>
+                                      <a:gd name="T4" fmla="*/ 37 w 118"/>
+                                      <a:gd name="T5" fmla="*/ 96 h 275"/>
+                                      <a:gd name="T6" fmla="*/ 69 w 118"/>
+                                      <a:gd name="T7" fmla="*/ 170 h 275"/>
+                                      <a:gd name="T8" fmla="*/ 118 w 118"/>
+                                      <a:gd name="T9" fmla="*/ 275 h 275"/>
+                                      <a:gd name="T10" fmla="*/ 109 w 118"/>
+                                      <a:gd name="T11" fmla="*/ 275 h 275"/>
+                                      <a:gd name="T12" fmla="*/ 61 w 118"/>
+                                      <a:gd name="T13" fmla="*/ 174 h 275"/>
+                                      <a:gd name="T14" fmla="*/ 30 w 118"/>
+                                      <a:gd name="T15" fmla="*/ 100 h 275"/>
+                                      <a:gd name="T16" fmla="*/ 0 w 118"/>
+                                      <a:gd name="T17" fmla="*/ 26 h 275"/>
+                                      <a:gd name="T18" fmla="*/ 0 w 118"/>
+                                      <a:gd name="T19" fmla="*/ 0 h 275"/>
+                                    </a:gdLst>
+                                    <a:ahLst/>
+                                    <a:cxnLst>
+                                      <a:cxn ang="0">
+                                        <a:pos x="T0" y="T1"/>
+                                      </a:cxn>
+                                      <a:cxn ang="0">
+                                        <a:pos x="T2" y="T3"/>
+                                      </a:cxn>
+                                      <a:cxn ang="0">
+                                        <a:pos x="T4" y="T5"/>
+                                      </a:cxn>
+                                      <a:cxn ang="0">
+                                        <a:pos x="T6" y="T7"/>
+                                      </a:cxn>
+                                      <a:cxn ang="0">
+                                        <a:pos x="T8" y="T9"/>
+                                      </a:cxn>
+                                      <a:cxn ang="0">
+                                        <a:pos x="T10" y="T11"/>
+                                      </a:cxn>
+                                      <a:cxn ang="0">
+                                        <a:pos x="T12" y="T13"/>
+                                      </a:cxn>
+                                      <a:cxn ang="0">
+                                        <a:pos x="T14" y="T15"/>
+                                      </a:cxn>
+                                      <a:cxn ang="0">
+                                        <a:pos x="T16" y="T17"/>
+                                      </a:cxn>
+                                      <a:cxn ang="0">
+                                        <a:pos x="T18" y="T19"/>
+                                      </a:cxn>
+                                    </a:cxnLst>
+                                    <a:rect l="0" t="0" r="r" b="b"/>
+                                    <a:pathLst>
+                                      <a:path w="118" h="275">
+                                        <a:moveTo>
+                                          <a:pt x="0" y="0"/>
+                                        </a:moveTo>
+                                        <a:lnTo>
+                                          <a:pt x="8" y="20"/>
+                                        </a:lnTo>
+                                        <a:lnTo>
+                                          <a:pt x="37" y="96"/>
+                                        </a:lnTo>
+                                        <a:lnTo>
+                                          <a:pt x="69" y="170"/>
+                                        </a:lnTo>
+                                        <a:lnTo>
+                                          <a:pt x="118" y="275"/>
+                                        </a:lnTo>
+                                        <a:lnTo>
+                                          <a:pt x="109" y="275"/>
+                                        </a:lnTo>
+                                        <a:lnTo>
+                                          <a:pt x="61" y="174"/>
+                                        </a:lnTo>
+                                        <a:lnTo>
+                                          <a:pt x="30" y="100"/>
+                                        </a:lnTo>
+                                        <a:lnTo>
+                                          <a:pt x="0" y="26"/>
+                                        </a:lnTo>
+                                        <a:lnTo>
+                                          <a:pt x="0" y="0"/>
+                                        </a:lnTo>
+                                        <a:close/>
+                                      </a:path>
+                                    </a:pathLst>
+                                  </a:custGeom>
+                                  <a:solidFill>
+                                    <a:schemeClr val="tx2">
+                                      <a:alpha val="20000"/>
+                                    </a:schemeClr>
+                                  </a:solidFill>
+                                  <a:ln w="0">
+                                    <a:solidFill>
+                                      <a:schemeClr val="tx2">
+                                        <a:alpha val="20000"/>
+                                      </a:schemeClr>
+                                    </a:solidFill>
+                                    <a:prstDash val="solid"/>
+                                    <a:round/>
+                                    <a:headEnd/>
+                                    <a:tailEnd/>
+                                  </a:ln>
+                                </wps:spPr>
+                                <wps:bodyPr vert="horz" wrap="square" lIns="91440" tIns="45720" rIns="91440" bIns="45720" numCol="1" anchor="t" anchorCtr="0" compatLnSpc="1">
+                                  <a:prstTxWarp prst="textNoShape">
+                                    <a:avLst/>
+                                  </a:prstTxWarp>
+                                </wps:bodyPr>
+                              </wps:wsp>
+                              <wps:wsp>
+                                <wps:cNvPr id="10" name="Forme libre 10"/>
+                                <wps:cNvSpPr>
+                                  <a:spLocks/>
+                                </wps:cNvSpPr>
+                                <wps:spPr bwMode="auto">
+                                  <a:xfrm>
+                                    <a:off x="80645" y="5010327"/>
+                                    <a:ext cx="31750" cy="192088"/>
+                                  </a:xfrm>
+                                  <a:custGeom>
+                                    <a:avLst/>
+                                    <a:gdLst>
+                                      <a:gd name="T0" fmla="*/ 0 w 20"/>
+                                      <a:gd name="T1" fmla="*/ 0 h 121"/>
+                                      <a:gd name="T2" fmla="*/ 16 w 20"/>
+                                      <a:gd name="T3" fmla="*/ 72 h 121"/>
+                                      <a:gd name="T4" fmla="*/ 20 w 20"/>
+                                      <a:gd name="T5" fmla="*/ 121 h 121"/>
+                                      <a:gd name="T6" fmla="*/ 18 w 20"/>
+                                      <a:gd name="T7" fmla="*/ 112 h 121"/>
+                                      <a:gd name="T8" fmla="*/ 0 w 20"/>
+                                      <a:gd name="T9" fmla="*/ 31 h 121"/>
+                                      <a:gd name="T10" fmla="*/ 0 w 20"/>
+                                      <a:gd name="T11" fmla="*/ 0 h 121"/>
+                                    </a:gdLst>
+                                    <a:ahLst/>
+                                    <a:cxnLst>
+                                      <a:cxn ang="0">
+                                        <a:pos x="T0" y="T1"/>
+                                      </a:cxn>
+                                      <a:cxn ang="0">
+                                        <a:pos x="T2" y="T3"/>
+                                      </a:cxn>
+                                      <a:cxn ang="0">
+                                        <a:pos x="T4" y="T5"/>
+                                      </a:cxn>
+                                      <a:cxn ang="0">
+                                        <a:pos x="T6" y="T7"/>
+                                      </a:cxn>
+                                      <a:cxn ang="0">
+                                        <a:pos x="T8" y="T9"/>
+                                      </a:cxn>
+                                      <a:cxn ang="0">
+                                        <a:pos x="T10" y="T11"/>
+                                      </a:cxn>
+                                    </a:cxnLst>
+                                    <a:rect l="0" t="0" r="r" b="b"/>
+                                    <a:pathLst>
+                                      <a:path w="20" h="121">
+                                        <a:moveTo>
+                                          <a:pt x="0" y="0"/>
+                                        </a:moveTo>
+                                        <a:lnTo>
+                                          <a:pt x="16" y="72"/>
+                                        </a:lnTo>
+                                        <a:lnTo>
+                                          <a:pt x="20" y="121"/>
+                                        </a:lnTo>
+                                        <a:lnTo>
+                                          <a:pt x="18" y="112"/>
+                                        </a:lnTo>
+                                        <a:lnTo>
+                                          <a:pt x="0" y="31"/>
+                                        </a:lnTo>
+                                        <a:lnTo>
+                                          <a:pt x="0" y="0"/>
+                                        </a:lnTo>
+                                        <a:close/>
+                                      </a:path>
+                                    </a:pathLst>
+                                  </a:custGeom>
+                                  <a:solidFill>
+                                    <a:schemeClr val="tx2">
+                                      <a:alpha val="20000"/>
+                                    </a:schemeClr>
+                                  </a:solidFill>
+                                  <a:ln w="0">
+                                    <a:solidFill>
+                                      <a:schemeClr val="tx2">
+                                        <a:alpha val="20000"/>
+                                      </a:schemeClr>
+                                    </a:solidFill>
+                                    <a:prstDash val="solid"/>
+                                    <a:round/>
+                                    <a:headEnd/>
+                                    <a:tailEnd/>
+                                  </a:ln>
+                                </wps:spPr>
+                                <wps:bodyPr vert="horz" wrap="square" lIns="91440" tIns="45720" rIns="91440" bIns="45720" numCol="1" anchor="t" anchorCtr="0" compatLnSpc="1">
+                                  <a:prstTxWarp prst="textNoShape">
+                                    <a:avLst/>
+                                  </a:prstTxWarp>
+                                </wps:bodyPr>
+                              </wps:wsp>
+                              <wps:wsp>
+                                <wps:cNvPr id="12" name="Forme libre 12"/>
+                                <wps:cNvSpPr>
+                                  <a:spLocks/>
+                                </wps:cNvSpPr>
+                                <wps:spPr bwMode="auto">
+                                  <a:xfrm>
+                                    <a:off x="112395" y="5202414"/>
+                                    <a:ext cx="250825" cy="1020763"/>
+                                  </a:xfrm>
+                                  <a:custGeom>
+                                    <a:avLst/>
+                                    <a:gdLst>
+                                      <a:gd name="T0" fmla="*/ 0 w 158"/>
+                                      <a:gd name="T1" fmla="*/ 0 h 643"/>
+                                      <a:gd name="T2" fmla="*/ 11 w 158"/>
+                                      <a:gd name="T3" fmla="*/ 46 h 643"/>
+                                      <a:gd name="T4" fmla="*/ 22 w 158"/>
+                                      <a:gd name="T5" fmla="*/ 129 h 643"/>
+                                      <a:gd name="T6" fmla="*/ 36 w 158"/>
+                                      <a:gd name="T7" fmla="*/ 211 h 643"/>
+                                      <a:gd name="T8" fmla="*/ 55 w 158"/>
+                                      <a:gd name="T9" fmla="*/ 301 h 643"/>
+                                      <a:gd name="T10" fmla="*/ 76 w 158"/>
+                                      <a:gd name="T11" fmla="*/ 389 h 643"/>
+                                      <a:gd name="T12" fmla="*/ 103 w 158"/>
+                                      <a:gd name="T13" fmla="*/ 476 h 643"/>
+                                      <a:gd name="T14" fmla="*/ 123 w 158"/>
+                                      <a:gd name="T15" fmla="*/ 533 h 643"/>
+                                      <a:gd name="T16" fmla="*/ 144 w 158"/>
+                                      <a:gd name="T17" fmla="*/ 588 h 643"/>
+                                      <a:gd name="T18" fmla="*/ 155 w 158"/>
+                                      <a:gd name="T19" fmla="*/ 632 h 643"/>
+                                      <a:gd name="T20" fmla="*/ 158 w 158"/>
+                                      <a:gd name="T21" fmla="*/ 643 h 643"/>
+                                      <a:gd name="T22" fmla="*/ 142 w 158"/>
+                                      <a:gd name="T23" fmla="*/ 608 h 643"/>
+                                      <a:gd name="T24" fmla="*/ 118 w 158"/>
+                                      <a:gd name="T25" fmla="*/ 544 h 643"/>
+                                      <a:gd name="T26" fmla="*/ 95 w 158"/>
+                                      <a:gd name="T27" fmla="*/ 478 h 643"/>
+                                      <a:gd name="T28" fmla="*/ 69 w 158"/>
+                                      <a:gd name="T29" fmla="*/ 391 h 643"/>
+                                      <a:gd name="T30" fmla="*/ 47 w 158"/>
+                                      <a:gd name="T31" fmla="*/ 302 h 643"/>
+                                      <a:gd name="T32" fmla="*/ 29 w 158"/>
+                                      <a:gd name="T33" fmla="*/ 212 h 643"/>
+                                      <a:gd name="T34" fmla="*/ 13 w 158"/>
+                                      <a:gd name="T35" fmla="*/ 107 h 643"/>
+                                      <a:gd name="T36" fmla="*/ 0 w 158"/>
+                                      <a:gd name="T37" fmla="*/ 0 h 643"/>
+                                    </a:gdLst>
+                                    <a:ahLst/>
+                                    <a:cxnLst>
+                                      <a:cxn ang="0">
+                                        <a:pos x="T0" y="T1"/>
+                                      </a:cxn>
+                                      <a:cxn ang="0">
+                                        <a:pos x="T2" y="T3"/>
+                                      </a:cxn>
+                                      <a:cxn ang="0">
+                                        <a:pos x="T4" y="T5"/>
+                                      </a:cxn>
+                                      <a:cxn ang="0">
+                                        <a:pos x="T6" y="T7"/>
+                                      </a:cxn>
+                                      <a:cxn ang="0">
+                                        <a:pos x="T8" y="T9"/>
+                                      </a:cxn>
+                                      <a:cxn ang="0">
+                                        <a:pos x="T10" y="T11"/>
+                                      </a:cxn>
+                                      <a:cxn ang="0">
+                                        <a:pos x="T12" y="T13"/>
+                                      </a:cxn>
+                                      <a:cxn ang="0">
+                                        <a:pos x="T14" y="T15"/>
+                                      </a:cxn>
+                                      <a:cxn ang="0">
+                                        <a:pos x="T16" y="T17"/>
+                                      </a:cxn>
+                                      <a:cxn ang="0">
+                                        <a:pos x="T18" y="T19"/>
+                                      </a:cxn>
+                                      <a:cxn ang="0">
+                                        <a:pos x="T20" y="T21"/>
+                                      </a:cxn>
+                                      <a:cxn ang="0">
+                                        <a:pos x="T22" y="T23"/>
+                                      </a:cxn>
+                                      <a:cxn ang="0">
+                                        <a:pos x="T24" y="T25"/>
+                                      </a:cxn>
+                                      <a:cxn ang="0">
+                                        <a:pos x="T26" y="T27"/>
+                                      </a:cxn>
+                                      <a:cxn ang="0">
+                                        <a:pos x="T28" y="T29"/>
+                                      </a:cxn>
+                                      <a:cxn ang="0">
+                                        <a:pos x="T30" y="T31"/>
+                                      </a:cxn>
+                                      <a:cxn ang="0">
+                                        <a:pos x="T32" y="T33"/>
+                                      </a:cxn>
+                                      <a:cxn ang="0">
+                                        <a:pos x="T34" y="T35"/>
+                                      </a:cxn>
+                                      <a:cxn ang="0">
+                                        <a:pos x="T36" y="T37"/>
+                                      </a:cxn>
+                                    </a:cxnLst>
+                                    <a:rect l="0" t="0" r="r" b="b"/>
+                                    <a:pathLst>
+                                      <a:path w="158" h="643">
+                                        <a:moveTo>
+                                          <a:pt x="0" y="0"/>
+                                        </a:moveTo>
+                                        <a:lnTo>
+                                          <a:pt x="11" y="46"/>
+                                        </a:lnTo>
+                                        <a:lnTo>
+                                          <a:pt x="22" y="129"/>
+                                        </a:lnTo>
+                                        <a:lnTo>
+                                          <a:pt x="36" y="211"/>
+                                        </a:lnTo>
+                                        <a:lnTo>
+                                          <a:pt x="55" y="301"/>
+                                        </a:lnTo>
+                                        <a:lnTo>
+                                          <a:pt x="76" y="389"/>
+                                        </a:lnTo>
+                                        <a:lnTo>
+                                          <a:pt x="103" y="476"/>
+                                        </a:lnTo>
+                                        <a:lnTo>
+                                          <a:pt x="123" y="533"/>
+                                        </a:lnTo>
+                                        <a:lnTo>
+                                          <a:pt x="144" y="588"/>
+                                        </a:lnTo>
+                                        <a:lnTo>
+                                          <a:pt x="155" y="632"/>
+                                        </a:lnTo>
+                                        <a:lnTo>
+                                          <a:pt x="158" y="643"/>
+                                        </a:lnTo>
+                                        <a:lnTo>
+                                          <a:pt x="142" y="608"/>
+                                        </a:lnTo>
+                                        <a:lnTo>
+                                          <a:pt x="118" y="544"/>
+                                        </a:lnTo>
+                                        <a:lnTo>
+                                          <a:pt x="95" y="478"/>
+                                        </a:lnTo>
+                                        <a:lnTo>
+                                          <a:pt x="69" y="391"/>
+                                        </a:lnTo>
+                                        <a:lnTo>
+                                          <a:pt x="47" y="302"/>
+                                        </a:lnTo>
+                                        <a:lnTo>
+                                          <a:pt x="29" y="212"/>
+                                        </a:lnTo>
+                                        <a:lnTo>
+                                          <a:pt x="13" y="107"/>
+                                        </a:lnTo>
+                                        <a:lnTo>
+                                          <a:pt x="0" y="0"/>
+                                        </a:lnTo>
+                                        <a:close/>
+                                      </a:path>
+                                    </a:pathLst>
+                                  </a:custGeom>
+                                  <a:solidFill>
+                                    <a:schemeClr val="tx2">
+                                      <a:alpha val="20000"/>
+                                    </a:schemeClr>
+                                  </a:solidFill>
+                                  <a:ln w="0">
+                                    <a:solidFill>
+                                      <a:schemeClr val="tx2">
+                                        <a:alpha val="20000"/>
+                                      </a:schemeClr>
+                                    </a:solidFill>
+                                    <a:prstDash val="solid"/>
+                                    <a:round/>
+                                    <a:headEnd/>
+                                    <a:tailEnd/>
+                                  </a:ln>
+                                </wps:spPr>
+                                <wps:bodyPr vert="horz" wrap="square" lIns="91440" tIns="45720" rIns="91440" bIns="45720" numCol="1" anchor="t" anchorCtr="0" compatLnSpc="1">
+                                  <a:prstTxWarp prst="textNoShape">
+                                    <a:avLst/>
+                                  </a:prstTxWarp>
+                                </wps:bodyPr>
+                              </wps:wsp>
+                              <wps:wsp>
+                                <wps:cNvPr id="13" name="Forme libre 13"/>
+                                <wps:cNvSpPr>
+                                  <a:spLocks/>
+                                </wps:cNvSpPr>
+                                <wps:spPr bwMode="auto">
+                                  <a:xfrm>
+                                    <a:off x="375920" y="6215239"/>
+                                    <a:ext cx="52388" cy="112713"/>
+                                  </a:xfrm>
+                                  <a:custGeom>
+                                    <a:avLst/>
+                                    <a:gdLst>
+                                      <a:gd name="T0" fmla="*/ 0 w 33"/>
+                                      <a:gd name="T1" fmla="*/ 0 h 71"/>
+                                      <a:gd name="T2" fmla="*/ 33 w 33"/>
+                                      <a:gd name="T3" fmla="*/ 71 h 71"/>
+                                      <a:gd name="T4" fmla="*/ 24 w 33"/>
+                                      <a:gd name="T5" fmla="*/ 71 h 71"/>
+                                      <a:gd name="T6" fmla="*/ 11 w 33"/>
+                                      <a:gd name="T7" fmla="*/ 36 h 71"/>
+                                      <a:gd name="T8" fmla="*/ 0 w 33"/>
+                                      <a:gd name="T9" fmla="*/ 0 h 71"/>
+                                    </a:gdLst>
+                                    <a:ahLst/>
+                                    <a:cxnLst>
+                                      <a:cxn ang="0">
+                                        <a:pos x="T0" y="T1"/>
+                                      </a:cxn>
+                                      <a:cxn ang="0">
+                                        <a:pos x="T2" y="T3"/>
+                                      </a:cxn>
+                                      <a:cxn ang="0">
+                                        <a:pos x="T4" y="T5"/>
+                                      </a:cxn>
+                                      <a:cxn ang="0">
+                                        <a:pos x="T6" y="T7"/>
+                                      </a:cxn>
+                                      <a:cxn ang="0">
+                                        <a:pos x="T8" y="T9"/>
+                                      </a:cxn>
+                                    </a:cxnLst>
+                                    <a:rect l="0" t="0" r="r" b="b"/>
+                                    <a:pathLst>
+                                      <a:path w="33" h="71">
+                                        <a:moveTo>
+                                          <a:pt x="0" y="0"/>
+                                        </a:moveTo>
+                                        <a:lnTo>
+                                          <a:pt x="33" y="71"/>
+                                        </a:lnTo>
+                                        <a:lnTo>
+                                          <a:pt x="24" y="71"/>
+                                        </a:lnTo>
+                                        <a:lnTo>
+                                          <a:pt x="11" y="36"/>
+                                        </a:lnTo>
+                                        <a:lnTo>
+                                          <a:pt x="0" y="0"/>
+                                        </a:lnTo>
+                                        <a:close/>
+                                      </a:path>
+                                    </a:pathLst>
+                                  </a:custGeom>
+                                  <a:solidFill>
+                                    <a:schemeClr val="tx2">
+                                      <a:alpha val="20000"/>
+                                    </a:schemeClr>
+                                  </a:solidFill>
+                                  <a:ln w="0">
+                                    <a:solidFill>
+                                      <a:schemeClr val="tx2">
+                                        <a:alpha val="20000"/>
+                                      </a:schemeClr>
+                                    </a:solidFill>
+                                    <a:prstDash val="solid"/>
+                                    <a:round/>
+                                    <a:headEnd/>
+                                    <a:tailEnd/>
+                                  </a:ln>
+                                </wps:spPr>
+                                <wps:bodyPr vert="horz" wrap="square" lIns="91440" tIns="45720" rIns="91440" bIns="45720" numCol="1" anchor="t" anchorCtr="0" compatLnSpc="1">
+                                  <a:prstTxWarp prst="textNoShape">
+                                    <a:avLst/>
+                                  </a:prstTxWarp>
+                                </wps:bodyPr>
+                              </wps:wsp>
+                              <wps:wsp>
+                                <wps:cNvPr id="14" name="Forme libre 14"/>
+                                <wps:cNvSpPr>
+                                  <a:spLocks/>
+                                </wps:cNvSpPr>
+                                <wps:spPr bwMode="auto">
+                                  <a:xfrm>
+                                    <a:off x="106045" y="5124627"/>
+                                    <a:ext cx="23813" cy="150813"/>
+                                  </a:xfrm>
+                                  <a:custGeom>
+                                    <a:avLst/>
+                                    <a:gdLst>
+                                      <a:gd name="T0" fmla="*/ 0 w 15"/>
+                                      <a:gd name="T1" fmla="*/ 0 h 95"/>
+                                      <a:gd name="T2" fmla="*/ 8 w 15"/>
+                                      <a:gd name="T3" fmla="*/ 37 h 95"/>
+                                      <a:gd name="T4" fmla="*/ 8 w 15"/>
+                                      <a:gd name="T5" fmla="*/ 41 h 95"/>
+                                      <a:gd name="T6" fmla="*/ 15 w 15"/>
+                                      <a:gd name="T7" fmla="*/ 95 h 95"/>
+                                      <a:gd name="T8" fmla="*/ 4 w 15"/>
+                                      <a:gd name="T9" fmla="*/ 49 h 95"/>
+                                      <a:gd name="T10" fmla="*/ 0 w 15"/>
+                                      <a:gd name="T11" fmla="*/ 0 h 95"/>
+                                    </a:gdLst>
+                                    <a:ahLst/>
+                                    <a:cxnLst>
+                                      <a:cxn ang="0">
+                                        <a:pos x="T0" y="T1"/>
+                                      </a:cxn>
+                                      <a:cxn ang="0">
+                                        <a:pos x="T2" y="T3"/>
+                                      </a:cxn>
+                                      <a:cxn ang="0">
+                                        <a:pos x="T4" y="T5"/>
+                                      </a:cxn>
+                                      <a:cxn ang="0">
+                                        <a:pos x="T6" y="T7"/>
+                                      </a:cxn>
+                                      <a:cxn ang="0">
+                                        <a:pos x="T8" y="T9"/>
+                                      </a:cxn>
+                                      <a:cxn ang="0">
+                                        <a:pos x="T10" y="T11"/>
+                                      </a:cxn>
+                                    </a:cxnLst>
+                                    <a:rect l="0" t="0" r="r" b="b"/>
+                                    <a:pathLst>
+                                      <a:path w="15" h="95">
+                                        <a:moveTo>
+                                          <a:pt x="0" y="0"/>
+                                        </a:moveTo>
+                                        <a:lnTo>
+                                          <a:pt x="8" y="37"/>
+                                        </a:lnTo>
+                                        <a:lnTo>
+                                          <a:pt x="8" y="41"/>
+                                        </a:lnTo>
+                                        <a:lnTo>
+                                          <a:pt x="15" y="95"/>
+                                        </a:lnTo>
+                                        <a:lnTo>
+                                          <a:pt x="4" y="49"/>
+                                        </a:lnTo>
+                                        <a:lnTo>
+                                          <a:pt x="0" y="0"/>
+                                        </a:lnTo>
+                                        <a:close/>
+                                      </a:path>
+                                    </a:pathLst>
+                                  </a:custGeom>
+                                  <a:solidFill>
+                                    <a:schemeClr val="tx2">
+                                      <a:alpha val="20000"/>
+                                    </a:schemeClr>
+                                  </a:solidFill>
+                                  <a:ln w="0">
+                                    <a:solidFill>
+                                      <a:schemeClr val="tx2">
+                                        <a:alpha val="20000"/>
+                                      </a:schemeClr>
+                                    </a:solidFill>
+                                    <a:prstDash val="solid"/>
+                                    <a:round/>
+                                    <a:headEnd/>
+                                    <a:tailEnd/>
+                                  </a:ln>
+                                </wps:spPr>
+                                <wps:bodyPr vert="horz" wrap="square" lIns="91440" tIns="45720" rIns="91440" bIns="45720" numCol="1" anchor="t" anchorCtr="0" compatLnSpc="1">
+                                  <a:prstTxWarp prst="textNoShape">
+                                    <a:avLst/>
+                                  </a:prstTxWarp>
+                                </wps:bodyPr>
+                              </wps:wsp>
+                              <wps:wsp>
+                                <wps:cNvPr id="15" name="Forme libre 15"/>
+                                <wps:cNvSpPr>
+                                  <a:spLocks/>
+                                </wps:cNvSpPr>
+                                <wps:spPr bwMode="auto">
+                                  <a:xfrm>
+                                    <a:off x="317182" y="4649964"/>
+                                    <a:ext cx="638175" cy="1241425"/>
+                                  </a:xfrm>
+                                  <a:custGeom>
+                                    <a:avLst/>
+                                    <a:gdLst>
+                                      <a:gd name="T0" fmla="*/ 402 w 402"/>
+                                      <a:gd name="T1" fmla="*/ 0 h 782"/>
+                                      <a:gd name="T2" fmla="*/ 402 w 402"/>
+                                      <a:gd name="T3" fmla="*/ 1 h 782"/>
+                                      <a:gd name="T4" fmla="*/ 363 w 402"/>
+                                      <a:gd name="T5" fmla="*/ 39 h 782"/>
+                                      <a:gd name="T6" fmla="*/ 325 w 402"/>
+                                      <a:gd name="T7" fmla="*/ 79 h 782"/>
+                                      <a:gd name="T8" fmla="*/ 290 w 402"/>
+                                      <a:gd name="T9" fmla="*/ 121 h 782"/>
+                                      <a:gd name="T10" fmla="*/ 255 w 402"/>
+                                      <a:gd name="T11" fmla="*/ 164 h 782"/>
+                                      <a:gd name="T12" fmla="*/ 211 w 402"/>
+                                      <a:gd name="T13" fmla="*/ 222 h 782"/>
+                                      <a:gd name="T14" fmla="*/ 171 w 402"/>
+                                      <a:gd name="T15" fmla="*/ 284 h 782"/>
+                                      <a:gd name="T16" fmla="*/ 133 w 402"/>
+                                      <a:gd name="T17" fmla="*/ 346 h 782"/>
+                                      <a:gd name="T18" fmla="*/ 100 w 402"/>
+                                      <a:gd name="T19" fmla="*/ 411 h 782"/>
+                                      <a:gd name="T20" fmla="*/ 71 w 402"/>
+                                      <a:gd name="T21" fmla="*/ 478 h 782"/>
+                                      <a:gd name="T22" fmla="*/ 45 w 402"/>
+                                      <a:gd name="T23" fmla="*/ 546 h 782"/>
+                                      <a:gd name="T24" fmla="*/ 27 w 402"/>
+                                      <a:gd name="T25" fmla="*/ 617 h 782"/>
+                                      <a:gd name="T26" fmla="*/ 13 w 402"/>
+                                      <a:gd name="T27" fmla="*/ 689 h 782"/>
+                                      <a:gd name="T28" fmla="*/ 7 w 402"/>
+                                      <a:gd name="T29" fmla="*/ 761 h 782"/>
+                                      <a:gd name="T30" fmla="*/ 7 w 402"/>
+                                      <a:gd name="T31" fmla="*/ 782 h 782"/>
+                                      <a:gd name="T32" fmla="*/ 0 w 402"/>
+                                      <a:gd name="T33" fmla="*/ 765 h 782"/>
+                                      <a:gd name="T34" fmla="*/ 1 w 402"/>
+                                      <a:gd name="T35" fmla="*/ 761 h 782"/>
+                                      <a:gd name="T36" fmla="*/ 7 w 402"/>
+                                      <a:gd name="T37" fmla="*/ 688 h 782"/>
+                                      <a:gd name="T38" fmla="*/ 21 w 402"/>
+                                      <a:gd name="T39" fmla="*/ 616 h 782"/>
+                                      <a:gd name="T40" fmla="*/ 40 w 402"/>
+                                      <a:gd name="T41" fmla="*/ 545 h 782"/>
+                                      <a:gd name="T42" fmla="*/ 66 w 402"/>
+                                      <a:gd name="T43" fmla="*/ 475 h 782"/>
+                                      <a:gd name="T44" fmla="*/ 95 w 402"/>
+                                      <a:gd name="T45" fmla="*/ 409 h 782"/>
+                                      <a:gd name="T46" fmla="*/ 130 w 402"/>
+                                      <a:gd name="T47" fmla="*/ 343 h 782"/>
+                                      <a:gd name="T48" fmla="*/ 167 w 402"/>
+                                      <a:gd name="T49" fmla="*/ 281 h 782"/>
+                                      <a:gd name="T50" fmla="*/ 209 w 402"/>
+                                      <a:gd name="T51" fmla="*/ 220 h 782"/>
+                                      <a:gd name="T52" fmla="*/ 253 w 402"/>
+                                      <a:gd name="T53" fmla="*/ 163 h 782"/>
+                                      <a:gd name="T54" fmla="*/ 287 w 402"/>
+                                      <a:gd name="T55" fmla="*/ 120 h 782"/>
+                                      <a:gd name="T56" fmla="*/ 324 w 402"/>
+                                      <a:gd name="T57" fmla="*/ 78 h 782"/>
+                                      <a:gd name="T58" fmla="*/ 362 w 402"/>
+                                      <a:gd name="T59" fmla="*/ 38 h 782"/>
+                                      <a:gd name="T60" fmla="*/ 402 w 402"/>
+                                      <a:gd name="T61" fmla="*/ 0 h 782"/>
+                                    </a:gdLst>
+                                    <a:ahLst/>
+                                    <a:cxnLst>
+                                      <a:cxn ang="0">
+                                        <a:pos x="T0" y="T1"/>
+                                      </a:cxn>
+                                      <a:cxn ang="0">
+                                        <a:pos x="T2" y="T3"/>
+                                      </a:cxn>
+                                      <a:cxn ang="0">
+                                        <a:pos x="T4" y="T5"/>
+                                      </a:cxn>
+                                      <a:cxn ang="0">
+                                        <a:pos x="T6" y="T7"/>
+                                      </a:cxn>
+                                      <a:cxn ang="0">
+                                        <a:pos x="T8" y="T9"/>
+                                      </a:cxn>
+                                      <a:cxn ang="0">
+                                        <a:pos x="T10" y="T11"/>
+                                      </a:cxn>
+                                      <a:cxn ang="0">
+                                        <a:pos x="T12" y="T13"/>
+                                      </a:cxn>
+                                      <a:cxn ang="0">
+                                        <a:pos x="T14" y="T15"/>
+                                      </a:cxn>
+                                      <a:cxn ang="0">
+                                        <a:pos x="T16" y="T17"/>
+                                      </a:cxn>
+                                      <a:cxn ang="0">
+                                        <a:pos x="T18" y="T19"/>
+                                      </a:cxn>
+                                      <a:cxn ang="0">
+                                        <a:pos x="T20" y="T21"/>
+                                      </a:cxn>
+                                      <a:cxn ang="0">
+                                        <a:pos x="T22" y="T23"/>
+                                      </a:cxn>
+                                      <a:cxn ang="0">
+                                        <a:pos x="T24" y="T25"/>
+                                      </a:cxn>
+                                      <a:cxn ang="0">
+                                        <a:pos x="T26" y="T27"/>
+                                      </a:cxn>
+                                      <a:cxn ang="0">
+                                        <a:pos x="T28" y="T29"/>
+                                      </a:cxn>
+                                      <a:cxn ang="0">
+                                        <a:pos x="T30" y="T31"/>
+                                      </a:cxn>
+                                      <a:cxn ang="0">
+                                        <a:pos x="T32" y="T33"/>
+                                      </a:cxn>
+                                      <a:cxn ang="0">
+                                        <a:pos x="T34" y="T35"/>
+                                      </a:cxn>
+                                      <a:cxn ang="0">
+                                        <a:pos x="T36" y="T37"/>
+                                      </a:cxn>
+                                      <a:cxn ang="0">
+                                        <a:pos x="T38" y="T39"/>
+                                      </a:cxn>
+                                      <a:cxn ang="0">
+                                        <a:pos x="T40" y="T41"/>
+                                      </a:cxn>
+                                      <a:cxn ang="0">
+                                        <a:pos x="T42" y="T43"/>
+                                      </a:cxn>
+                                      <a:cxn ang="0">
+                                        <a:pos x="T44" y="T45"/>
+                                      </a:cxn>
+                                      <a:cxn ang="0">
+                                        <a:pos x="T46" y="T47"/>
+                                      </a:cxn>
+                                      <a:cxn ang="0">
+                                        <a:pos x="T48" y="T49"/>
+                                      </a:cxn>
+                                      <a:cxn ang="0">
+                                        <a:pos x="T50" y="T51"/>
+                                      </a:cxn>
+                                      <a:cxn ang="0">
+                                        <a:pos x="T52" y="T53"/>
+                                      </a:cxn>
+                                      <a:cxn ang="0">
+                                        <a:pos x="T54" y="T55"/>
+                                      </a:cxn>
+                                      <a:cxn ang="0">
+                                        <a:pos x="T56" y="T57"/>
+                                      </a:cxn>
+                                      <a:cxn ang="0">
+                                        <a:pos x="T58" y="T59"/>
+                                      </a:cxn>
+                                      <a:cxn ang="0">
+                                        <a:pos x="T60" y="T61"/>
+                                      </a:cxn>
+                                    </a:cxnLst>
+                                    <a:rect l="0" t="0" r="r" b="b"/>
+                                    <a:pathLst>
+                                      <a:path w="402" h="782">
+                                        <a:moveTo>
+                                          <a:pt x="402" y="0"/>
+                                        </a:moveTo>
+                                        <a:lnTo>
+                                          <a:pt x="402" y="1"/>
+                                        </a:lnTo>
+                                        <a:lnTo>
+                                          <a:pt x="363" y="39"/>
+                                        </a:lnTo>
+                                        <a:lnTo>
+                                          <a:pt x="325" y="79"/>
+                                        </a:lnTo>
+                                        <a:lnTo>
+                                          <a:pt x="290" y="121"/>
+                                        </a:lnTo>
+                                        <a:lnTo>
+                                          <a:pt x="255" y="164"/>
+                                        </a:lnTo>
+                                        <a:lnTo>
+                                          <a:pt x="211" y="222"/>
+                                        </a:lnTo>
+                                        <a:lnTo>
+                                          <a:pt x="171" y="284"/>
+                                        </a:lnTo>
+                                        <a:lnTo>
+                                          <a:pt x="133" y="346"/>
+                                        </a:lnTo>
+                                        <a:lnTo>
+                                          <a:pt x="100" y="411"/>
+                                        </a:lnTo>
+                                        <a:lnTo>
+                                          <a:pt x="71" y="478"/>
+                                        </a:lnTo>
+                                        <a:lnTo>
+                                          <a:pt x="45" y="546"/>
+                                        </a:lnTo>
+                                        <a:lnTo>
+                                          <a:pt x="27" y="617"/>
+                                        </a:lnTo>
+                                        <a:lnTo>
+                                          <a:pt x="13" y="689"/>
+                                        </a:lnTo>
+                                        <a:lnTo>
+                                          <a:pt x="7" y="761"/>
+                                        </a:lnTo>
+                                        <a:lnTo>
+                                          <a:pt x="7" y="782"/>
+                                        </a:lnTo>
+                                        <a:lnTo>
+                                          <a:pt x="0" y="765"/>
+                                        </a:lnTo>
+                                        <a:lnTo>
+                                          <a:pt x="1" y="761"/>
+                                        </a:lnTo>
+                                        <a:lnTo>
+                                          <a:pt x="7" y="688"/>
+                                        </a:lnTo>
+                                        <a:lnTo>
+                                          <a:pt x="21" y="616"/>
+                                        </a:lnTo>
+                                        <a:lnTo>
+                                          <a:pt x="40" y="545"/>
+                                        </a:lnTo>
+                                        <a:lnTo>
+                                          <a:pt x="66" y="475"/>
+                                        </a:lnTo>
+                                        <a:lnTo>
+                                          <a:pt x="95" y="409"/>
+                                        </a:lnTo>
+                                        <a:lnTo>
+                                          <a:pt x="130" y="343"/>
+                                        </a:lnTo>
+                                        <a:lnTo>
+                                          <a:pt x="167" y="281"/>
+                                        </a:lnTo>
+                                        <a:lnTo>
+                                          <a:pt x="209" y="220"/>
+                                        </a:lnTo>
+                                        <a:lnTo>
+                                          <a:pt x="253" y="163"/>
+                                        </a:lnTo>
+                                        <a:lnTo>
+                                          <a:pt x="287" y="120"/>
+                                        </a:lnTo>
+                                        <a:lnTo>
+                                          <a:pt x="324" y="78"/>
+                                        </a:lnTo>
+                                        <a:lnTo>
+                                          <a:pt x="362" y="38"/>
+                                        </a:lnTo>
+                                        <a:lnTo>
+                                          <a:pt x="402" y="0"/>
+                                        </a:lnTo>
+                                        <a:close/>
+                                      </a:path>
+                                    </a:pathLst>
+                                  </a:custGeom>
+                                  <a:solidFill>
+                                    <a:schemeClr val="tx2">
+                                      <a:alpha val="20000"/>
+                                    </a:schemeClr>
+                                  </a:solidFill>
+                                  <a:ln w="0">
+                                    <a:solidFill>
+                                      <a:schemeClr val="tx2">
+                                        <a:alpha val="20000"/>
+                                      </a:schemeClr>
+                                    </a:solidFill>
+                                    <a:prstDash val="solid"/>
+                                    <a:round/>
+                                    <a:headEnd/>
+                                    <a:tailEnd/>
+                                  </a:ln>
+                                </wps:spPr>
+                                <wps:bodyPr vert="horz" wrap="square" lIns="91440" tIns="45720" rIns="91440" bIns="45720" numCol="1" anchor="t" anchorCtr="0" compatLnSpc="1">
+                                  <a:prstTxWarp prst="textNoShape">
+                                    <a:avLst/>
+                                  </a:prstTxWarp>
+                                </wps:bodyPr>
+                              </wps:wsp>
+                              <wps:wsp>
+                                <wps:cNvPr id="16" name="Forme libre 16"/>
+                                <wps:cNvSpPr>
+                                  <a:spLocks/>
+                                </wps:cNvSpPr>
+                                <wps:spPr bwMode="auto">
+                                  <a:xfrm>
+                                    <a:off x="317182" y="5904089"/>
+                                    <a:ext cx="58738" cy="311150"/>
+                                  </a:xfrm>
+                                  <a:custGeom>
+                                    <a:avLst/>
+                                    <a:gdLst>
+                                      <a:gd name="T0" fmla="*/ 0 w 37"/>
+                                      <a:gd name="T1" fmla="*/ 0 h 196"/>
+                                      <a:gd name="T2" fmla="*/ 6 w 37"/>
+                                      <a:gd name="T3" fmla="*/ 15 h 196"/>
+                                      <a:gd name="T4" fmla="*/ 7 w 37"/>
+                                      <a:gd name="T5" fmla="*/ 18 h 196"/>
+                                      <a:gd name="T6" fmla="*/ 12 w 37"/>
+                                      <a:gd name="T7" fmla="*/ 80 h 196"/>
+                                      <a:gd name="T8" fmla="*/ 21 w 37"/>
+                                      <a:gd name="T9" fmla="*/ 134 h 196"/>
+                                      <a:gd name="T10" fmla="*/ 33 w 37"/>
+                                      <a:gd name="T11" fmla="*/ 188 h 196"/>
+                                      <a:gd name="T12" fmla="*/ 37 w 37"/>
+                                      <a:gd name="T13" fmla="*/ 196 h 196"/>
+                                      <a:gd name="T14" fmla="*/ 22 w 37"/>
+                                      <a:gd name="T15" fmla="*/ 162 h 196"/>
+                                      <a:gd name="T16" fmla="*/ 15 w 37"/>
+                                      <a:gd name="T17" fmla="*/ 146 h 196"/>
+                                      <a:gd name="T18" fmla="*/ 5 w 37"/>
+                                      <a:gd name="T19" fmla="*/ 81 h 196"/>
+                                      <a:gd name="T20" fmla="*/ 1 w 37"/>
+                                      <a:gd name="T21" fmla="*/ 40 h 196"/>
+                                      <a:gd name="T22" fmla="*/ 0 w 37"/>
+                                      <a:gd name="T23" fmla="*/ 0 h 196"/>
+                                    </a:gdLst>
+                                    <a:ahLst/>
+                                    <a:cxnLst>
+                                      <a:cxn ang="0">
+                                        <a:pos x="T0" y="T1"/>
+                                      </a:cxn>
+                                      <a:cxn ang="0">
+                                        <a:pos x="T2" y="T3"/>
+                                      </a:cxn>
+                                      <a:cxn ang="0">
+                                        <a:pos x="T4" y="T5"/>
+                                      </a:cxn>
+                                      <a:cxn ang="0">
+                                        <a:pos x="T6" y="T7"/>
+                                      </a:cxn>
+                                      <a:cxn ang="0">
+                                        <a:pos x="T8" y="T9"/>
+                                      </a:cxn>
+                                      <a:cxn ang="0">
+                                        <a:pos x="T10" y="T11"/>
+                                      </a:cxn>
+                                      <a:cxn ang="0">
+                                        <a:pos x="T12" y="T13"/>
+                                      </a:cxn>
+                                      <a:cxn ang="0">
+                                        <a:pos x="T14" y="T15"/>
+                                      </a:cxn>
+                                      <a:cxn ang="0">
+                                        <a:pos x="T16" y="T17"/>
+                                      </a:cxn>
+                                      <a:cxn ang="0">
+                                        <a:pos x="T18" y="T19"/>
+                                      </a:cxn>
+                                      <a:cxn ang="0">
+                                        <a:pos x="T20" y="T21"/>
+                                      </a:cxn>
+                                      <a:cxn ang="0">
+                                        <a:pos x="T22" y="T23"/>
+                                      </a:cxn>
+                                    </a:cxnLst>
+                                    <a:rect l="0" t="0" r="r" b="b"/>
+                                    <a:pathLst>
+                                      <a:path w="37" h="196">
+                                        <a:moveTo>
+                                          <a:pt x="0" y="0"/>
+                                        </a:moveTo>
+                                        <a:lnTo>
+                                          <a:pt x="6" y="15"/>
+                                        </a:lnTo>
+                                        <a:lnTo>
+                                          <a:pt x="7" y="18"/>
+                                        </a:lnTo>
+                                        <a:lnTo>
+                                          <a:pt x="12" y="80"/>
+                                        </a:lnTo>
+                                        <a:lnTo>
+                                          <a:pt x="21" y="134"/>
+                                        </a:lnTo>
+                                        <a:lnTo>
+                                          <a:pt x="33" y="188"/>
+                                        </a:lnTo>
+                                        <a:lnTo>
+                                          <a:pt x="37" y="196"/>
+                                        </a:lnTo>
+                                        <a:lnTo>
+                                          <a:pt x="22" y="162"/>
+                                        </a:lnTo>
+                                        <a:lnTo>
+                                          <a:pt x="15" y="146"/>
+                                        </a:lnTo>
+                                        <a:lnTo>
+                                          <a:pt x="5" y="81"/>
+                                        </a:lnTo>
+                                        <a:lnTo>
+                                          <a:pt x="1" y="40"/>
+                                        </a:lnTo>
+                                        <a:lnTo>
+                                          <a:pt x="0" y="0"/>
+                                        </a:lnTo>
+                                        <a:close/>
+                                      </a:path>
+                                    </a:pathLst>
+                                  </a:custGeom>
+                                  <a:solidFill>
+                                    <a:schemeClr val="tx2">
+                                      <a:alpha val="20000"/>
+                                    </a:schemeClr>
+                                  </a:solidFill>
+                                  <a:ln w="0">
+                                    <a:solidFill>
+                                      <a:schemeClr val="tx2">
+                                        <a:alpha val="20000"/>
+                                      </a:schemeClr>
+                                    </a:solidFill>
+                                    <a:prstDash val="solid"/>
+                                    <a:round/>
+                                    <a:headEnd/>
+                                    <a:tailEnd/>
+                                  </a:ln>
+                                </wps:spPr>
+                                <wps:bodyPr vert="horz" wrap="square" lIns="91440" tIns="45720" rIns="91440" bIns="45720" numCol="1" anchor="t" anchorCtr="0" compatLnSpc="1">
+                                  <a:prstTxWarp prst="textNoShape">
+                                    <a:avLst/>
+                                  </a:prstTxWarp>
+                                </wps:bodyPr>
+                              </wps:wsp>
+                              <wps:wsp>
+                                <wps:cNvPr id="17" name="Forme libre 17"/>
+                                <wps:cNvSpPr>
+                                  <a:spLocks/>
+                                </wps:cNvSpPr>
+                                <wps:spPr bwMode="auto">
+                                  <a:xfrm>
+                                    <a:off x="363220" y="6223177"/>
+                                    <a:ext cx="49213" cy="104775"/>
+                                  </a:xfrm>
+                                  <a:custGeom>
+                                    <a:avLst/>
+                                    <a:gdLst>
+                                      <a:gd name="T0" fmla="*/ 0 w 31"/>
+                                      <a:gd name="T1" fmla="*/ 0 h 66"/>
+                                      <a:gd name="T2" fmla="*/ 31 w 31"/>
+                                      <a:gd name="T3" fmla="*/ 66 h 66"/>
+                                      <a:gd name="T4" fmla="*/ 24 w 31"/>
+                                      <a:gd name="T5" fmla="*/ 66 h 66"/>
+                                      <a:gd name="T6" fmla="*/ 0 w 31"/>
+                                      <a:gd name="T7" fmla="*/ 0 h 66"/>
+                                    </a:gdLst>
+                                    <a:ahLst/>
+                                    <a:cxnLst>
+                                      <a:cxn ang="0">
+                                        <a:pos x="T0" y="T1"/>
+                                      </a:cxn>
+                                      <a:cxn ang="0">
+                                        <a:pos x="T2" y="T3"/>
+                                      </a:cxn>
+                                      <a:cxn ang="0">
+                                        <a:pos x="T4" y="T5"/>
+                                      </a:cxn>
+                                      <a:cxn ang="0">
+                                        <a:pos x="T6" y="T7"/>
+                                      </a:cxn>
+                                    </a:cxnLst>
+                                    <a:rect l="0" t="0" r="r" b="b"/>
+                                    <a:pathLst>
+                                      <a:path w="31" h="66">
+                                        <a:moveTo>
+                                          <a:pt x="0" y="0"/>
+                                        </a:moveTo>
+                                        <a:lnTo>
+                                          <a:pt x="31" y="66"/>
+                                        </a:lnTo>
+                                        <a:lnTo>
+                                          <a:pt x="24" y="66"/>
+                                        </a:lnTo>
+                                        <a:lnTo>
+                                          <a:pt x="0" y="0"/>
+                                        </a:lnTo>
+                                        <a:close/>
+                                      </a:path>
+                                    </a:pathLst>
+                                  </a:custGeom>
+                                  <a:solidFill>
+                                    <a:schemeClr val="tx2">
+                                      <a:alpha val="20000"/>
+                                    </a:schemeClr>
+                                  </a:solidFill>
+                                  <a:ln w="0">
+                                    <a:solidFill>
+                                      <a:schemeClr val="tx2">
+                                        <a:alpha val="20000"/>
+                                      </a:schemeClr>
+                                    </a:solidFill>
+                                    <a:prstDash val="solid"/>
+                                    <a:round/>
+                                    <a:headEnd/>
+                                    <a:tailEnd/>
+                                  </a:ln>
+                                </wps:spPr>
+                                <wps:bodyPr vert="horz" wrap="square" lIns="91440" tIns="45720" rIns="91440" bIns="45720" numCol="1" anchor="t" anchorCtr="0" compatLnSpc="1">
+                                  <a:prstTxWarp prst="textNoShape">
+                                    <a:avLst/>
+                                  </a:prstTxWarp>
+                                </wps:bodyPr>
+                              </wps:wsp>
+                              <wps:wsp>
+                                <wps:cNvPr id="18" name="Forme libre 18"/>
+                                <wps:cNvSpPr>
+                                  <a:spLocks/>
+                                </wps:cNvSpPr>
+                                <wps:spPr bwMode="auto">
+                                  <a:xfrm>
+                                    <a:off x="317182" y="5864402"/>
+                                    <a:ext cx="11113" cy="68263"/>
+                                  </a:xfrm>
+                                  <a:custGeom>
+                                    <a:avLst/>
+                                    <a:gdLst>
+                                      <a:gd name="T0" fmla="*/ 0 w 7"/>
+                                      <a:gd name="T1" fmla="*/ 0 h 43"/>
+                                      <a:gd name="T2" fmla="*/ 7 w 7"/>
+                                      <a:gd name="T3" fmla="*/ 17 h 43"/>
+                                      <a:gd name="T4" fmla="*/ 7 w 7"/>
+                                      <a:gd name="T5" fmla="*/ 43 h 43"/>
+                                      <a:gd name="T6" fmla="*/ 6 w 7"/>
+                                      <a:gd name="T7" fmla="*/ 40 h 43"/>
+                                      <a:gd name="T8" fmla="*/ 0 w 7"/>
+                                      <a:gd name="T9" fmla="*/ 25 h 43"/>
+                                      <a:gd name="T10" fmla="*/ 0 w 7"/>
+                                      <a:gd name="T11" fmla="*/ 0 h 43"/>
+                                    </a:gdLst>
+                                    <a:ahLst/>
+                                    <a:cxnLst>
+                                      <a:cxn ang="0">
+                                        <a:pos x="T0" y="T1"/>
+                                      </a:cxn>
+                                      <a:cxn ang="0">
+                                        <a:pos x="T2" y="T3"/>
+                                      </a:cxn>
+                                      <a:cxn ang="0">
+                                        <a:pos x="T4" y="T5"/>
+                                      </a:cxn>
+                                      <a:cxn ang="0">
+                                        <a:pos x="T6" y="T7"/>
+                                      </a:cxn>
+                                      <a:cxn ang="0">
+                                        <a:pos x="T8" y="T9"/>
+                                      </a:cxn>
+                                      <a:cxn ang="0">
+                                        <a:pos x="T10" y="T11"/>
+                                      </a:cxn>
+                                    </a:cxnLst>
+                                    <a:rect l="0" t="0" r="r" b="b"/>
+                                    <a:pathLst>
+                                      <a:path w="7" h="43">
+                                        <a:moveTo>
+                                          <a:pt x="0" y="0"/>
+                                        </a:moveTo>
+                                        <a:lnTo>
+                                          <a:pt x="7" y="17"/>
+                                        </a:lnTo>
+                                        <a:lnTo>
+                                          <a:pt x="7" y="43"/>
+                                        </a:lnTo>
+                                        <a:lnTo>
+                                          <a:pt x="6" y="40"/>
+                                        </a:lnTo>
+                                        <a:lnTo>
+                                          <a:pt x="0" y="25"/>
+                                        </a:lnTo>
+                                        <a:lnTo>
+                                          <a:pt x="0" y="0"/>
+                                        </a:lnTo>
+                                        <a:close/>
+                                      </a:path>
+                                    </a:pathLst>
+                                  </a:custGeom>
+                                  <a:solidFill>
+                                    <a:schemeClr val="tx2">
+                                      <a:alpha val="20000"/>
+                                    </a:schemeClr>
+                                  </a:solidFill>
+                                  <a:ln w="0">
+                                    <a:solidFill>
+                                      <a:schemeClr val="tx2">
+                                        <a:alpha val="20000"/>
+                                      </a:schemeClr>
+                                    </a:solidFill>
+                                    <a:prstDash val="solid"/>
+                                    <a:round/>
+                                    <a:headEnd/>
+                                    <a:tailEnd/>
+                                  </a:ln>
+                                </wps:spPr>
+                                <wps:bodyPr vert="horz" wrap="square" lIns="91440" tIns="45720" rIns="91440" bIns="45720" numCol="1" anchor="t" anchorCtr="0" compatLnSpc="1">
+                                  <a:prstTxWarp prst="textNoShape">
+                                    <a:avLst/>
+                                  </a:prstTxWarp>
+                                </wps:bodyPr>
+                              </wps:wsp>
+                              <wps:wsp>
+                                <wps:cNvPr id="19" name="Forme libre 19"/>
+                                <wps:cNvSpPr>
+                                  <a:spLocks/>
+                                </wps:cNvSpPr>
+                                <wps:spPr bwMode="auto">
+                                  <a:xfrm>
+                                    <a:off x="340995" y="6135864"/>
+                                    <a:ext cx="73025" cy="192088"/>
+                                  </a:xfrm>
+                                  <a:custGeom>
+                                    <a:avLst/>
+                                    <a:gdLst>
+                                      <a:gd name="T0" fmla="*/ 0 w 46"/>
+                                      <a:gd name="T1" fmla="*/ 0 h 121"/>
+                                      <a:gd name="T2" fmla="*/ 7 w 46"/>
+                                      <a:gd name="T3" fmla="*/ 16 h 121"/>
+                                      <a:gd name="T4" fmla="*/ 22 w 46"/>
+                                      <a:gd name="T5" fmla="*/ 50 h 121"/>
+                                      <a:gd name="T6" fmla="*/ 33 w 46"/>
+                                      <a:gd name="T7" fmla="*/ 86 h 121"/>
+                                      <a:gd name="T8" fmla="*/ 46 w 46"/>
+                                      <a:gd name="T9" fmla="*/ 121 h 121"/>
+                                      <a:gd name="T10" fmla="*/ 45 w 46"/>
+                                      <a:gd name="T11" fmla="*/ 121 h 121"/>
+                                      <a:gd name="T12" fmla="*/ 14 w 46"/>
+                                      <a:gd name="T13" fmla="*/ 55 h 121"/>
+                                      <a:gd name="T14" fmla="*/ 11 w 46"/>
+                                      <a:gd name="T15" fmla="*/ 44 h 121"/>
+                                      <a:gd name="T16" fmla="*/ 0 w 46"/>
+                                      <a:gd name="T17" fmla="*/ 0 h 121"/>
+                                    </a:gdLst>
+                                    <a:ahLst/>
+                                    <a:cxnLst>
+                                      <a:cxn ang="0">
+                                        <a:pos x="T0" y="T1"/>
+                                      </a:cxn>
+                                      <a:cxn ang="0">
+                                        <a:pos x="T2" y="T3"/>
+                                      </a:cxn>
+                                      <a:cxn ang="0">
+                                        <a:pos x="T4" y="T5"/>
+                                      </a:cxn>
+                                      <a:cxn ang="0">
+                                        <a:pos x="T6" y="T7"/>
+                                      </a:cxn>
+                                      <a:cxn ang="0">
+                                        <a:pos x="T8" y="T9"/>
+                                      </a:cxn>
+                                      <a:cxn ang="0">
+                                        <a:pos x="T10" y="T11"/>
+                                      </a:cxn>
+                                      <a:cxn ang="0">
+                                        <a:pos x="T12" y="T13"/>
+                                      </a:cxn>
+                                      <a:cxn ang="0">
+                                        <a:pos x="T14" y="T15"/>
+                                      </a:cxn>
+                                      <a:cxn ang="0">
+                                        <a:pos x="T16" y="T17"/>
+                                      </a:cxn>
+                                    </a:cxnLst>
+                                    <a:rect l="0" t="0" r="r" b="b"/>
+                                    <a:pathLst>
+                                      <a:path w="46" h="121">
+                                        <a:moveTo>
+                                          <a:pt x="0" y="0"/>
+                                        </a:moveTo>
+                                        <a:lnTo>
+                                          <a:pt x="7" y="16"/>
+                                        </a:lnTo>
+                                        <a:lnTo>
+                                          <a:pt x="22" y="50"/>
+                                        </a:lnTo>
+                                        <a:lnTo>
+                                          <a:pt x="33" y="86"/>
+                                        </a:lnTo>
+                                        <a:lnTo>
+                                          <a:pt x="46" y="121"/>
+                                        </a:lnTo>
+                                        <a:lnTo>
+                                          <a:pt x="45" y="121"/>
+                                        </a:lnTo>
+                                        <a:lnTo>
+                                          <a:pt x="14" y="55"/>
+                                        </a:lnTo>
+                                        <a:lnTo>
+                                          <a:pt x="11" y="44"/>
+                                        </a:lnTo>
+                                        <a:lnTo>
+                                          <a:pt x="0" y="0"/>
+                                        </a:lnTo>
+                                        <a:close/>
+                                      </a:path>
+                                    </a:pathLst>
+                                  </a:custGeom>
+                                  <a:solidFill>
+                                    <a:schemeClr val="tx2">
+                                      <a:alpha val="20000"/>
+                                    </a:schemeClr>
+                                  </a:solidFill>
+                                  <a:ln w="0">
+                                    <a:solidFill>
+                                      <a:schemeClr val="tx2">
+                                        <a:alpha val="20000"/>
+                                      </a:schemeClr>
+                                    </a:solidFill>
+                                    <a:prstDash val="solid"/>
+                                    <a:round/>
+                                    <a:headEnd/>
+                                    <a:tailEnd/>
+                                  </a:ln>
+                                </wps:spPr>
+                                <wps:bodyPr vert="horz" wrap="square" lIns="91440" tIns="45720" rIns="91440" bIns="45720" numCol="1" anchor="t" anchorCtr="0" compatLnSpc="1">
+                                  <a:prstTxWarp prst="textNoShape">
+                                    <a:avLst/>
+                                  </a:prstTxWarp>
+                                </wps:bodyPr>
+                              </wps:wsp>
+                            </wpg:grpSp>
+                          </wpg:grpSp>
+                        </wpg:wgp>
+                      </a:graphicData>
+                    </a:graphic>
+                    <wp14:sizeRelH relativeFrom="page">
+                      <wp14:pctWidth>33000</wp14:pctWidth>
+                    </wp14:sizeRelH>
+                    <wp14:sizeRelV relativeFrom="page">
+                      <wp14:pctHeight>95000</wp14:pctHeight>
+                    </wp14:sizeRelV>
+                  </wp:anchor>
+                </w:drawing>
+              </mc:Choice>
+              <mc:Fallback>
+                <w:pict>
+                  <v:group id="Groupe 2" o:spid="_x0000_s1026" style="position:absolute;margin-left:0;margin-top:0;width:172.8pt;height:718.55pt;z-index:-251657216;mso-width-percent:330;mso-height-percent:950;mso-left-percent:40;mso-position-horizontal-relative:page;mso-position-vertical:center;mso-position-vertical-relative:page;mso-width-percent:330;mso-height-percent:950;mso-left-percent:40" coordsize="21945,91257" o:gfxdata="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">
+                    <v:rect id="Rectangle 3" o:spid="_x0000_s1027" style="position:absolute;width:1945;height:91257;visibility:visible;mso-wrap-style:square;v-text-anchor:middle" o:gfxdata="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" fillcolor="#44546a [3215]" stroked="f" strokeweight="1pt"/>
+                    <v:shapetype id="_x0000_t15" coordsize="21600,21600" o:spt="15" adj="16200" path="m@0,l,,,21600@0,21600,21600,10800xe">
+                      <v:stroke joinstyle="miter"/>
+                      <v:formulas>
+                        <v:f eqn="val #0"/>
+                        <v:f eqn="prod #0 1 2"/>
+                      </v:formulas>
+                      <v:path gradientshapeok="t" o:connecttype="custom" o:connectlocs="@1,0;0,10800;@1,21600;21600,10800" o:connectangles="270,180,90,0" textboxrect="0,0,10800,21600;0,0,16200,21600;0,0,21600,21600"/>
+                      <v:handles>
+                        <v:h position="#0,topLeft" xrange="0,21600"/>
+                      </v:handles>
+                    </v:shapetype>
+                    <v:shape id="Pentagone 4" o:spid="_x0000_s1028" type="#_x0000_t15" style="position:absolute;top:14668;width:21945;height:5521;visibility:visible;mso-wrap-style:square;v-text-anchor:middle" o:gfxdata="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" adj="18883" fillcolor="#5b9bd5 [3204]" stroked="f" strokeweight="1pt">
+                      <v:textbox inset=",0,14.4pt,0">
+                        <w:txbxContent>
+                          <w:sdt>
+                            <w:sdtPr>
+                              <w:rPr>
+                                <w:color w:val="FFFFFF" w:themeColor="background1"/>
+                                <w:sz w:val="28"/>
+                                <w:szCs w:val="28"/>
+                              </w:rPr>
+                              <w:alias w:val="Date "/>
+                              <w:tag w:val=""/>
+                              <w:id w:val="-650599894"/>
+                              <w:dataBinding w:prefixMappings="xmlns:ns0='http://schemas.microsoft.com/office/2006/coverPageProps' " w:xpath="/ns0:CoverPageProperties[1]/ns0:PublishDate[1]" w:storeItemID="{55AF091B-3C7A-41E3-B477-F2FDAA23CFDA}"/>
+                              <w:date w:fullDate="2019-08-29T00:00:00Z">
+                                <w:dateFormat w:val="dd/MM/yyyy"/>
+                                <w:lid w:val="fr-FR"/>
+                                <w:storeMappedDataAs w:val="dateTime"/>
+                                <w:calendar w:val="gregorian"/>
+                              </w:date>
+                            </w:sdtPr>
+                            <w:sdtContent>
+                              <w:p>
+                                <w:pPr>
+                                  <w:pStyle w:val="Sansinterligne"/>
+                                  <w:jc w:val="right"/>
+                                  <w:rPr>
+                                    <w:color w:val="FFFFFF" w:themeColor="background1"/>
+                                    <w:sz w:val="28"/>
+                                    <w:szCs w:val="28"/>
+                                  </w:rPr>
+                                </w:pPr>
+                                <w:r>
+                                  <w:rPr>
+                                    <w:color w:val="FFFFFF" w:themeColor="background1"/>
+                                    <w:sz w:val="28"/>
+                                    <w:szCs w:val="28"/>
+                                    <w:lang w:val="fr-FR"/>
+                                  </w:rPr>
+                                  <w:t>29/08/2019</w:t>
+                                </w:r>
+                              </w:p>
+                            </w:sdtContent>
+                          </w:sdt>
+                        </w:txbxContent>
+                      </v:textbox>
+                    </v:shape>
+                    <v:group id="Groupe 5" o:spid="_x0000_s1029" style="position:absolute;left:762;top:42100;width:20574;height:49103" coordorigin="806,42118" coordsize="13062,31210" o:gfxdata="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">
+                      <v:group id="Groupe 6" o:spid="_x0000_s1030" style="position:absolute;left:1410;top:42118;width:10478;height:31210" coordorigin="1410,42118" coordsize="10477,31210" o:gfxdata="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">
+                        <o:lock v:ext="edit" aspectratio="t"/>
+                        <v:shape id="Forme libre 20" o:spid="_x0000_s1031" style="position:absolute;left:3696;top:62168;width:1937;height:6985;visibility:visible;mso-wrap-style:square;v-text-anchor:top" coordsize="122,440" o:gfxdata="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" path="m,l39,152,84,304r38,113l122,440,76,306,39,180,6,53,,xe" fillcolor="#44546a [3215]" strokecolor="#44546a [3215]" strokeweight="0">
+                          <v:path arrowok="t" o:connecttype="custom" o:connectlocs="0,0;61913,241300;133350,482600;193675,661988;193675,698500;120650,485775;61913,285750;9525,84138;0,0" o:connectangles="0,0,0,0,0,0,0,0,0"/>
+                        </v:shape>
+                        <v:shape id="Forme libre 21" o:spid="_x0000_s1032" style="position:absolute;left:5728;top:69058;width:1842;height:4270;visibility:visible;mso-wrap-style:square;v-text-anchor:top" coordsize="116,269" o:gfxdata="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" path="m,l8,19,37,93r30,74l116,269r-8,l60,169,30,98,1,25,,xe" fillcolor="#44546a [3215]" strokecolor="#44546a [3215]" strokeweight="0">
+                          <v:path arrowok="t" o:connecttype="custom" o:connectlocs="0,0;12700,30163;58738,147638;106363,265113;184150,427038;171450,427038;95250,268288;47625,155575;1588,39688;0,0" o:connectangles="0,0,0,0,0,0,0,0,0,0"/>
+                        </v:shape>
+                        <v:shape id="Forme libre 22" o:spid="_x0000_s1033" style="position:absolute;left:1410;top:42118;width:2223;height:20193;visibility:visible;mso-wrap-style:square;v-text-anchor:top" coordsize="140,1272" o:gfxdata="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" path="m,l,,1,79r2,80l12,317,23,476,39,634,58,792,83,948r24,138l135,1223r5,49l138,1262,105,1106,77,949,53,792,35,634,20,476,9,317,2,159,,79,,xe" fillcolor="#44546a [3215]" strokecolor="#44546a [3215]" strokeweight="0">
+                          <v:path arrowok="t" o:connecttype="custom" o:connectlocs="0,0;0,0;1588,125413;4763,252413;19050,503238;36513,755650;61913,1006475;92075,1257300;131763,1504950;169863,1724025;214313,1941513;222250,2019300;219075,2003425;166688,1755775;122238,1506538;84138,1257300;55563,1006475;31750,755650;14288,503238;3175,252413;0,125413;0,0" o:connectangles="0,0,0,0,0,0,0,0,0,0,0,0,0,0,0,0,0,0,0,0,0,0"/>
+                        </v:shape>
+                        <v:shape id="Forme libre 23" o:spid="_x0000_s1034" style="position:absolute;left:3410;top:48611;width:715;height:13557;visibility:visible;mso-wrap-style:square;v-text-anchor:top" coordsize="45,854" o:gfxdata="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" path="m45,r,l35,66r-9,67l14,267,6,401,3,534,6,669r8,134l18,854r,-3l9,814,8,803,1,669,,534,3,401,12,267,25,132,34,66,45,xe" fillcolor="#44546a [3215]" strokecolor="#44546a [3215]" strokeweight="0">
+                          <v:path arrowok="t" o:connecttype="custom" o:connectlocs="71438,0;71438,0;55563,104775;41275,211138;22225,423863;9525,636588;4763,847725;9525,1062038;22225,1274763;28575,1355725;28575,1350963;14288,1292225;12700,1274763;1588,1062038;0,847725;4763,636588;19050,423863;39688,209550;53975,104775;71438,0" o:connectangles="0,0,0,0,0,0,0,0,0,0,0,0,0,0,0,0,0,0,0,0"/>
+                        </v:shape>
+                        <v:shape id="Forme libre 24" o:spid="_x0000_s1035" style="position:absolute;left:3633;top:62311;width:2444;height:9985;visibility:visible;mso-wrap-style:square;v-text-anchor:top" coordsize="154,629" o:gfxdata="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" path="m,l10,44r11,82l34,207r19,86l75,380r25,86l120,521r21,55l152,618r2,11l140,595,115,532,93,468,67,383,47,295,28,207,12,104,,xe" fillcolor="#44546a [3215]" strokecolor="#44546a [3215]" strokeweight="0">
+                          <v:path arrowok="t" o:connecttype="custom" o:connectlocs="0,0;15875,69850;33338,200025;53975,328613;84138,465138;119063,603250;158750,739775;190500,827088;223838,914400;241300,981075;244475,998538;222250,944563;182563,844550;147638,742950;106363,608013;74613,468313;44450,328613;19050,165100;0,0" o:connectangles="0,0,0,0,0,0,0,0,0,0,0,0,0,0,0,0,0,0,0"/>
+                        </v:shape>
+                        <v:shape id="Forme libre 25" o:spid="_x0000_s1036" style="position:absolute;left:6204;top:72233;width:524;height:1095;visibility:visible;mso-wrap-style:square;v-text-anchor:top" coordsize="33,69" o:gfxdata="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" path="m,l33,69r-9,l12,35,,xe" fillcolor="#44546a [3215]" strokecolor="#44546a [3215]" strokeweight="0">
+                          <v:path arrowok="t" o:connecttype="custom" o:connectlocs="0,0;52388,109538;38100,109538;19050,55563;0,0" o:connectangles="0,0,0,0,0"/>
+                        </v:shape>
+                        <v:shape id="Forme libre 26" o:spid="_x0000_s1037" style="position:absolute;left:3553;top:61533;width:238;height:1476;visibility:visible;mso-wrap-style:square;v-text-anchor:top" coordsize="15,93" o:gfxdata="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" path="m,l9,37r,3l15,93,5,49,,xe" fillcolor="#44546a [3215]" strokecolor="#44546a [3215]" strokeweight="0">
+                          <v:path arrowok="t" o:connecttype="custom" o:connectlocs="0,0;14288,58738;14288,63500;23813,147638;7938,77788;0,0" o:connectangles="0,0,0,0,0,0"/>
+                        </v:shape>
+                        <v:shape id="Forme libre 27" o:spid="_x0000_s1038" style="position:absolute;left:5633;top:56897;width:6255;height:12161;visibility:visible;mso-wrap-style:square;v-text-anchor:top" coordsize="394,766" o:gfxdata="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" path="m394,r,l356,38,319,77r-35,40l249,160r-42,58l168,276r-37,63l98,402,69,467,45,535,26,604,14,673,7,746,6,766,,749r1,-5l7,673,21,603,40,533,65,466,94,400r33,-64l164,275r40,-60l248,158r34,-42l318,76,354,37,394,xe" fillcolor="#44546a [3215]" strokecolor="#44546a [3215]" strokeweight="0">
+                          <v:path arrowok="t" o:connecttype="custom" o:connectlocs="625475,0;625475,0;565150,60325;506413,122238;450850,185738;395288,254000;328613,346075;266700,438150;207963,538163;155575,638175;109538,741363;71438,849313;41275,958850;22225,1068388;11113,1184275;9525,1216025;0,1189038;1588,1181100;11113,1068388;33338,957263;63500,846138;103188,739775;149225,635000;201613,533400;260350,436563;323850,341313;393700,250825;447675,184150;504825,120650;561975,58738;625475,0" o:connectangles="0,0,0,0,0,0,0,0,0,0,0,0,0,0,0,0,0,0,0,0,0,0,0,0,0,0,0,0,0,0,0"/>
+                        </v:shape>
+                        <v:shape id="Forme libre 28" o:spid="_x0000_s1039" style="position:absolute;left:5633;top:69153;width:571;height:3080;visibility:visible;mso-wrap-style:square;v-text-anchor:top" coordsize="36,194" o:gfxdata="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" path="m,l6,16r1,3l11,80r9,52l33,185r3,9l21,161,15,145,5,81,1,41,,xe" fillcolor="#44546a [3215]" strokecolor="#44546a [3215]" strokeweight="0">
+                          <v:path arrowok="t" o:connecttype="custom" o:connectlocs="0,0;9525,25400;11113,30163;17463,127000;31750,209550;52388,293688;57150,307975;33338,255588;23813,230188;7938,128588;1588,65088;0,0" o:connectangles="0,0,0,0,0,0,0,0,0,0,0,0"/>
+                        </v:shape>
+                        <v:shape id="Forme libre 29" o:spid="_x0000_s1040" style="position:absolute;left:6077;top:72296;width:493;height:1032;visibility:visible;mso-wrap-style:square;v-text-anchor:top" coordsize="31,65" o:gfxdata="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" path="m,l31,65r-8,l,xe" fillcolor="#44546a [3215]" strokecolor="#44546a [3215]" strokeweight="0">
+                          <v:path arrowok="t" o:connecttype="custom" o:connectlocs="0,0;49213,103188;36513,103188;0,0" o:connectangles="0,0,0,0"/>
+                        </v:shape>
+                        <v:shape id="Forme libre 30" o:spid="_x0000_s1041" style="position:absolute;left:5633;top:68788;width:111;height:666;visibility:visible;mso-wrap-style:square;v-text-anchor:top" coordsize="7,42" o:gfxdata="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" path="m,l6,17,7,42,6,39,,23,,xe" fillcolor="#44546a [3215]" strokecolor="#44546a [3215]" strokeweight="0">
+                          <v:path arrowok="t" o:connecttype="custom" o:connectlocs="0,0;9525,26988;11113,66675;9525,61913;0,36513;0,0" o:connectangles="0,0,0,0,0,0"/>
+                        </v:shape>
+                        <v:shape id="Forme libre 31" o:spid="_x0000_s1042" style="position:absolute;left:5871;top:71455;width:714;height:1873;visibility:visible;mso-wrap-style:square;v-text-anchor:top" coordsize="45,118" o:gfxdata="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" path="m,l6,16,21,49,33,84r12,34l44,118,13,53,11,42,,xe" fillcolor="#44546a [3215]" strokecolor="#44546a [3215]" strokeweight="0">
+                          <v:path arrowok="t" o:connecttype="custom" o:connectlocs="0,0;9525,25400;33338,77788;52388,133350;71438,187325;69850,187325;20638,84138;17463,66675;0,0" o:connectangles="0,0,0,0,0,0,0,0,0"/>
+                        </v:shape>
+                      </v:group>
+                      <v:group id="Groupe 7" o:spid="_x0000_s1043" style="position:absolute;left:806;top:48269;width:13063;height:25059" coordorigin="806,46499" coordsize="8747,16779" o:gfxdata="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">
+                        <o:lock v:ext="edit" aspectratio="t"/>
+                        <v:shape id="Forme libre 8" o:spid="_x0000_s1044" style="position:absolute;left:1187;top:51897;width:1984;height:7143;visibility:visible;mso-wrap-style:square;v-text-anchor:top" coordsize="125,450" o:gfxdata="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" path="m,l41,155,86,309r39,116l125,450,79,311,41,183,7,54,,xe" fillcolor="#44546a [3215]" strokecolor="#44546a [3215]" strokeweight="0">
+                          <v:fill opacity="13107f"/>
+                          <v:stroke opacity="13107f"/>
+                          <v:path arrowok="t" o:connecttype="custom" o:connectlocs="0,0;65088,246063;136525,490538;198438,674688;198438,714375;125413,493713;65088,290513;11113,85725;0,0" o:connectangles="0,0,0,0,0,0,0,0,0"/>
+                        </v:shape>
+                        <v:shape id="Forme libre 9" o:spid="_x0000_s1045" style="position:absolute;left:3282;top:58913;width:1874;height:4366;visibility:visible;mso-wrap-style:square;v-text-anchor:top" coordsize="118,275" o:gfxdata="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" path="m,l8,20,37,96r32,74l118,275r-9,l61,174,30,100,,26,,xe" fillcolor="#44546a [3215]" strokecolor="#44546a [3215]" strokeweight="0">
+                          <v:fill opacity="13107f"/>
+                          <v:stroke opacity="13107f"/>
+                          <v:path arrowok="t" o:connecttype="custom" o:connectlocs="0,0;12700,31750;58738,152400;109538,269875;187325,436563;173038,436563;96838,276225;47625,158750;0,41275;0,0" o:connectangles="0,0,0,0,0,0,0,0,0,0"/>
+                        </v:shape>
+                        <v:shape id="Forme libre 10" o:spid="_x0000_s1046" style="position:absolute;left:806;top:50103;width:317;height:1921;visibility:visible;mso-wrap-style:square;v-text-anchor:top" coordsize="20,121" o:gfxdata="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" path="m,l16,72r4,49l18,112,,31,,xe" fillcolor="#44546a [3215]" strokecolor="#44546a [3215]" strokeweight="0">
+                          <v:fill opacity="13107f"/>
+                          <v:stroke opacity="13107f"/>
+                          <v:path arrowok="t" o:connecttype="custom" o:connectlocs="0,0;25400,114300;31750,192088;28575,177800;0,49213;0,0" o:connectangles="0,0,0,0,0,0"/>
+                        </v:shape>
+                        <v:shape id="Forme libre 12" o:spid="_x0000_s1047" style="position:absolute;left:1123;top:52024;width:2509;height:10207;visibility:visible;mso-wrap-style:square;v-text-anchor:top" coordsize="158,643" o:gfxdata="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" path="m,l11,46r11,83l36,211r19,90l76,389r27,87l123,533r21,55l155,632r3,11l142,608,118,544,95,478,69,391,47,302,29,212,13,107,,xe" fillcolor="#44546a [3215]" strokecolor="#44546a [3215]" strokeweight="0">
+                          <v:fill opacity="13107f"/>
+                          <v:stroke opacity="13107f"/>
+                          <v:path arrowok="t" o:connecttype="custom" o:connectlocs="0,0;17463,73025;34925,204788;57150,334963;87313,477838;120650,617538;163513,755650;195263,846138;228600,933450;246063,1003300;250825,1020763;225425,965200;187325,863600;150813,758825;109538,620713;74613,479425;46038,336550;20638,169863;0,0" o:connectangles="0,0,0,0,0,0,0,0,0,0,0,0,0,0,0,0,0,0,0"/>
+                        </v:shape>
+                        <v:shape id="Forme libre 13" o:spid="_x0000_s1048" style="position:absolute;left:3759;top:62152;width:524;height:1127;visibility:visible;mso-wrap-style:square;v-text-anchor:top" coordsize="33,71" o:gfxdata="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" path="m,l33,71r-9,l11,36,,xe" fillcolor="#44546a [3215]" strokecolor="#44546a [3215]" strokeweight="0">
+                          <v:fill opacity="13107f"/>
+                          <v:stroke opacity="13107f"/>
+                          <v:path arrowok="t" o:connecttype="custom" o:connectlocs="0,0;52388,112713;38100,112713;17463,57150;0,0" o:connectangles="0,0,0,0,0"/>
+                        </v:shape>
+                        <v:shape id="Forme libre 14" o:spid="_x0000_s1049" style="position:absolute;left:1060;top:51246;width:238;height:1508;visibility:visible;mso-wrap-style:square;v-text-anchor:top" coordsize="15,95" o:gfxdata="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" path="m,l8,37r,4l15,95,4,49,,xe" fillcolor="#44546a [3215]" strokecolor="#44546a [3215]" strokeweight="0">
+                          <v:fill opacity="13107f"/>
+                          <v:stroke opacity="13107f"/>
+                          <v:path arrowok="t" o:connecttype="custom" o:connectlocs="0,0;12700,58738;12700,65088;23813,150813;6350,77788;0,0" o:connectangles="0,0,0,0,0,0"/>
+                        </v:shape>
+                        <v:shape id="Forme libre 15" o:spid="_x0000_s1050" style="position:absolute;left:3171;top:46499;width:6382;height:12414;visibility:visible;mso-wrap-style:square;v-text-anchor:top" coordsize="402,782" o:gfxdata="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" path="m402,r,1l363,39,325,79r-35,42l255,164r-44,58l171,284r-38,62l100,411,71,478,45,546,27,617,13,689,7,761r,21l,765r1,-4l7,688,21,616,40,545,66,475,95,409r35,-66l167,281r42,-61l253,163r34,-43l324,78,362,38,402,xe" fillcolor="#44546a [3215]" strokecolor="#44546a [3215]" strokeweight="0">
+                          <v:fill opacity="13107f"/>
+                          <v:stroke opacity="13107f"/>
+                          <v:path arrowok="t" o:connecttype="custom" o:connectlocs="638175,0;638175,1588;576263,61913;515938,125413;460375,192088;404813,260350;334963,352425;271463,450850;211138,549275;158750,652463;112713,758825;71438,866775;42863,979488;20638,1093788;11113,1208088;11113,1241425;0,1214438;1588,1208088;11113,1092200;33338,977900;63500,865188;104775,754063;150813,649288;206375,544513;265113,446088;331788,349250;401638,258763;455613,190500;514350,123825;574675,60325;638175,0" o:connectangles="0,0,0,0,0,0,0,0,0,0,0,0,0,0,0,0,0,0,0,0,0,0,0,0,0,0,0,0,0,0,0"/>
+                        </v:shape>
+                        <v:shape id="Forme libre 16" o:spid="_x0000_s1051" style="position:absolute;left:3171;top:59040;width:588;height:3112;visibility:visible;mso-wrap-style:square;v-text-anchor:top" coordsize="37,196" o:gfxdata="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" path="m,l6,15r1,3l12,80r9,54l33,188r4,8l22,162,15,146,5,81,1,40,,xe" fillcolor="#44546a [3215]" strokecolor="#44546a [3215]" strokeweight="0">
+                          <v:fill opacity="13107f"/>
+                          <v:stroke opacity="13107f"/>
+                          <v:path arrowok="t" o:connecttype="custom" o:connectlocs="0,0;9525,23813;11113,28575;19050,127000;33338,212725;52388,298450;58738,311150;34925,257175;23813,231775;7938,128588;1588,63500;0,0" o:connectangles="0,0,0,0,0,0,0,0,0,0,0,0"/>
+                        </v:shape>
+                        <v:shape id="Forme libre 17" o:spid="_x0000_s1052" style="position:absolute;left:3632;top:62231;width:492;height:1048;visibility:visible;mso-wrap-style:square;v-text-anchor:top" coordsize="31,66" o:gfxdata="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" path="m,l31,66r-7,l,xe" fillcolor="#44546a [3215]" strokecolor="#44546a [3215]" strokeweight="0">
+                          <v:fill opacity="13107f"/>
+                          <v:stroke opacity="13107f"/>
+                          <v:path arrowok="t" o:connecttype="custom" o:connectlocs="0,0;49213,104775;38100,104775;0,0" o:connectangles="0,0,0,0"/>
+                        </v:shape>
+                        <v:shape id="Forme libre 18" o:spid="_x0000_s1053" style="position:absolute;left:3171;top:58644;width:111;height:682;visibility:visible;mso-wrap-style:square;v-text-anchor:top" coordsize="7,43" o:gfxdata="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" path="m,l7,17r,26l6,40,,25,,xe" fillcolor="#44546a [3215]" strokecolor="#44546a [3215]" strokeweight="0">
+                          <v:fill opacity="13107f"/>
+                          <v:stroke opacity="13107f"/>
+                          <v:path arrowok="t" o:connecttype="custom" o:connectlocs="0,0;11113,26988;11113,68263;9525,63500;0,39688;0,0" o:connectangles="0,0,0,0,0,0"/>
+                        </v:shape>
+                        <v:shape id="Forme libre 19" o:spid="_x0000_s1054" style="position:absolute;left:3409;top:61358;width:731;height:1921;visibility:visible;mso-wrap-style:square;v-text-anchor:top" coordsize="46,121" o:gfxdata="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" path="m,l7,16,22,50,33,86r13,35l45,121,14,55,11,44,,xe" fillcolor="#44546a [3215]" strokecolor="#44546a [3215]" strokeweight="0">
+                          <v:fill opacity="13107f"/>
+                          <v:stroke opacity="13107f"/>
+                          <v:path arrowok="t" o:connecttype="custom" o:connectlocs="0,0;11113,25400;34925,79375;52388,136525;73025,192088;71438,192088;22225,87313;17463,69850;0,0" o:connectangles="0,0,0,0,0,0,0,0,0"/>
+                        </v:shape>
+                      </v:group>
+                    </v:group>
+                    <w10:wrap anchorx="page" anchory="page"/>
+                  </v:group>
+                </w:pict>
+              </mc:Fallback>
+            </mc:AlternateContent>
+          </w:r>
+          <w:r>
+            <w:rPr>
+              <w:noProof/>
+            </w:rPr>
+            <mc:AlternateContent>
+              <mc:Choice Requires="wps">
+                <w:drawing>
+                  <wp:anchor distT="0" distB="0" distL="114300" distR="114300" simplePos="0" relativeHeight="251660288" behindDoc="0" locked="0" layoutInCell="1" allowOverlap="1">
+                    <wp:simplePos x="0" y="0"/>
+                    <mc:AlternateContent>
+                      <mc:Choice Requires="wp14">
+                        <wp:positionH relativeFrom="page">
+                          <wp14:pctPosHOffset>42000</wp14:pctPosHOffset>
+                        </wp:positionH>
+                      </mc:Choice>
+                      <mc:Fallback>
+                        <wp:positionH relativeFrom="page">
+                          <wp:posOffset>3175000</wp:posOffset>
+                        </wp:positionH>
+                      </mc:Fallback>
+                    </mc:AlternateContent>
+                    <mc:AlternateContent>
+                      <mc:Choice Requires="wp14">
+                        <wp:positionV relativeFrom="page">
+                          <wp14:pctPosVOffset>17500</wp14:pctPosVOffset>
+                        </wp:positionV>
+                      </mc:Choice>
+                      <mc:Fallback>
+                        <wp:positionV relativeFrom="page">
+                          <wp:posOffset>1870710</wp:posOffset>
+                        </wp:positionV>
+                      </mc:Fallback>
+                    </mc:AlternateContent>
+                    <wp:extent cx="3657600" cy="1069848"/>
+                    <wp:effectExtent l="0" t="0" r="7620" b="635"/>
+                    <wp:wrapNone/>
+                    <wp:docPr id="1" name="Zone de texte 1"/>
+                    <wp:cNvGraphicFramePr/>
+                    <a:graphic xmlns:a="http://schemas.openxmlformats.org/drawingml/2006/main">
+                      <a:graphicData uri="http://schemas.microsoft.com/office/word/2010/wordprocessingShape">
+                        <wps:wsp>
+                          <wps:cNvSpPr txBox="1"/>
+                          <wps:spPr>
+                            <a:xfrm>
+                              <a:off x="0" y="0"/>
+                              <a:ext cx="3657600" cy="1069848"/>
+                            </a:xfrm>
+                            <a:prstGeom prst="rect">
+                              <a:avLst/>
+                            </a:prstGeom>
+                            <a:noFill/>
+                            <a:ln w="6350">
+                              <a:noFill/>
+                            </a:ln>
+                            <a:effectLst/>
+                          </wps:spPr>
+                          <wps:style>
+                            <a:lnRef idx="0">
+                              <a:schemeClr val="accent1"/>
+                            </a:lnRef>
+                            <a:fillRef idx="0">
+                              <a:schemeClr val="accent1"/>
+                            </a:fillRef>
+                            <a:effectRef idx="0">
+                              <a:schemeClr val="accent1"/>
+                            </a:effectRef>
+                            <a:fontRef idx="minor">
+                              <a:schemeClr val="dk1"/>
+                            </a:fontRef>
+                          </wps:style>
+                          <wps:txbx>
+                            <w:txbxContent>
+                              <w:p>
+                                <w:pPr>
+                                  <w:pStyle w:val="Sansinterligne"/>
+                                  <w:rPr>
+                                    <w:rFonts w:asciiTheme="majorHAnsi" w:eastAsiaTheme="majorEastAsia" w:hAnsiTheme="majorHAnsi" w:cstheme="majorBidi"/>
+                                    <w:color w:val="262626" w:themeColor="text1" w:themeTint="D9"/>
+                                    <w:sz w:val="72"/>
+                                  </w:rPr>
+                                </w:pPr>
+                                <w:sdt>
+                                  <w:sdtPr>
+                                    <w:rPr>
+                                      <w:rFonts w:asciiTheme="majorHAnsi" w:eastAsiaTheme="majorEastAsia" w:hAnsiTheme="majorHAnsi" w:cstheme="majorBidi"/>
+                                      <w:color w:val="262626" w:themeColor="text1" w:themeTint="D9"/>
+                                      <w:sz w:val="72"/>
+                                      <w:szCs w:val="72"/>
+                                    </w:rPr>
+                                    <w:alias w:val="Titre"/>
+                                    <w:tag w:val=""/>
+                                    <w:id w:val="-705018352"/>
+                                    <w:dataBinding w:prefixMappings="xmlns:ns0='http://purl.org/dc/elements/1.1/' xmlns:ns1='http://schemas.openxmlformats.org/package/2006/metadata/core-properties' " w:xpath="/ns1:coreProperties[1]/ns0:title[1]" w:storeItemID="{6C3C8BC8-F283-45AE-878A-BAB7291924A1}"/>
+                                    <w:text/>
+                                  </w:sdtPr>
+                                  <w:sdtContent>
+                                    <w:proofErr w:type="spellStart"/>
+                                    <w:r>
+                                      <w:rPr>
+                                        <w:rFonts w:asciiTheme="majorHAnsi" w:eastAsiaTheme="majorEastAsia" w:hAnsiTheme="majorHAnsi" w:cstheme="majorBidi"/>
+                                        <w:color w:val="262626" w:themeColor="text1" w:themeTint="D9"/>
+                                        <w:sz w:val="72"/>
+                                        <w:szCs w:val="72"/>
+                                      </w:rPr>
+                                      <w:t>Omnipong</w:t>
+                                    </w:r>
+                                    <w:proofErr w:type="spellEnd"/>
+                                  </w:sdtContent>
+                                </w:sdt>
+                              </w:p>
+                              <w:p>
+                                <w:pPr>
+                                  <w:spacing w:before="120"/>
+                                  <w:rPr>
+                                    <w:color w:val="404040" w:themeColor="text1" w:themeTint="BF"/>
+                                    <w:sz w:val="36"/>
+                                    <w:szCs w:val="36"/>
+                                  </w:rPr>
+                                </w:pPr>
+                                <w:sdt>
+                                  <w:sdtPr>
+                                    <w:rPr>
+                                      <w:color w:val="404040" w:themeColor="text1" w:themeTint="BF"/>
+                                      <w:sz w:val="36"/>
+                                      <w:szCs w:val="36"/>
+                                    </w:rPr>
+                                    <w:alias w:val="Sous-titre"/>
+                                    <w:tag w:val=""/>
+                                    <w:id w:val="-1148361611"/>
+                                    <w:dataBinding w:prefixMappings="xmlns:ns0='http://purl.org/dc/elements/1.1/' xmlns:ns1='http://schemas.openxmlformats.org/package/2006/metadata/core-properties' " w:xpath="/ns1:coreProperties[1]/ns0:subject[1]" w:storeItemID="{6C3C8BC8-F283-45AE-878A-BAB7291924A1}"/>
+                                    <w:text/>
+                                  </w:sdtPr>
+                                  <w:sdtContent>
+                                    <w:r>
+                                      <w:rPr>
+                                        <w:color w:val="404040" w:themeColor="text1" w:themeTint="BF"/>
+                                        <w:sz w:val="36"/>
+                                        <w:szCs w:val="36"/>
+                                      </w:rPr>
+                                      <w:t>Raphaël Lopes, Yannis Perrin</w:t>
+                                    </w:r>
+                                  </w:sdtContent>
+                                </w:sdt>
+                              </w:p>
+                            </w:txbxContent>
+                          </wps:txbx>
+                          <wps:bodyPr rot="0" spcFirstLastPara="0" vertOverflow="overflow" horzOverflow="overflow" vert="horz" wrap="square" lIns="0" tIns="0" rIns="0" bIns="0" numCol="1" spcCol="0" rtlCol="0" fromWordArt="0" anchor="t" anchorCtr="0" forceAA="0" compatLnSpc="1">
+                            <a:prstTxWarp prst="textNoShape">
+                              <a:avLst/>
+                            </a:prstTxWarp>
+                            <a:spAutoFit/>
+                          </wps:bodyPr>
+                        </wps:wsp>
+                      </a:graphicData>
+                    </a:graphic>
+                    <wp14:sizeRelH relativeFrom="page">
+                      <wp14:pctWidth>45000</wp14:pctWidth>
+                    </wp14:sizeRelH>
+                    <wp14:sizeRelV relativeFrom="margin">
+                      <wp14:pctHeight>0</wp14:pctHeight>
+                    </wp14:sizeRelV>
+                  </wp:anchor>
+                </w:drawing>
+              </mc:Choice>
+              <mc:Fallback>
+                <w:pict>
+                  <v:shapetype id="_x0000_t202" coordsize="21600,21600" o:spt="202" path="m,l,21600r21600,l21600,xe">
+                    <v:stroke joinstyle="miter"/>
+                    <v:path gradientshapeok="t" o:connecttype="rect"/>
+                  </v:shapetype>
+                  <v:shape id="Zone de texte 1" o:spid="_x0000_s1055" type="#_x0000_t202" style="position:absolute;margin-left:0;margin-top:0;width:4in;height:84.25pt;z-index:251660288;visibility:visible;mso-wrap-style:square;mso-width-percent:450;mso-height-percent:0;mso-left-percent:420;mso-top-percent:175;mso-wrap-distance-left:9pt;mso-wrap-distance-top:0;mso-wrap-distance-right:9pt;mso-wrap-distance-bottom:0;mso-position-horizontal-relative:page;mso-position-vertical-relative:page;mso-width-percent:450;mso-height-percent:0;mso-left-percent:420;mso-top-percent:175;mso-width-relative:page;mso-height-relative:margin;v-text-anchor:top" o:gfxdata="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" filled="f" stroked="f" strokeweight=".5pt">
+                    <v:textbox style="mso-fit-shape-to-text:t" inset="0,0,0,0">
+                      <w:txbxContent>
+                        <w:p>
+                          <w:pPr>
+                            <w:pStyle w:val="Sansinterligne"/>
+                            <w:rPr>
+                              <w:rFonts w:asciiTheme="majorHAnsi" w:eastAsiaTheme="majorEastAsia" w:hAnsiTheme="majorHAnsi" w:cstheme="majorBidi"/>
+                              <w:color w:val="262626" w:themeColor="text1" w:themeTint="D9"/>
+                              <w:sz w:val="72"/>
+                            </w:rPr>
+                          </w:pPr>
+                          <w:sdt>
+                            <w:sdtPr>
+                              <w:rPr>
+                                <w:rFonts w:asciiTheme="majorHAnsi" w:eastAsiaTheme="majorEastAsia" w:hAnsiTheme="majorHAnsi" w:cstheme="majorBidi"/>
+                                <w:color w:val="262626" w:themeColor="text1" w:themeTint="D9"/>
+                                <w:sz w:val="72"/>
+                                <w:szCs w:val="72"/>
+                              </w:rPr>
+                              <w:alias w:val="Titre"/>
+                              <w:tag w:val=""/>
+                              <w:id w:val="-705018352"/>
+                              <w:dataBinding w:prefixMappings="xmlns:ns0='http://purl.org/dc/elements/1.1/' xmlns:ns1='http://schemas.openxmlformats.org/package/2006/metadata/core-properties' " w:xpath="/ns1:coreProperties[1]/ns0:title[1]" w:storeItemID="{6C3C8BC8-F283-45AE-878A-BAB7291924A1}"/>
+                              <w:text/>
+                            </w:sdtPr>
+                            <w:sdtContent>
+                              <w:proofErr w:type="spellStart"/>
+                              <w:r>
+                                <w:rPr>
+                                  <w:rFonts w:asciiTheme="majorHAnsi" w:eastAsiaTheme="majorEastAsia" w:hAnsiTheme="majorHAnsi" w:cstheme="majorBidi"/>
+                                  <w:color w:val="262626" w:themeColor="text1" w:themeTint="D9"/>
+                                  <w:sz w:val="72"/>
+                                  <w:szCs w:val="72"/>
+                                </w:rPr>
+                                <w:t>Omnipong</w:t>
+                              </w:r>
+                              <w:proofErr w:type="spellEnd"/>
+                            </w:sdtContent>
+                          </w:sdt>
+                        </w:p>
+                        <w:p>
+                          <w:pPr>
+                            <w:spacing w:before="120"/>
+                            <w:rPr>
+                              <w:color w:val="404040" w:themeColor="text1" w:themeTint="BF"/>
+                              <w:sz w:val="36"/>
+                              <w:szCs w:val="36"/>
+                            </w:rPr>
+                          </w:pPr>
+                          <w:sdt>
+                            <w:sdtPr>
+                              <w:rPr>
+                                <w:color w:val="404040" w:themeColor="text1" w:themeTint="BF"/>
+                                <w:sz w:val="36"/>
+                                <w:szCs w:val="36"/>
+                              </w:rPr>
+                              <w:alias w:val="Sous-titre"/>
+                              <w:tag w:val=""/>
+                              <w:id w:val="-1148361611"/>
+                              <w:dataBinding w:prefixMappings="xmlns:ns0='http://purl.org/dc/elements/1.1/' xmlns:ns1='http://schemas.openxmlformats.org/package/2006/metadata/core-properties' " w:xpath="/ns1:coreProperties[1]/ns0:subject[1]" w:storeItemID="{6C3C8BC8-F283-45AE-878A-BAB7291924A1}"/>
+                              <w:text/>
+                            </w:sdtPr>
+                            <w:sdtContent>
+                              <w:r>
+                                <w:rPr>
+                                  <w:color w:val="404040" w:themeColor="text1" w:themeTint="BF"/>
+                                  <w:sz w:val="36"/>
+                                  <w:szCs w:val="36"/>
+                                </w:rPr>
+                                <w:t>Raphaël Lopes, Yannis Perrin</w:t>
+                              </w:r>
+                            </w:sdtContent>
+                          </w:sdt>
+                        </w:p>
+                      </w:txbxContent>
+                    </v:textbox>
+                    <w10:wrap anchorx="page" anchory="page"/>
+                  </v:shape>
+                </w:pict>
+              </mc:Fallback>
+            </mc:AlternateContent>
+          </w:r>
+        </w:p>
+        <w:p>
+          <w:pPr>
+            <w:rPr>
+              <w:rFonts w:eastAsiaTheme="minorEastAsia"/>
+              <w:color w:val="595959" w:themeColor="text1" w:themeTint="A6"/>
+              <w:sz w:val="20"/>
+              <w:szCs w:val="20"/>
+              <w:lang w:eastAsia="fr-CH"/>
+            </w:rPr>
+          </w:pPr>
+          <w:r>
+            <w:rPr>
+              <w:rFonts w:eastAsiaTheme="minorEastAsia"/>
+              <w:color w:val="595959" w:themeColor="text1" w:themeTint="A6"/>
+              <w:sz w:val="20"/>
+              <w:szCs w:val="20"/>
+              <w:lang w:eastAsia="fr-CH"/>
+            </w:rPr>
+            <w:br w:type="page"/>
+          </w:r>
+        </w:p>
+      </w:sdtContent>
+    </w:sdt>
+    <w:sdt>
+      <w:sdtPr>
+        <w:rPr>
+          <w:lang w:val="fr-FR"/>
+        </w:rPr>
+        <w:id w:val="881135755"/>
+        <w:docPartObj>
+          <w:docPartGallery w:val="Table of Contents"/>
+          <w:docPartUnique/>
+        </w:docPartObj>
+      </w:sdtPr>
+      <w:sdtEndPr>
+        <w:rPr>
+          <w:rFonts w:asciiTheme="minorHAnsi" w:eastAsiaTheme="minorHAnsi" w:hAnsiTheme="minorHAnsi" w:cstheme="minorBidi"/>
+          <w:b/>
+          <w:bCs/>
+          <w:color w:val="auto"/>
+          <w:sz w:val="22"/>
+          <w:szCs w:val="22"/>
+          <w:lang w:eastAsia="en-US"/>
+        </w:rPr>
+      </w:sdtEndPr>
+      <w:sdtContent>
+        <w:p>
+          <w:pPr>
+            <w:pStyle w:val="En-ttedetabledesmatires"/>
+          </w:pPr>
+          <w:r>
+            <w:rPr>
+              <w:lang w:val="fr-FR"/>
+            </w:rPr>
+            <w:t>Table des matières</w:t>
+          </w:r>
+        </w:p>
+        <w:p>
+          <w:pPr>
+            <w:pStyle w:val="TM1"/>
+            <w:tabs>
+              <w:tab w:val="right" w:leader="dot" w:pos="9062"/>
+            </w:tabs>
+            <w:rPr>
+              <w:noProof/>
+            </w:rPr>
+          </w:pPr>
+          <w:r>
+            <w:rPr>
+              <w:b/>
+              <w:bCs/>
+              <w:lang w:val="fr-FR"/>
+            </w:rPr>
+            <w:fldChar w:fldCharType="begin"/>
+          </w:r>
+          <w:r>
+            <w:rPr>
+              <w:b/>
+              <w:bCs/>
+              <w:lang w:val="fr-FR"/>
+            </w:rPr>
+            <w:instrText xml:space="preserve"> TOC \o "1-3" \h \z \u </w:instrText>
+          </w:r>
+          <w:r>
+            <w:rPr>
+              <w:b/>
+              <w:bCs/>
+              <w:lang w:val="fr-FR"/>
+            </w:rPr>
+            <w:fldChar w:fldCharType="separate"/>
+          </w:r>
+          <w:hyperlink w:anchor="_Toc17986196" w:history="1">
+            <w:r>
+              <w:rPr>
+                <w:rStyle w:val="Lienhypertexte"/>
+                <w:noProof/>
+              </w:rPr>
+              <w:t>Sujet</w:t>
+            </w:r>
+            <w:r>
+              <w:rPr>
+                <w:noProof/>
+                <w:webHidden/>
+              </w:rPr>
+              <w:tab/>
+            </w:r>
+            <w:r>
+              <w:rPr>
+                <w:noProof/>
+                <w:webHidden/>
+              </w:rPr>
+              <w:fldChar w:fldCharType="begin"/>
+            </w:r>
+            <w:r>
+              <w:rPr>
+                <w:noProof/>
+                <w:webHidden/>
+              </w:rPr>
+              <w:instrText xml:space="preserve"> PAGEREF _Toc17986196 \h </w:instrText>
+            </w:r>
+            <w:r>
+              <w:rPr>
+                <w:noProof/>
+                <w:webHidden/>
+              </w:rPr>
+            </w:r>
+            <w:r>
+              <w:rPr>
+                <w:noProof/>
+                <w:webHidden/>
+              </w:rPr>
+              <w:fldChar w:fldCharType="separate"/>
+            </w:r>
+            <w:r>
+              <w:rPr>
+                <w:noProof/>
+                <w:webHidden/>
+              </w:rPr>
+              <w:t>2</w:t>
+            </w:r>
+            <w:r>
+              <w:rPr>
+                <w:noProof/>
+                <w:webHidden/>
+              </w:rPr>
+              <w:fldChar w:fldCharType="end"/>
+            </w:r>
+          </w:hyperlink>
+        </w:p>
+        <w:p>
+          <w:r>
+            <w:rPr>
+              <w:b/>
+              <w:bCs/>
+              <w:lang w:val="fr-FR"/>
+            </w:rPr>
+            <w:fldChar w:fldCharType="end"/>
+          </w:r>
+        </w:p>
+      </w:sdtContent>
+    </w:sdt>
+    <w:p>
+      <w:pPr>
+        <w:rPr>
+          <w:rFonts w:asciiTheme="majorHAnsi" w:eastAsiaTheme="majorEastAsia" w:hAnsiTheme="majorHAnsi" w:cstheme="majorBidi"/>
+          <w:spacing w:val="-10"/>
+          <w:kern w:val="28"/>
+          <w:sz w:val="56"/>
+          <w:szCs w:val="56"/>
+        </w:rPr>
+      </w:pPr>
+      <w:r>
+        <w:br w:type="page"/>
+      </w:r>
+    </w:p>
     <w:p>
       <w:pPr>
         <w:pStyle w:val="Titre"/>
         <w:jc w:val="center"/>
       </w:pPr>
       <w:r>
-        <w:t>Cahier</w:t>
-      </w:r>
-      <w:bookmarkStart w:id="0" w:name="_GoBack"/>
-      <w:bookmarkEnd w:id="0"/>
-      <w:r>
-        <w:t xml:space="preserve"> des charges </w:t>
+        <w:lastRenderedPageBreak/>
+        <w:t xml:space="preserve">Cahier des charges </w:t>
       </w:r>
       <w:proofErr w:type="spellStart"/>
       <w:r>
@@ -21,16 +4043,19 @@
       </w:r>
       <w:proofErr w:type="spellEnd"/>
     </w:p>
-    <w:p/>
+    <w:p>
+      <w:pPr>
+        <w:pStyle w:val="Titre1"/>
+      </w:pPr>
+      <w:bookmarkStart w:id="0" w:name="_Toc17986196"/>
+      <w:r>
+        <w:t>Sujet</w:t>
+      </w:r>
+      <w:bookmarkEnd w:id="0"/>
+    </w:p>
     <w:p>
       <w:r>
-        <w:t>Utilisation de</w:t>
-      </w:r>
-      <w:r>
-        <w:t xml:space="preserve"> la borne </w:t>
-      </w:r>
-      <w:r>
-        <w:t xml:space="preserve">d’arcade pour faire un jeu de </w:t>
+        <w:t xml:space="preserve">Utilisation de la borne d’arcade pour faire un jeu de </w:t>
       </w:r>
       <w:proofErr w:type="spellStart"/>
       <w:r>
@@ -38,15 +4063,15 @@
       </w:r>
       <w:proofErr w:type="spellEnd"/>
       <w:r>
-        <w:t xml:space="preserve"> avec un algorithme d’apprentissage dans</w:t>
-      </w:r>
-      <w:r>
-        <w:t xml:space="preserve"> le but d’être imbattable par des joueurs.</w:t>
+        <w:t xml:space="preserve"> avec un algorithme d’apprentissage dans le but d’être imbattable par des joueurs.</w:t>
       </w:r>
     </w:p>
     <w:p>
+      <w:pPr>
+        <w:pStyle w:val="Titre1"/>
+      </w:pPr>
       <w:r>
-        <w:t xml:space="preserve">Que fera le projet ? </w:t>
+        <w:t>BUT</w:t>
       </w:r>
     </w:p>
     <w:p>
@@ -115,8 +4140,11 @@
     </w:p>
     <w:p/>
     <w:p>
+      <w:pPr>
+        <w:pStyle w:val="Titre1"/>
+      </w:pPr>
       <w:r>
-        <w:t>Description de l’environnement de développement (matériel, logiciel. . .)</w:t>
+        <w:t>Environnement</w:t>
       </w:r>
     </w:p>
     <w:p>
@@ -176,39 +4204,133 @@
       </w:r>
     </w:p>
     <w:p>
+      <w:pPr>
+        <w:pStyle w:val="Titre1"/>
+      </w:pPr>
       <w:r>
-        <w:t>Liste et nombre des matériels, logiciels, documents qui seront livrés au client</w:t>
+        <w:t>Livrables</w:t>
       </w:r>
     </w:p>
     <w:p>
+      <w:pPr>
+        <w:pStyle w:val="Paragraphedeliste"/>
+        <w:numPr>
+          <w:ilvl w:val="0"/>
+          <w:numId w:val="5"/>
+        </w:numPr>
+      </w:pPr>
       <w:r>
-        <w:t xml:space="preserve">• 03/10/2019 : rendu du poster </w:t>
+        <w:t>Poster</w:t>
       </w:r>
     </w:p>
     <w:p>
+      <w:pPr>
+        <w:pStyle w:val="Paragraphedeliste"/>
+        <w:numPr>
+          <w:ilvl w:val="0"/>
+          <w:numId w:val="5"/>
+        </w:numPr>
+      </w:pPr>
       <w:r>
-        <w:t xml:space="preserve">• 17/10/2019 : rapport intermédiaire </w:t>
+        <w:t>Documentation</w:t>
       </w:r>
     </w:p>
     <w:p>
+      <w:pPr>
+        <w:pStyle w:val="Paragraphedeliste"/>
+        <w:numPr>
+          <w:ilvl w:val="0"/>
+          <w:numId w:val="5"/>
+        </w:numPr>
+      </w:pPr>
       <w:r>
-        <w:t xml:space="preserve">• 21/11/2019 : rapport final </w:t>
+        <w:t>Journal de bord</w:t>
       </w:r>
     </w:p>
     <w:p>
       <w:pPr>
-        <w:rPr>
-          <w:b/>
-        </w:rPr>
+        <w:pStyle w:val="Paragraphedeliste"/>
+        <w:numPr>
+          <w:ilvl w:val="0"/>
+          <w:numId w:val="5"/>
+        </w:numPr>
       </w:pPr>
       <w:r>
-        <w:t>• 27/11/2019 : exposé oral</w:t>
+        <w:t>Code source et projet</w:t>
       </w:r>
+    </w:p>
+    <w:p>
+      <w:pPr>
+        <w:pStyle w:val="Titre1"/>
+      </w:pPr>
+      <w:r>
+        <w:t>Reddition</w:t>
+      </w:r>
+    </w:p>
+    <w:p>
+      <w:pPr>
+        <w:pStyle w:val="Paragraphedeliste"/>
+        <w:numPr>
+          <w:ilvl w:val="0"/>
+          <w:numId w:val="4"/>
+        </w:numPr>
+      </w:pPr>
+      <w:r>
+        <w:t xml:space="preserve"> 03/10/2019 : rendu du poster </w:t>
+      </w:r>
+    </w:p>
+    <w:p>
+      <w:pPr>
+        <w:pStyle w:val="Paragraphedeliste"/>
+        <w:numPr>
+          <w:ilvl w:val="0"/>
+          <w:numId w:val="4"/>
+        </w:numPr>
+      </w:pPr>
+      <w:r>
+        <w:t xml:space="preserve"> 17/10/2019 : rapport intermédiaire </w:t>
+      </w:r>
+    </w:p>
+    <w:p>
+      <w:pPr>
+        <w:pStyle w:val="Paragraphedeliste"/>
+        <w:numPr>
+          <w:ilvl w:val="0"/>
+          <w:numId w:val="4"/>
+        </w:numPr>
+      </w:pPr>
+      <w:r>
+        <w:t xml:space="preserve"> 21/11/2019 : rapport finale</w:t>
+      </w:r>
+    </w:p>
+    <w:p>
+      <w:pPr>
+        <w:pStyle w:val="Paragraphedeliste"/>
+        <w:numPr>
+          <w:ilvl w:val="0"/>
+          <w:numId w:val="4"/>
+        </w:numPr>
+      </w:pPr>
+      <w:r>
+        <w:t>27/11/2019 : exposé oral</w:t>
+      </w:r>
+    </w:p>
+    <w:p>
+      <w:pPr>
+        <w:pStyle w:val="Titre1"/>
+      </w:pPr>
+      <w:r>
+        <w:t>Planning</w:t>
+      </w:r>
+      <w:bookmarkStart w:id="1" w:name="_GoBack"/>
+      <w:bookmarkEnd w:id="1"/>
     </w:p>
     <w:sectPr>
       <w:pgSz w:w="11906" w:h="16838"/>
       <w:pgMar w:top="1417" w:right="1417" w:bottom="1417" w:left="1417" w:header="708" w:footer="708" w:gutter="0"/>
+      <w:pgNumType w:start="0"/>
       <w:cols w:space="708"/>
+      <w:titlePg/>
       <w:docGrid w:linePitch="360"/>
     </w:sectPr>
   </w:body>
@@ -218,6 +4340,119 @@
 <file path=word/numbering.xml><?xml version="1.0" encoding="utf-8"?>
 <w:numbering xmlns:wpc="http://schemas.microsoft.com/office/word/2010/wordprocessingCanvas" xmlns:cx="http://schemas.microsoft.com/office/drawing/2014/chartex" xmlns:cx1="http://schemas.microsoft.com/office/drawing/2015/9/8/chartex" xmlns:mc="http://schemas.openxmlformats.org/markup-compatibility/2006" xmlns:o="urn:schemas-microsoft-com:office:office" xmlns:r="http://schemas.openxmlformats.org/officeDocument/2006/relationships" xmlns:m="http://schemas.openxmlformats.org/officeDocument/2006/math" xmlns:v="urn:schemas-microsoft-com:vml" xmlns:wp14="http://schemas.microsoft.com/office/word/2010/wordprocessingDrawing" xmlns:wp="http://schemas.openxmlformats.org/drawingml/2006/wordprocessingDrawing" xmlns:w10="urn:schemas-microsoft-com:office:word" xmlns:w="http://schemas.openxmlformats.org/wordprocessingml/2006/main" xmlns:w14="http://schemas.microsoft.com/office/word/2010/wordml" xmlns:w15="http://schemas.microsoft.com/office/word/2012/wordml" xmlns:w16se="http://schemas.microsoft.com/office/word/2015/wordml/symex" xmlns:wpg="http://schemas.microsoft.com/office/word/2010/wordprocessingGroup" xmlns:wpi="http://schemas.microsoft.com/office/word/2010/wordprocessingInk" xmlns:wne="http://schemas.microsoft.com/office/word/2006/wordml" xmlns:wps="http://schemas.microsoft.com/office/word/2010/wordprocessingShape" mc:Ignorable="w14 w15 w16se wp14">
   <w:abstractNum w:abstractNumId="0" w15:restartNumberingAfterBreak="0">
+    <w:nsid w:val="18BC1F60"/>
+    <w:multiLevelType w:val="hybridMultilevel"/>
+    <w:tmpl w:val="D256CC2E"/>
+    <w:lvl w:ilvl="0" w:tplc="FE6E7D12">
+      <w:start w:val="29"/>
+      <w:numFmt w:val="bullet"/>
+      <w:lvlText w:val="•"/>
+      <w:lvlJc w:val="left"/>
+      <w:pPr>
+        <w:ind w:left="720" w:hanging="360"/>
+      </w:pPr>
+      <w:rPr>
+        <w:rFonts w:ascii="Calibri" w:eastAsiaTheme="minorHAnsi" w:hAnsi="Calibri" w:cstheme="minorBidi" w:hint="default"/>
+      </w:rPr>
+    </w:lvl>
+    <w:lvl w:ilvl="1" w:tplc="100C0003" w:tentative="1">
+      <w:start w:val="1"/>
+      <w:numFmt w:val="bullet"/>
+      <w:lvlText w:val="o"/>
+      <w:lvlJc w:val="left"/>
+      <w:pPr>
+        <w:ind w:left="1440" w:hanging="360"/>
+      </w:pPr>
+      <w:rPr>
+        <w:rFonts w:ascii="Courier New" w:hAnsi="Courier New" w:cs="Courier New" w:hint="default"/>
+      </w:rPr>
+    </w:lvl>
+    <w:lvl w:ilvl="2" w:tplc="100C0005" w:tentative="1">
+      <w:start w:val="1"/>
+      <w:numFmt w:val="bullet"/>
+      <w:lvlText w:val=""/>
+      <w:lvlJc w:val="left"/>
+      <w:pPr>
+        <w:ind w:left="2160" w:hanging="360"/>
+      </w:pPr>
+      <w:rPr>
+        <w:rFonts w:ascii="Wingdings" w:hAnsi="Wingdings" w:hint="default"/>
+      </w:rPr>
+    </w:lvl>
+    <w:lvl w:ilvl="3" w:tplc="100C0001" w:tentative="1">
+      <w:start w:val="1"/>
+      <w:numFmt w:val="bullet"/>
+      <w:lvlText w:val=""/>
+      <w:lvlJc w:val="left"/>
+      <w:pPr>
+        <w:ind w:left="2880" w:hanging="360"/>
+      </w:pPr>
+      <w:rPr>
+        <w:rFonts w:ascii="Symbol" w:hAnsi="Symbol" w:hint="default"/>
+      </w:rPr>
+    </w:lvl>
+    <w:lvl w:ilvl="4" w:tplc="100C0003" w:tentative="1">
+      <w:start w:val="1"/>
+      <w:numFmt w:val="bullet"/>
+      <w:lvlText w:val="o"/>
+      <w:lvlJc w:val="left"/>
+      <w:pPr>
+        <w:ind w:left="3600" w:hanging="360"/>
+      </w:pPr>
+      <w:rPr>
+        <w:rFonts w:ascii="Courier New" w:hAnsi="Courier New" w:cs="Courier New" w:hint="default"/>
+      </w:rPr>
+    </w:lvl>
+    <w:lvl w:ilvl="5" w:tplc="100C0005" w:tentative="1">
+      <w:start w:val="1"/>
+      <w:numFmt w:val="bullet"/>
+      <w:lvlText w:val=""/>
+      <w:lvlJc w:val="left"/>
+      <w:pPr>
+        <w:ind w:left="4320" w:hanging="360"/>
+      </w:pPr>
+      <w:rPr>
+        <w:rFonts w:ascii="Wingdings" w:hAnsi="Wingdings" w:hint="default"/>
+      </w:rPr>
+    </w:lvl>
+    <w:lvl w:ilvl="6" w:tplc="100C0001" w:tentative="1">
+      <w:start w:val="1"/>
+      <w:numFmt w:val="bullet"/>
+      <w:lvlText w:val=""/>
+      <w:lvlJc w:val="left"/>
+      <w:pPr>
+        <w:ind w:left="5040" w:hanging="360"/>
+      </w:pPr>
+      <w:rPr>
+        <w:rFonts w:ascii="Symbol" w:hAnsi="Symbol" w:hint="default"/>
+      </w:rPr>
+    </w:lvl>
+    <w:lvl w:ilvl="7" w:tplc="100C0003" w:tentative="1">
+      <w:start w:val="1"/>
+      <w:numFmt w:val="bullet"/>
+      <w:lvlText w:val="o"/>
+      <w:lvlJc w:val="left"/>
+      <w:pPr>
+        <w:ind w:left="5760" w:hanging="360"/>
+      </w:pPr>
+      <w:rPr>
+        <w:rFonts w:ascii="Courier New" w:hAnsi="Courier New" w:cs="Courier New" w:hint="default"/>
+      </w:rPr>
+    </w:lvl>
+    <w:lvl w:ilvl="8" w:tplc="100C0005" w:tentative="1">
+      <w:start w:val="1"/>
+      <w:numFmt w:val="bullet"/>
+      <w:lvlText w:val=""/>
+      <w:lvlJc w:val="left"/>
+      <w:pPr>
+        <w:ind w:left="6480" w:hanging="360"/>
+      </w:pPr>
+      <w:rPr>
+        <w:rFonts w:ascii="Wingdings" w:hAnsi="Wingdings" w:hint="default"/>
+      </w:rPr>
+    </w:lvl>
+  </w:abstractNum>
+  <w:abstractNum w:abstractNumId="1" w15:restartNumberingAfterBreak="0">
     <w:nsid w:val="1B63559E"/>
     <w:multiLevelType w:val="hybridMultilevel"/>
     <w:tmpl w:val="AF003568"/>
@@ -330,7 +4565,7 @@
       </w:rPr>
     </w:lvl>
   </w:abstractNum>
-  <w:abstractNum w:abstractNumId="1" w15:restartNumberingAfterBreak="0">
+  <w:abstractNum w:abstractNumId="2" w15:restartNumberingAfterBreak="0">
     <w:nsid w:val="578A22CC"/>
     <w:multiLevelType w:val="hybridMultilevel"/>
     <w:tmpl w:val="27C64B46"/>
@@ -443,7 +4678,7 @@
       </w:rPr>
     </w:lvl>
   </w:abstractNum>
-  <w:abstractNum w:abstractNumId="2" w15:restartNumberingAfterBreak="0">
+  <w:abstractNum w:abstractNumId="3" w15:restartNumberingAfterBreak="0">
     <w:nsid w:val="5B6C17A9"/>
     <w:multiLevelType w:val="hybridMultilevel"/>
     <w:tmpl w:val="CF58EA5C"/>
@@ -556,14 +4791,133 @@
       </w:rPr>
     </w:lvl>
   </w:abstractNum>
+  <w:abstractNum w:abstractNumId="4" w15:restartNumberingAfterBreak="0">
+    <w:nsid w:val="7A9273B3"/>
+    <w:multiLevelType w:val="hybridMultilevel"/>
+    <w:tmpl w:val="9C12F402"/>
+    <w:lvl w:ilvl="0" w:tplc="FE6E7D12">
+      <w:start w:val="29"/>
+      <w:numFmt w:val="bullet"/>
+      <w:lvlText w:val="•"/>
+      <w:lvlJc w:val="left"/>
+      <w:pPr>
+        <w:ind w:left="720" w:hanging="360"/>
+      </w:pPr>
+      <w:rPr>
+        <w:rFonts w:ascii="Calibri" w:eastAsiaTheme="minorHAnsi" w:hAnsi="Calibri" w:cstheme="minorBidi" w:hint="default"/>
+      </w:rPr>
+    </w:lvl>
+    <w:lvl w:ilvl="1" w:tplc="100C0003" w:tentative="1">
+      <w:start w:val="1"/>
+      <w:numFmt w:val="bullet"/>
+      <w:lvlText w:val="o"/>
+      <w:lvlJc w:val="left"/>
+      <w:pPr>
+        <w:ind w:left="1440" w:hanging="360"/>
+      </w:pPr>
+      <w:rPr>
+        <w:rFonts w:ascii="Courier New" w:hAnsi="Courier New" w:cs="Courier New" w:hint="default"/>
+      </w:rPr>
+    </w:lvl>
+    <w:lvl w:ilvl="2" w:tplc="100C0005" w:tentative="1">
+      <w:start w:val="1"/>
+      <w:numFmt w:val="bullet"/>
+      <w:lvlText w:val=""/>
+      <w:lvlJc w:val="left"/>
+      <w:pPr>
+        <w:ind w:left="2160" w:hanging="360"/>
+      </w:pPr>
+      <w:rPr>
+        <w:rFonts w:ascii="Wingdings" w:hAnsi="Wingdings" w:hint="default"/>
+      </w:rPr>
+    </w:lvl>
+    <w:lvl w:ilvl="3" w:tplc="100C0001" w:tentative="1">
+      <w:start w:val="1"/>
+      <w:numFmt w:val="bullet"/>
+      <w:lvlText w:val=""/>
+      <w:lvlJc w:val="left"/>
+      <w:pPr>
+        <w:ind w:left="2880" w:hanging="360"/>
+      </w:pPr>
+      <w:rPr>
+        <w:rFonts w:ascii="Symbol" w:hAnsi="Symbol" w:hint="default"/>
+      </w:rPr>
+    </w:lvl>
+    <w:lvl w:ilvl="4" w:tplc="100C0003" w:tentative="1">
+      <w:start w:val="1"/>
+      <w:numFmt w:val="bullet"/>
+      <w:lvlText w:val="o"/>
+      <w:lvlJc w:val="left"/>
+      <w:pPr>
+        <w:ind w:left="3600" w:hanging="360"/>
+      </w:pPr>
+      <w:rPr>
+        <w:rFonts w:ascii="Courier New" w:hAnsi="Courier New" w:cs="Courier New" w:hint="default"/>
+      </w:rPr>
+    </w:lvl>
+    <w:lvl w:ilvl="5" w:tplc="100C0005" w:tentative="1">
+      <w:start w:val="1"/>
+      <w:numFmt w:val="bullet"/>
+      <w:lvlText w:val=""/>
+      <w:lvlJc w:val="left"/>
+      <w:pPr>
+        <w:ind w:left="4320" w:hanging="360"/>
+      </w:pPr>
+      <w:rPr>
+        <w:rFonts w:ascii="Wingdings" w:hAnsi="Wingdings" w:hint="default"/>
+      </w:rPr>
+    </w:lvl>
+    <w:lvl w:ilvl="6" w:tplc="100C0001" w:tentative="1">
+      <w:start w:val="1"/>
+      <w:numFmt w:val="bullet"/>
+      <w:lvlText w:val=""/>
+      <w:lvlJc w:val="left"/>
+      <w:pPr>
+        <w:ind w:left="5040" w:hanging="360"/>
+      </w:pPr>
+      <w:rPr>
+        <w:rFonts w:ascii="Symbol" w:hAnsi="Symbol" w:hint="default"/>
+      </w:rPr>
+    </w:lvl>
+    <w:lvl w:ilvl="7" w:tplc="100C0003" w:tentative="1">
+      <w:start w:val="1"/>
+      <w:numFmt w:val="bullet"/>
+      <w:lvlText w:val="o"/>
+      <w:lvlJc w:val="left"/>
+      <w:pPr>
+        <w:ind w:left="5760" w:hanging="360"/>
+      </w:pPr>
+      <w:rPr>
+        <w:rFonts w:ascii="Courier New" w:hAnsi="Courier New" w:cs="Courier New" w:hint="default"/>
+      </w:rPr>
+    </w:lvl>
+    <w:lvl w:ilvl="8" w:tplc="100C0005" w:tentative="1">
+      <w:start w:val="1"/>
+      <w:numFmt w:val="bullet"/>
+      <w:lvlText w:val=""/>
+      <w:lvlJc w:val="left"/>
+      <w:pPr>
+        <w:ind w:left="6480" w:hanging="360"/>
+      </w:pPr>
+      <w:rPr>
+        <w:rFonts w:ascii="Wingdings" w:hAnsi="Wingdings" w:hint="default"/>
+      </w:rPr>
+    </w:lvl>
+  </w:abstractNum>
   <w:num w:numId="1">
+    <w:abstractNumId w:val="3"/>
+  </w:num>
+  <w:num w:numId="2">
+    <w:abstractNumId w:val="1"/>
+  </w:num>
+  <w:num w:numId="3">
     <w:abstractNumId w:val="2"/>
   </w:num>
-  <w:num w:numId="2">
+  <w:num w:numId="4">
+    <w:abstractNumId w:val="4"/>
+  </w:num>
+  <w:num w:numId="5">
     <w:abstractNumId w:val="0"/>
-  </w:num>
-  <w:num w:numId="3">
-    <w:abstractNumId w:val="1"/>
   </w:num>
 </w:numbering>
 </file>
@@ -962,6 +5316,27 @@
     <w:name w:val="Normal"/>
     <w:qFormat/>
   </w:style>
+  <w:style w:type="paragraph" w:styleId="Titre1">
+    <w:name w:val="heading 1"/>
+    <w:basedOn w:val="Normal"/>
+    <w:next w:val="Normal"/>
+    <w:link w:val="Titre1Car"/>
+    <w:uiPriority w:val="9"/>
+    <w:qFormat/>
+    <w:rsid w:val="00FC65F8"/>
+    <w:pPr>
+      <w:keepNext/>
+      <w:keepLines/>
+      <w:spacing w:before="240" w:after="0"/>
+      <w:outlineLvl w:val="0"/>
+    </w:pPr>
+    <w:rPr>
+      <w:rFonts w:asciiTheme="majorHAnsi" w:eastAsiaTheme="majorEastAsia" w:hAnsiTheme="majorHAnsi" w:cstheme="majorBidi"/>
+      <w:color w:val="2E74B5" w:themeColor="accent1" w:themeShade="BF"/>
+      <w:sz w:val="32"/>
+      <w:szCs w:val="32"/>
+    </w:rPr>
+  </w:style>
   <w:style w:type="character" w:default="1" w:styleId="Policepardfaut">
     <w:name w:val="Default Paragraph Font"/>
     <w:uiPriority w:val="1"/>
@@ -1032,6 +5407,82 @@
       <w:kern w:val="28"/>
       <w:sz w:val="56"/>
       <w:szCs w:val="56"/>
+    </w:rPr>
+  </w:style>
+  <w:style w:type="character" w:customStyle="1" w:styleId="Titre1Car">
+    <w:name w:val="Titre 1 Car"/>
+    <w:basedOn w:val="Policepardfaut"/>
+    <w:link w:val="Titre1"/>
+    <w:uiPriority w:val="9"/>
+    <w:rsid w:val="00FC65F8"/>
+    <w:rPr>
+      <w:rFonts w:asciiTheme="majorHAnsi" w:eastAsiaTheme="majorEastAsia" w:hAnsiTheme="majorHAnsi" w:cstheme="majorBidi"/>
+      <w:color w:val="2E74B5" w:themeColor="accent1" w:themeShade="BF"/>
+      <w:sz w:val="32"/>
+      <w:szCs w:val="32"/>
+    </w:rPr>
+  </w:style>
+  <w:style w:type="paragraph" w:styleId="Sansinterligne">
+    <w:name w:val="No Spacing"/>
+    <w:link w:val="SansinterligneCar"/>
+    <w:uiPriority w:val="1"/>
+    <w:qFormat/>
+    <w:rsid w:val="00747387"/>
+    <w:pPr>
+      <w:spacing w:after="0" w:line="240" w:lineRule="auto"/>
+    </w:pPr>
+    <w:rPr>
+      <w:rFonts w:eastAsiaTheme="minorEastAsia"/>
+      <w:lang w:eastAsia="fr-CH"/>
+    </w:rPr>
+  </w:style>
+  <w:style w:type="character" w:customStyle="1" w:styleId="SansinterligneCar">
+    <w:name w:val="Sans interligne Car"/>
+    <w:basedOn w:val="Policepardfaut"/>
+    <w:link w:val="Sansinterligne"/>
+    <w:uiPriority w:val="1"/>
+    <w:rsid w:val="00747387"/>
+    <w:rPr>
+      <w:rFonts w:eastAsiaTheme="minorEastAsia"/>
+      <w:lang w:eastAsia="fr-CH"/>
+    </w:rPr>
+  </w:style>
+  <w:style w:type="paragraph" w:styleId="En-ttedetabledesmatires">
+    <w:name w:val="TOC Heading"/>
+    <w:basedOn w:val="Titre1"/>
+    <w:next w:val="Normal"/>
+    <w:uiPriority w:val="39"/>
+    <w:unhideWhenUsed/>
+    <w:qFormat/>
+    <w:rsid w:val="00747387"/>
+    <w:pPr>
+      <w:outlineLvl w:val="9"/>
+    </w:pPr>
+    <w:rPr>
+      <w:lang w:eastAsia="fr-CH"/>
+    </w:rPr>
+  </w:style>
+  <w:style w:type="paragraph" w:styleId="TM1">
+    <w:name w:val="toc 1"/>
+    <w:basedOn w:val="Normal"/>
+    <w:next w:val="Normal"/>
+    <w:autoRedefine/>
+    <w:uiPriority w:val="39"/>
+    <w:unhideWhenUsed/>
+    <w:rsid w:val="00747387"/>
+    <w:pPr>
+      <w:spacing w:after="100"/>
+    </w:pPr>
+  </w:style>
+  <w:style w:type="character" w:styleId="Lienhypertexte">
+    <w:name w:val="Hyperlink"/>
+    <w:basedOn w:val="Policepardfaut"/>
+    <w:uiPriority w:val="99"/>
+    <w:unhideWhenUsed/>
+    <w:rsid w:val="00747387"/>
+    <w:rPr>
+      <w:color w:val="0563C1" w:themeColor="hyperlink"/>
+      <w:u w:val="single"/>
     </w:rPr>
   </w:style>
 </w:styles>
@@ -1296,4 +5747,35 @@
     </a:ext>
   </a:extLst>
 </a:theme>
+</file>
+
+<file path=customXml/item1.xml><?xml version="1.0" encoding="utf-8"?>
+<CoverPageProperties xmlns="http://schemas.microsoft.com/office/2006/coverPageProps">
+  <PublishDate>2019-08-29T00:00:00</PublishDate>
+  <Abstract/>
+  <CompanyAddress/>
+  <CompanyPhone/>
+  <CompanyFax/>
+  <CompanyEmail/>
+</CoverPageProperties>
+</file>
+
+<file path=customXml/item2.xml><?xml version="1.0" encoding="utf-8"?>
+<b:Sources xmlns:b="http://schemas.openxmlformats.org/officeDocument/2006/bibliography" xmlns="http://schemas.openxmlformats.org/officeDocument/2006/bibliography" SelectedStyle="\APASixthEditionOfficeOnline.xsl" StyleName="APA" Version="6"/>
+</file>
+
+<file path=customXml/itemProps1.xml><?xml version="1.0" encoding="utf-8"?>
+<ds:datastoreItem xmlns:ds="http://schemas.openxmlformats.org/officeDocument/2006/customXml" ds:itemID="{55AF091B-3C7A-41E3-B477-F2FDAA23CFDA}">
+  <ds:schemaRefs>
+    <ds:schemaRef ds:uri="http://schemas.microsoft.com/office/2006/coverPageProps"/>
+  </ds:schemaRefs>
+</ds:datastoreItem>
+</file>
+
+<file path=customXml/itemProps2.xml><?xml version="1.0" encoding="utf-8"?>
+<ds:datastoreItem xmlns:ds="http://schemas.openxmlformats.org/officeDocument/2006/customXml" ds:itemID="{F0955F6E-457D-4DD2-8F26-B57DC2CAE6D5}">
+  <ds:schemaRefs>
+    <ds:schemaRef ds:uri="http://schemas.openxmlformats.org/officeDocument/2006/bibliography"/>
+  </ds:schemaRefs>
+</ds:datastoreItem>
 </file>
</xml_diff>